<commit_message>
Major updates to preprocessing
</commit_message>
<xml_diff>
--- a/documents/report.docx
+++ b/documents/report.docx
@@ -14,19 +14,7 @@
         <w:rPr>
           <w:kern w:val="48"/>
         </w:rPr>
-        <w:t xml:space="preserve">Utilising Mobile Phone Sensor Gyroscopic Data  For </w:t>
-      </w:r>
-      <w:r>
-        <w:rPr>
-          <w:kern w:val="48"/>
-        </w:rPr>
-        <w:t>Classifying</w:t>
-      </w:r>
-      <w:r>
-        <w:rPr>
-          <w:kern w:val="48"/>
-        </w:rPr>
-        <w:t xml:space="preserve"> Common Hand Gestures</w:t>
+        <w:t>Utilising Mobile Phone Sensor Gyroscopic Data  For Classifying Common Hand Gestures</w:t>
       </w:r>
     </w:p>
     <w:p>
@@ -141,12 +129,6 @@
           <w:szCs w:val="18"/>
         </w:rPr>
         <w:br/>
-      </w:r>
-      <w:r>
-        <w:rPr>
-          <w:sz w:val="18"/>
-          <w:szCs w:val="18"/>
-        </w:rPr>
         <w:t>University of Nottingham</w:t>
       </w:r>
       <w:r>
@@ -189,26 +171,14 @@
           <w:szCs w:val="18"/>
         </w:rPr>
         <w:br/>
+        <w:t>Data Science</w:t>
       </w:r>
       <w:r>
         <w:rPr>
           <w:sz w:val="18"/>
           <w:szCs w:val="18"/>
         </w:rPr>
-        <w:t>Data Science</w:t>
-      </w:r>
-      <w:r>
-        <w:rPr>
-          <w:sz w:val="18"/>
-          <w:szCs w:val="18"/>
-        </w:rPr>
         <w:br/>
-      </w:r>
-      <w:r>
-        <w:rPr>
-          <w:sz w:val="18"/>
-          <w:szCs w:val="18"/>
-        </w:rPr>
         <w:t>University of Nottingham</w:t>
       </w:r>
     </w:p>
@@ -274,21 +244,10 @@
     <w:p>
       <w:pPr>
         <w:pStyle w:val="BodyText"/>
-      </w:pPr>
-      <w:r>
-        <w:t>AI usage has grown over the year  and will continue to grow in the near future</w:t>
-      </w:r>
-      <w:r>
-        <w:t xml:space="preserve">. </w:t>
-      </w:r>
-      <w:r>
-        <w:t xml:space="preserve">Mostly businesses already using AI and this has </w:t>
-      </w:r>
-      <w:r>
-        <w:t>led</w:t>
-      </w:r>
-      <w:r>
-        <w:t xml:space="preserve"> to researcher exploring  to do more research on application of AI in diverse fields. </w:t>
+        <w:ind w:firstLine="0pt"/>
+      </w:pPr>
+      <w:r>
+        <w:t xml:space="preserve">AI usage has grown over the year  and will continue to grow in the near future. Mostly businesses already using AI and this has led to researcher exploring  to do more research on application of AI in diverse fields. </w:t>
       </w:r>
     </w:p>
     <w:p>
@@ -296,10 +255,7 @@
         <w:pStyle w:val="BodyText"/>
       </w:pPr>
       <w:r>
-        <w:t>G</w:t>
-      </w:r>
-      <w:r>
-        <w:t>esture recognition is one such application which basically is making the computer understand how physical activities are conducted among human beings. This  gesture input to computers offers numerous benefits, including monitoring activities and vital signs, enhancing gaming experiences, and supporting applications in robotics and wearable technology. This technology enables devices to understand and react to human gestures, facilitating control and communication.</w:t>
+        <w:t>Gesture recognition is one such application which basically is making the computer understand how physical activities are conducted among human beings. This  gesture input to computers offers numerous benefits, including monitoring activities and vital signs, enhancing gaming experiences, and supporting applications in robotics and wearable technology. This technology enables devices to understand and react to human gestures, facilitating control and communication.</w:t>
       </w:r>
     </w:p>
     <w:p>
@@ -337,15 +293,7 @@
         <w:pStyle w:val="BodyText"/>
       </w:pPr>
       <w:r>
-        <w:t xml:space="preserve">"The pre-processing step consisted of a fourth-order low-pass Butterworth filtering with a cut-off frequency of 5 Hz. Such frequency was chosen due to the frequency content of the acquired signals, which was below 5–6 Hz, as verified by Fourier power spectrum analysis. The pre-processing also included raw signal standardization: each signal acquired with the MMR sensors was </w:t>
-      </w:r>
-      <w:proofErr w:type="spellStart"/>
-      <w:r>
-        <w:t>centered</w:t>
-      </w:r>
-      <w:proofErr w:type="spellEnd"/>
-      <w:r>
-        <w:t xml:space="preserve"> to have zero mean and standard deviation equal to one."</w:t>
+        <w:t>"The pre-processing step consisted of a fourth-order low-pass Butterworth filtering with a cut-off frequency of 5 Hz. Such frequency was chosen due to the frequency content of the acquired signals, which was below 5–6 Hz, as verified by Fourier power spectrum analysis. The pre-processing also included raw signal standardization: each signal acquired with the MMR sensors was centered to have zero mean and standard deviation equal to one."</w:t>
       </w:r>
     </w:p>
     <w:p>
@@ -377,16 +325,7 @@
         <w:pStyle w:val="BodyText"/>
       </w:pPr>
       <w:r>
-        <w:t>"In the binary classification, the highest f1-score and precision values were obtained with CNN"</w:t>
-      </w:r>
-      <w:r>
-        <w:t xml:space="preserve"> (</w:t>
-      </w:r>
-      <w:r>
-        <w:t>Moccia, Sara et al.</w:t>
-      </w:r>
-      <w:r>
-        <w:t>)</w:t>
+        <w:t>"In the binary classification, the highest f1-score and precision values were obtained with CNN" (Moccia, Sara et al.)</w:t>
       </w:r>
     </w:p>
     <w:p>
@@ -402,15 +341,7 @@
         <w:pStyle w:val="BodyText"/>
       </w:pPr>
       <w:r>
-        <w:t xml:space="preserve">"SVM usually needs careful feature extraction and selection, as well as other traditional ML algorithms like naïve Bayes (NB), K-nearest </w:t>
-      </w:r>
-      <w:proofErr w:type="spellStart"/>
-      <w:r>
-        <w:t>neighbors</w:t>
-      </w:r>
-      <w:proofErr w:type="spellEnd"/>
-      <w:r>
-        <w:t xml:space="preserve"> (KNN), and decision tree (DT)"</w:t>
+        <w:t>"SVM usually needs careful feature extraction and selection, as well as other traditional ML algorithms like naïve Bayes (NB), K-nearest neighbors (KNN), and decision tree (DT)"</w:t>
       </w:r>
     </w:p>
     <w:p>
@@ -418,24 +349,7 @@
         <w:pStyle w:val="BodyText"/>
       </w:pPr>
       <w:r>
-        <w:t>"For time sequential signals, recurrent neural networks (RNN) allow information to persist. Thus, we can make full use of the contextual information of the sequence. However, RNN might suffer from a vanishing gradient problem with long data sequences. To solve this problem, Hochreiter et al. designed a special RNN, the long short-term memory (LSTM) network that can learn long dependencies"</w:t>
-      </w:r>
-      <w:r>
-        <w:t xml:space="preserve"> (</w:t>
-      </w:r>
-      <w:r>
-        <w:t xml:space="preserve">Zhao, </w:t>
-      </w:r>
-      <w:proofErr w:type="spellStart"/>
-      <w:r>
-        <w:t>Shenglin</w:t>
-      </w:r>
-      <w:proofErr w:type="spellEnd"/>
-      <w:r>
-        <w:t xml:space="preserve"> et al.</w:t>
-      </w:r>
-      <w:r>
-        <w:t>)</w:t>
+        <w:t>"For time sequential signals, recurrent neural networks (RNN) allow information to persist. Thus, we can make full use of the contextual information of the sequence. However, RNN might suffer from a vanishing gradient problem with long data sequences. To solve this problem, Hochreiter et al. designed a special RNN, the long short-term memory (LSTM) network that can learn long dependencies" (Zhao, Shenglin et al.)</w:t>
       </w:r>
     </w:p>
     <w:p>
@@ -470,7 +384,6 @@
     </w:p>
     <w:p>
       <w:pPr>
-        <w:ind w:firstLine="14.40pt"/>
         <w:jc w:val="both"/>
       </w:pPr>
       <w:r>
@@ -511,7 +424,6 @@
     </w:p>
     <w:p>
       <w:pPr>
-        <w:ind w:firstLine="14.40pt"/>
         <w:jc w:val="both"/>
       </w:pPr>
       <w:r>
@@ -733,8 +645,6 @@
       <w:r>
         <w:t xml:space="preserve">Once the data was normalized and trimmed, utilizing the </w:t>
       </w:r>
-      <w:proofErr w:type="spellStart"/>
-      <w:proofErr w:type="gramStart"/>
       <w:r>
         <w:rPr>
           <w:i/>
@@ -742,8 +652,6 @@
         </w:rPr>
         <w:t>scipy.signal</w:t>
       </w:r>
-      <w:proofErr w:type="spellEnd"/>
-      <w:proofErr w:type="gramEnd"/>
       <w:r>
         <w:t xml:space="preserve"> </w:t>
       </w:r>
@@ -757,7 +665,6 @@
       <w:r>
         <w:t xml:space="preserve"> and </w:t>
       </w:r>
-      <w:proofErr w:type="spellStart"/>
       <w:r>
         <w:rPr>
           <w:i/>
@@ -765,7 +672,6 @@
         </w:rPr>
         <w:t>filtfilt</w:t>
       </w:r>
-      <w:proofErr w:type="spellEnd"/>
       <w:r>
         <w:rPr>
           <w:i/>
@@ -785,13 +691,8 @@
       <w:r>
         <w:t xml:space="preserve"> This was done to ensure that the model was not simply reading all the noise in the system but understanding the more generic shape of the data.</w:t>
       </w:r>
-    </w:p>
-    <w:p>
-      <w:pPr>
-        <w:pStyle w:val="Heading2"/>
-      </w:pPr>
-      <w:r>
-        <w:t>Segmenting the Data</w:t>
+      <w:r>
+        <w:t xml:space="preserve"> </w:t>
       </w:r>
     </w:p>
     <w:p>
@@ -800,6 +701,26 @@
         <w:jc w:val="both"/>
       </w:pPr>
       <w:r>
+        <w:t xml:space="preserve">Additional signal processing methods were evaluated such as fourier transformation, dynamic time warping and wavelet transformation. Fourier transformation can be used to decompose a signal into its underlying frequencies which can be useful for removing noise from the gyroscopic data as well as determining the most important parts of the signal that define the gestures. </w:t>
+      </w:r>
+      <w:r>
+        <w:t>Dynamic time warping can be used to find the similarities/distance between different waves, which can be used to shift rotate the waves so that slight misalignments in the time domain are not factors in the segmentation and eventual feature extraction of the gestures.</w:t>
+      </w:r>
+    </w:p>
+    <w:p>
+      <w:pPr>
+        <w:pStyle w:val="Heading2"/>
+      </w:pPr>
+      <w:r>
+        <w:t>Segmenting the Data</w:t>
+      </w:r>
+    </w:p>
+    <w:p>
+      <w:pPr>
+        <w:ind w:firstLine="14.40pt"/>
+        <w:jc w:val="both"/>
+      </w:pPr>
+      <w:r>
         <w:t xml:space="preserve">The next step of processing was to separate the individual gestures from the files that contained several gestures of the same type. This would be required so that each gesture was </w:t>
       </w:r>
       <w:r>
@@ -836,6 +757,9 @@
         <w:jc w:val="both"/>
       </w:pPr>
       <w:r>
+        <w:rPr>
+          <w:noProof/>
+        </w:rPr>
         <w:drawing>
           <wp:inline distT="0" distB="0" distL="0" distR="0" wp14:anchorId="7EA02AC9" wp14:editId="77C9AD1C">
             <wp:extent cx="3089910" cy="1092200"/>
@@ -896,7 +820,6 @@
     </w:p>
     <w:p>
       <w:pPr>
-        <w:ind w:start="14.40pt"/>
         <w:jc w:val="both"/>
       </w:pPr>
       <w:r>
@@ -920,18 +843,225 @@
         <w:t xml:space="preserve"> distinct sections with some overlap. Then using these slices of data, we could extract key features such as: </w:t>
       </w:r>
       <w:r>
-        <w:t xml:space="preserve">'mean', 'std', </w:t>
-      </w:r>
-      <w:r>
-        <w:t>'min', 'max', 'median', 'skew', 'kurtosis'</w:t>
-      </w:r>
-      <w:r>
-        <w:t>. This would result in data that is a summary of each slice of the gesture. This data could then be passed directly into the machine learning models for analysis.</w:t>
+        <w:t>mean, st</w:t>
+      </w:r>
+      <w:r>
+        <w:t>andard deviation</w:t>
+      </w:r>
+      <w:r>
+        <w:t>', media', skew</w:t>
+      </w:r>
+      <w:r>
+        <w:t xml:space="preserve"> and</w:t>
+      </w:r>
+      <w:r>
+        <w:t xml:space="preserve"> kurtosis</w:t>
+      </w:r>
+      <w:r>
+        <w:t xml:space="preserve">. </w:t>
+      </w:r>
+      <w:r>
+        <w:t xml:space="preserve">This would result in data that is a summary of each slice of the gesture. </w:t>
+      </w:r>
+      <w:r>
+        <w:t>These features could then be visualized and taken through the feature selection process.</w:t>
+      </w:r>
+    </w:p>
+    <w:p>
+      <w:pPr>
+        <w:pStyle w:val="Heading2"/>
+      </w:pPr>
+      <w:r>
+        <w:t>Feature selection</w:t>
+      </w:r>
+    </w:p>
+    <w:p>
+      <w:pPr>
+        <w:jc w:val="both"/>
+      </w:pPr>
+      <w:r>
+        <w:t xml:space="preserve">Once all features were </w:t>
+      </w:r>
+      <w:r>
+        <w:t>extracted,</w:t>
+      </w:r>
+      <w:r>
+        <w:t xml:space="preserve"> we visually inspected the averages of the features to find the features that had the clearest disparity between the gestures.</w:t>
+      </w:r>
+      <w:r>
+        <w:t xml:space="preserve"> Feature selection is critical in </w:t>
+      </w:r>
+      <w:r>
+        <w:t xml:space="preserve">order to reduce the computational </w:t>
+      </w:r>
+      <w:r>
+        <w:t xml:space="preserve">and time </w:t>
+      </w:r>
+      <w:r>
+        <w:t xml:space="preserve">cost of classification, </w:t>
+      </w:r>
+      <w:r>
+        <w:t>as well as</w:t>
+      </w:r>
+      <w:r>
+        <w:t xml:space="preserve"> increase </w:t>
+      </w:r>
+      <w:r>
+        <w:t>the model’s accuracy.</w:t>
+      </w:r>
+    </w:p>
+    <w:p>
+      <w:pPr>
+        <w:jc w:val="both"/>
+      </w:pPr>
+    </w:p>
+    <w:p>
+      <w:pPr>
+        <w:jc w:val="both"/>
+      </w:pPr>
+      <w:r>
+        <w:drawing>
+          <wp:inline distT="0" distB="0" distL="0" distR="0" wp14:anchorId="13B69A98" wp14:editId="466C907F">
+            <wp:extent cx="3089910" cy="791845"/>
+            <wp:effectExtent l="0" t="0" r="0" b="8255"/>
+            <wp:docPr id="571943723" name="Picture 1" descr="A graph of different colored lines&#10;&#10;Description automatically generated"/>
+            <wp:cNvGraphicFramePr>
+              <a:graphicFrameLocks xmlns:a="http://purl.oclc.org/ooxml/drawingml/main" noChangeAspect="1"/>
+            </wp:cNvGraphicFramePr>
+            <a:graphic xmlns:a="http://purl.oclc.org/ooxml/drawingml/main">
+              <a:graphicData uri="http://purl.oclc.org/ooxml/drawingml/picture">
+                <pic:pic xmlns:pic="http://purl.oclc.org/ooxml/drawingml/picture">
+                  <pic:nvPicPr>
+                    <pic:cNvPr id="571943723" name="Picture 1" descr="A graph of different colored lines&#10;&#10;Description automatically generated"/>
+                    <pic:cNvPicPr/>
+                  </pic:nvPicPr>
+                  <pic:blipFill>
+                    <a:blip r:embed="rId10"/>
+                    <a:stretch>
+                      <a:fillRect/>
+                    </a:stretch>
+                  </pic:blipFill>
+                  <pic:spPr>
+                    <a:xfrm>
+                      <a:off x="0" y="0"/>
+                      <a:ext cx="3089910" cy="791845"/>
+                    </a:xfrm>
+                    <a:prstGeom prst="rect">
+                      <a:avLst/>
+                    </a:prstGeom>
+                  </pic:spPr>
+                </pic:pic>
+              </a:graphicData>
+            </a:graphic>
+          </wp:inline>
+        </w:drawing>
+      </w:r>
+    </w:p>
+    <w:p>
+      <w:pPr>
+        <w:jc w:val="both"/>
+      </w:pPr>
+      <w:r>
+        <w:drawing>
+          <wp:inline distT="0" distB="0" distL="0" distR="0" wp14:anchorId="10712276" wp14:editId="11E312A6">
+            <wp:extent cx="3089910" cy="786130"/>
+            <wp:effectExtent l="0" t="0" r="0" b="0"/>
+            <wp:docPr id="24686099" name="Picture 1" descr="A graph with different colored lines and dots&#10;&#10;Description automatically generated"/>
+            <wp:cNvGraphicFramePr>
+              <a:graphicFrameLocks xmlns:a="http://purl.oclc.org/ooxml/drawingml/main" noChangeAspect="1"/>
+            </wp:cNvGraphicFramePr>
+            <a:graphic xmlns:a="http://purl.oclc.org/ooxml/drawingml/main">
+              <a:graphicData uri="http://purl.oclc.org/ooxml/drawingml/picture">
+                <pic:pic xmlns:pic="http://purl.oclc.org/ooxml/drawingml/picture">
+                  <pic:nvPicPr>
+                    <pic:cNvPr id="24686099" name="Picture 1" descr="A graph with different colored lines and dots&#10;&#10;Description automatically generated"/>
+                    <pic:cNvPicPr/>
+                  </pic:nvPicPr>
+                  <pic:blipFill>
+                    <a:blip r:embed="rId11"/>
+                    <a:stretch>
+                      <a:fillRect/>
+                    </a:stretch>
+                  </pic:blipFill>
+                  <pic:spPr>
+                    <a:xfrm>
+                      <a:off x="0" y="0"/>
+                      <a:ext cx="3089910" cy="786130"/>
+                    </a:xfrm>
+                    <a:prstGeom prst="rect">
+                      <a:avLst/>
+                    </a:prstGeom>
+                  </pic:spPr>
+                </pic:pic>
+              </a:graphicData>
+            </a:graphic>
+          </wp:inline>
+        </w:drawing>
+      </w:r>
+    </w:p>
+    <w:p>
+      <w:pPr>
+        <w:jc w:val="both"/>
+      </w:pPr>
+      <w:r>
+        <w:drawing>
+          <wp:inline distT="0" distB="0" distL="0" distR="0" wp14:anchorId="443103B4" wp14:editId="352A87FD">
+            <wp:extent cx="3089910" cy="784225"/>
+            <wp:effectExtent l="0" t="0" r="0" b="0"/>
+            <wp:docPr id="1686397291" name="Picture 1" descr="A graph with colorful lines and dots&#10;&#10;Description automatically generated"/>
+            <wp:cNvGraphicFramePr>
+              <a:graphicFrameLocks xmlns:a="http://purl.oclc.org/ooxml/drawingml/main" noChangeAspect="1"/>
+            </wp:cNvGraphicFramePr>
+            <a:graphic xmlns:a="http://purl.oclc.org/ooxml/drawingml/main">
+              <a:graphicData uri="http://purl.oclc.org/ooxml/drawingml/picture">
+                <pic:pic xmlns:pic="http://purl.oclc.org/ooxml/drawingml/picture">
+                  <pic:nvPicPr>
+                    <pic:cNvPr id="1686397291" name="Picture 1" descr="A graph with colorful lines and dots&#10;&#10;Description automatically generated"/>
+                    <pic:cNvPicPr/>
+                  </pic:nvPicPr>
+                  <pic:blipFill>
+                    <a:blip r:embed="rId12"/>
+                    <a:stretch>
+                      <a:fillRect/>
+                    </a:stretch>
+                  </pic:blipFill>
+                  <pic:spPr>
+                    <a:xfrm>
+                      <a:off x="0" y="0"/>
+                      <a:ext cx="3089910" cy="784225"/>
+                    </a:xfrm>
+                    <a:prstGeom prst="rect">
+                      <a:avLst/>
+                    </a:prstGeom>
+                  </pic:spPr>
+                </pic:pic>
+              </a:graphicData>
+            </a:graphic>
+          </wp:inline>
+        </w:drawing>
       </w:r>
     </w:p>
     <w:p>
       <w:pPr>
         <w:ind w:start="14.40pt"/>
+        <w:jc w:val="both"/>
+      </w:pPr>
+    </w:p>
+    <w:p>
+      <w:pPr>
+        <w:jc w:val="both"/>
+      </w:pPr>
+      <w:r>
+        <w:t>The features that provided clear separation between the gestures were selected and the features that did not provide strong correlation were dropped.</w:t>
+      </w:r>
+    </w:p>
+    <w:p>
+      <w:pPr>
+        <w:jc w:val="both"/>
+      </w:pPr>
+    </w:p>
+    <w:p>
+      <w:pPr>
         <w:jc w:val="both"/>
       </w:pPr>
     </w:p>
@@ -1330,14 +1460,40 @@
     <w:p>
       <w:pPr>
         <w:pStyle w:val="references"/>
-        <w:ind w:start="17.70pt" w:hanging="17.70pt"/>
-      </w:pPr>
-      <w:r>
-        <w:t>Moccia, Sara et al. “Automated Classification of Hand Gestures Using a Wristband and Machine Learning for Possible Application in Pill Intake Monitoring.” Computer methods and programs in biomedicine 219 (2022): 106753–106753. Web.</w:t>
-      </w:r>
-      <w:r>
-        <w:t xml:space="preserve"> </w:t>
-      </w:r>
+        <w:rPr>
+          <w:lang w:val="en-GB" w:eastAsia="en-GB"/>
+        </w:rPr>
+      </w:pPr>
+      <w:r>
+        <w:rPr>
+          <w:lang w:val="en-GB" w:eastAsia="en-GB"/>
+        </w:rPr>
+        <w:t xml:space="preserve">Akhavian, R. and Behzadan, A.H. (2015) ‘Construction equipment activity recognition for simulation input modeling using mobile sensors and machine learning classifiers’, </w:t>
+      </w:r>
+      <w:r>
+        <w:rPr>
+          <w:i/>
+          <w:iCs/>
+          <w:lang w:val="en-GB" w:eastAsia="en-GB"/>
+        </w:rPr>
+        <w:t>Advanced engineering informatics</w:t>
+      </w:r>
+      <w:r>
+        <w:rPr>
+          <w:lang w:val="en-GB" w:eastAsia="en-GB"/>
+        </w:rPr>
+        <w:t>, 29(4), pp. 867–877. Available at: https://doi.org/10.1016/j.aei.2015.03.001.</w:t>
+      </w:r>
+    </w:p>
+    <w:p>
+      <w:pPr>
+        <w:pStyle w:val="references"/>
+        <w:numPr>
+          <w:ilvl w:val="0"/>
+          <w:numId w:val="0"/>
+        </w:numPr>
+        <w:ind w:start="17.70pt"/>
+      </w:pPr>
     </w:p>
     <w:p>
       <w:pPr>
@@ -1345,7 +1501,8 @@
         <w:ind w:start="17.70pt" w:hanging="17.70pt"/>
       </w:pPr>
       <w:r>
-        <w:t>Odhiambo, Chrisogonas Odero et al. “Detecting Medication-Taking Gestures Using Machine Learning and Accelerometer Data Collected via Smartwatch Technology: Instrument Validation Study.” JMIR human factors 10 (2023): e42714–e42714. Web.</w:t>
+        <w:lastRenderedPageBreak/>
+        <w:t xml:space="preserve">Moccia, Sara et al. “Automated Classification of Hand Gestures Using a Wristband and Machine Learning for Possible Application in Pill Intake Monitoring.” Computer methods and programs in biomedicine 219 (2022): 106753–106753. Web. </w:t>
       </w:r>
     </w:p>
     <w:p>
@@ -1354,7 +1511,7 @@
         <w:ind w:start="17.70pt" w:hanging="17.70pt"/>
       </w:pPr>
       <w:r>
-        <w:t>Zhao, Shenglin et al. “Hand Gesture Recognition on a Resource-Limited Interactive Wristband.” Sensors (Basel, Switzerland) 21.17 (2021): 5713. Web.</w:t>
+        <w:t>Odhiambo, Chrisogonas Odero et al. “Detecting Medication-Taking Gestures Using Machine Learning and Accelerometer Data Collected via Smartwatch Technology: Instrument Validation Study.” JMIR human factors 10 (2023): e42714–e42714. Web.</w:t>
       </w:r>
     </w:p>
     <w:p>
@@ -1363,7 +1520,7 @@
         <w:ind w:start="17.70pt" w:hanging="17.70pt"/>
       </w:pPr>
       <w:r>
-        <w:t>Siddiqui, Uzma Abid et al. “Wearable-Sensors-Based Platform for Gesture Recognition of Autism Spectrum Disorder Children Using Machine Learning Algorithms.” Sensors (Basel, Switzerland) 21.10 (2021): 3319. Web.</w:t>
+        <w:t>Zhao, Shenglin et al. “Hand Gesture Recognition on a Resource-Limited Interactive Wristband.” Sensors (Basel, Switzerland) 21.17 (2021): 5713. Web.</w:t>
       </w:r>
     </w:p>
     <w:p>
@@ -1372,7 +1529,10 @@
         <w:ind w:start="17.70pt" w:hanging="17.70pt"/>
       </w:pPr>
       <w:r>
-        <w:t>Yu, Yi et al. “Exploration of Chinese Sign Language Recognition Using Wearable Sensors Based on Deep Belief Net.” IEEE journal of biomedical and health informatics 24.5 (2020): 1310–1320. Web.</w:t>
+        <w:t xml:space="preserve">Siddiqui, Uzma Abid et al. “Wearable-Sensors-Based Platform for Gesture Recognition of Autism Spectrum Disorder Children Using </w:t>
+      </w:r>
+      <w:r>
+        <w:t>Machine Learning Algorithms.” Sensors (Basel, Switzerland) 21.10 (2021): 3319. Web.</w:t>
       </w:r>
     </w:p>
     <w:p>
@@ -1381,9 +1541,18 @@
         <w:ind w:start="17.70pt" w:hanging="17.70pt"/>
       </w:pPr>
       <w:r>
+        <w:t>Yu, Yi et al. “Exploration of Chinese Sign Language Recognition Using Wearable Sensors Based on Deep Belief Net.” IEEE journal of biomedical and health informatics 24.5 (2020): 1310–1320. Web.</w:t>
+      </w:r>
+    </w:p>
+    <w:p>
+      <w:pPr>
+        <w:pStyle w:val="references"/>
+        <w:ind w:start="17.70pt" w:hanging="17.70pt"/>
+      </w:pPr>
+      <w:r>
         <w:t xml:space="preserve">Han H, Yoon SW. Gyroscope-Based Continuous Human Hand Gesture Recognition for Multi-Modal Wearable Input Device for Human Machine Interaction. Sensors (Basel). 2019 Jun 5;19(11):2562. doi: 10.3390/s19112562. </w:t>
       </w:r>
-      <w:hyperlink r:id="rId10" w:history="1">
+      <w:hyperlink r:id="rId13" w:history="1">
         <w:r>
           <w:rPr>
             <w:rStyle w:val="Hyperlink"/>
@@ -1400,7 +1569,7 @@
       <w:r>
         <w:t xml:space="preserve">Stancic, I. et al. (2022) ‘Comparison and Evaluation of Machine Learning-Based Classification of Hand Gestures Captured by Inertial Sensors’, Computation, 10(9), p. 159. Available at: </w:t>
       </w:r>
-      <w:hyperlink r:id="rId11" w:history="1">
+      <w:hyperlink r:id="rId14" w:history="1">
         <w:r>
           <w:rPr>
             <w:rStyle w:val="Hyperlink"/>
@@ -1415,6 +1584,7 @@
     <w:p>
       <w:pPr>
         <w:pStyle w:val="BodyText"/>
+        <w:ind w:firstLine="0pt"/>
         <w:rPr>
           <w:b/>
           <w:color w:val="FF0000"/>

</xml_diff>

<commit_message>
Added images and more markdown
</commit_message>
<xml_diff>
--- a/documents/report.docx
+++ b/documents/report.docx
@@ -7,34 +7,9 @@
         <w:pStyle w:val="papertitle"/>
         <w:spacing w:before="5pt" w:beforeAutospacing="1" w:after="5pt" w:afterAutospacing="1"/>
         <w:rPr>
+          <w:noProof w:val="0"/>
           <w:kern w:val="48"/>
-        </w:rPr>
-      </w:pPr>
-      <w:r>
-        <w:rPr>
-          <w:kern w:val="48"/>
-        </w:rPr>
-        <w:t>Utilising Mobile Phone Sensor Gyroscopic Data  For Classifying Common Hand Gestures</w:t>
-      </w:r>
-    </w:p>
-    <w:p>
-      <w:pPr>
-        <w:pStyle w:val="Author"/>
-        <w:spacing w:before="5pt" w:beforeAutospacing="1" w:after="5pt" w:afterAutospacing="1" w:line="6pt" w:lineRule="auto"/>
-        <w:jc w:val="both"/>
-        <w:rPr>
-          <w:sz w:val="16"/>
-          <w:szCs w:val="16"/>
-        </w:rPr>
-      </w:pPr>
-    </w:p>
-    <w:p>
-      <w:pPr>
-        <w:pStyle w:val="Author"/>
-        <w:spacing w:before="5pt" w:beforeAutospacing="1" w:after="5pt" w:afterAutospacing="1" w:line="6pt" w:lineRule="auto"/>
-        <w:rPr>
-          <w:sz w:val="16"/>
-          <w:szCs w:val="16"/>
+          <w:lang w:val="en-GB"/>
         </w:rPr>
         <w:sectPr>
           <w:footerReference w:type="first" r:id="rId8"/>
@@ -45,49 +20,175 @@
           <w:docGrid w:linePitch="360"/>
         </w:sectPr>
       </w:pPr>
+      <w:r>
+        <w:rPr>
+          <w:noProof w:val="0"/>
+          <w:kern w:val="48"/>
+          <w:lang w:val="en-GB"/>
+        </w:rPr>
+        <w:t xml:space="preserve">Classifying </w:t>
+      </w:r>
+      <w:r>
+        <w:rPr>
+          <w:noProof w:val="0"/>
+          <w:kern w:val="48"/>
+          <w:lang w:val="en-GB"/>
+        </w:rPr>
+        <w:t>c</w:t>
+      </w:r>
+      <w:r>
+        <w:rPr>
+          <w:noProof w:val="0"/>
+          <w:kern w:val="48"/>
+          <w:lang w:val="en-GB"/>
+        </w:rPr>
+        <w:t xml:space="preserve">ommon </w:t>
+      </w:r>
+      <w:r>
+        <w:rPr>
+          <w:noProof w:val="0"/>
+          <w:kern w:val="48"/>
+          <w:lang w:val="en-GB"/>
+        </w:rPr>
+        <w:t>h</w:t>
+      </w:r>
+      <w:r>
+        <w:rPr>
+          <w:noProof w:val="0"/>
+          <w:kern w:val="48"/>
+          <w:lang w:val="en-GB"/>
+        </w:rPr>
+        <w:t xml:space="preserve">and </w:t>
+      </w:r>
+      <w:r>
+        <w:rPr>
+          <w:noProof w:val="0"/>
+          <w:kern w:val="48"/>
+          <w:lang w:val="en-GB"/>
+        </w:rPr>
+        <w:t>g</w:t>
+      </w:r>
+      <w:r>
+        <w:rPr>
+          <w:noProof w:val="0"/>
+          <w:kern w:val="48"/>
+          <w:lang w:val="en-GB"/>
+        </w:rPr>
+        <w:t>estures</w:t>
+      </w:r>
+      <w:r>
+        <w:rPr>
+          <w:noProof w:val="0"/>
+          <w:kern w:val="48"/>
+          <w:lang w:val="en-GB"/>
+        </w:rPr>
+        <w:t xml:space="preserve"> using g</w:t>
+      </w:r>
+      <w:r>
+        <w:rPr>
+          <w:noProof w:val="0"/>
+          <w:kern w:val="48"/>
+          <w:lang w:val="en-GB"/>
+        </w:rPr>
+        <w:t xml:space="preserve">yroscopic </w:t>
+      </w:r>
+      <w:r>
+        <w:rPr>
+          <w:noProof w:val="0"/>
+          <w:kern w:val="48"/>
+          <w:lang w:val="en-GB"/>
+        </w:rPr>
+        <w:t>sensor d</w:t>
+      </w:r>
+      <w:r>
+        <w:rPr>
+          <w:noProof w:val="0"/>
+          <w:kern w:val="48"/>
+          <w:lang w:val="en-GB"/>
+        </w:rPr>
+        <w:t xml:space="preserve">ata </w:t>
+      </w:r>
+      <w:r>
+        <w:rPr>
+          <w:noProof w:val="0"/>
+          <w:kern w:val="48"/>
+          <w:lang w:val="en-GB"/>
+        </w:rPr>
+        <w:t>from a m</w:t>
+      </w:r>
+      <w:r>
+        <w:rPr>
+          <w:noProof w:val="0"/>
+          <w:kern w:val="48"/>
+          <w:lang w:val="en-GB"/>
+        </w:rPr>
+        <w:t xml:space="preserve">obile </w:t>
+      </w:r>
+      <w:r>
+        <w:rPr>
+          <w:noProof w:val="0"/>
+          <w:kern w:val="48"/>
+          <w:lang w:val="en-GB"/>
+        </w:rPr>
+        <w:t>device</w:t>
+      </w:r>
     </w:p>
     <w:p>
       <w:pPr>
         <w:pStyle w:val="Author"/>
         <w:spacing w:before="5pt" w:beforeAutospacing="1"/>
         <w:rPr>
+          <w:noProof w:val="0"/>
           <w:sz w:val="18"/>
           <w:szCs w:val="18"/>
-        </w:rPr>
-      </w:pPr>
-      <w:r>
-        <w:rPr>
+          <w:lang w:val="en-GB"/>
+        </w:rPr>
+      </w:pPr>
+      <w:r>
+        <w:rPr>
+          <w:b/>
+          <w:bCs/>
+          <w:noProof w:val="0"/>
           <w:sz w:val="18"/>
           <w:szCs w:val="18"/>
+          <w:lang w:val="en-GB"/>
         </w:rPr>
         <w:t>Ashley Hunt</w:t>
       </w:r>
       <w:r>
         <w:rPr>
+          <w:noProof w:val="0"/>
           <w:sz w:val="18"/>
           <w:szCs w:val="18"/>
+          <w:lang w:val="en-GB"/>
         </w:rPr>
         <w:t xml:space="preserve"> </w:t>
       </w:r>
       <w:r>
         <w:rPr>
+          <w:noProof w:val="0"/>
           <w:sz w:val="18"/>
           <w:szCs w:val="18"/>
+          <w:lang w:val="en-GB"/>
         </w:rPr>
         <w:br/>
         <w:t>Computer Science</w:t>
       </w:r>
       <w:r>
         <w:rPr>
+          <w:noProof w:val="0"/>
           <w:sz w:val="18"/>
           <w:szCs w:val="18"/>
+          <w:lang w:val="en-GB"/>
         </w:rPr>
         <w:br/>
       </w:r>
       <w:r>
         <w:rPr>
+          <w:noProof w:val="0"/>
           <w:sz w:val="18"/>
           <w:szCs w:val="18"/>
+          <w:lang w:val="en-GB"/>
         </w:rPr>
         <w:t>University of Nottingham</w:t>
       </w:r>
@@ -97,44 +198,58 @@
         <w:pStyle w:val="Author"/>
         <w:spacing w:before="0pt"/>
         <w:rPr>
+          <w:noProof w:val="0"/>
           <w:sz w:val="18"/>
           <w:szCs w:val="18"/>
-        </w:rPr>
-      </w:pPr>
-      <w:r>
-        <w:rPr>
+          <w:lang w:val="en-GB"/>
+        </w:rPr>
+      </w:pPr>
+      <w:r>
+        <w:rPr>
+          <w:noProof w:val="0"/>
           <w:sz w:val="18"/>
           <w:szCs w:val="18"/>
+          <w:lang w:val="en-GB"/>
         </w:rPr>
         <w:br w:type="column"/>
       </w:r>
       <w:r>
         <w:rPr>
+          <w:b/>
+          <w:bCs/>
+          <w:noProof w:val="0"/>
           <w:sz w:val="18"/>
           <w:szCs w:val="18"/>
+          <w:lang w:val="en-GB"/>
         </w:rPr>
         <w:t>Amit Kumar</w:t>
       </w:r>
       <w:r>
         <w:rPr>
+          <w:noProof w:val="0"/>
           <w:sz w:val="18"/>
           <w:szCs w:val="18"/>
+          <w:lang w:val="en-GB"/>
         </w:rPr>
         <w:br/>
         <w:t>Data Science</w:t>
       </w:r>
       <w:r>
         <w:rPr>
+          <w:noProof w:val="0"/>
           <w:sz w:val="18"/>
           <w:szCs w:val="18"/>
+          <w:lang w:val="en-GB"/>
         </w:rPr>
         <w:br/>
         <w:t>University of Nottingham</w:t>
       </w:r>
       <w:r>
         <w:rPr>
+          <w:noProof w:val="0"/>
           <w:sz w:val="18"/>
           <w:szCs w:val="18"/>
+          <w:lang w:val="en-GB"/>
         </w:rPr>
         <w:br/>
       </w:r>
@@ -143,6 +258,10 @@
       <w:pPr>
         <w:pStyle w:val="Author"/>
         <w:spacing w:before="0pt"/>
+        <w:rPr>
+          <w:noProof w:val="0"/>
+          <w:lang w:val="en-GB"/>
+        </w:rPr>
         <w:sectPr>
           <w:type w:val="continuous"/>
           <w:pgSz w:w="595.30pt" w:h="841.90pt" w:code="9"/>
@@ -153,30 +272,40 @@
       </w:pPr>
       <w:r>
         <w:rPr>
+          <w:noProof w:val="0"/>
           <w:sz w:val="18"/>
           <w:szCs w:val="18"/>
+          <w:lang w:val="en-GB"/>
         </w:rPr>
         <w:br w:type="column"/>
       </w:r>
       <w:r>
         <w:rPr>
+          <w:b/>
+          <w:bCs/>
+          <w:noProof w:val="0"/>
           <w:sz w:val="18"/>
           <w:szCs w:val="18"/>
+          <w:lang w:val="en-GB"/>
         </w:rPr>
         <w:t>Shreeya Kumbhoje</w:t>
       </w:r>
       <w:r>
         <w:rPr>
+          <w:noProof w:val="0"/>
           <w:sz w:val="18"/>
           <w:szCs w:val="18"/>
+          <w:lang w:val="en-GB"/>
         </w:rPr>
         <w:br/>
         <w:t>Data Science</w:t>
       </w:r>
       <w:r>
         <w:rPr>
+          <w:noProof w:val="0"/>
           <w:sz w:val="18"/>
           <w:szCs w:val="18"/>
+          <w:lang w:val="en-GB"/>
         </w:rPr>
         <w:br/>
         <w:t>University of Nottingham</w:t>
@@ -202,183 +331,532 @@
         <w:rPr>
           <w:i/>
           <w:iCs/>
+          <w:lang w:val="en-GB"/>
         </w:rPr>
       </w:pPr>
       <w:r>
         <w:rPr>
           <w:i/>
           <w:iCs/>
-        </w:rPr>
-        <w:t>Abstract</w:t>
-      </w:r>
-      <w:r>
-        <w:t>—</w:t>
-      </w:r>
-      <w:r>
-        <w:rPr>
-          <w:highlight w:val="yellow"/>
-        </w:rPr>
-        <w:t xml:space="preserve">Abstract </w:t>
-      </w:r>
-      <w:r>
-        <w:rPr>
-          <w:highlight w:val="yellow"/>
-        </w:rPr>
-        <w:t xml:space="preserve">to </w:t>
-      </w:r>
-      <w:r>
-        <w:rPr>
-          <w:highlight w:val="yellow"/>
-        </w:rPr>
-        <w:t>go here.</w:t>
+          <w:lang w:val="en-GB"/>
+        </w:rPr>
+        <w:t xml:space="preserve">AI is the </w:t>
+      </w:r>
+      <w:r>
+        <w:rPr>
+          <w:i/>
+          <w:iCs/>
+          <w:lang w:val="en-GB"/>
+        </w:rPr>
+        <w:t>future,</w:t>
+      </w:r>
+      <w:r>
+        <w:rPr>
+          <w:i/>
+          <w:iCs/>
+          <w:lang w:val="en-GB"/>
+        </w:rPr>
+        <w:t xml:space="preserve"> and it </w:t>
+      </w:r>
+      <w:proofErr w:type="gramStart"/>
+      <w:r>
+        <w:rPr>
+          <w:i/>
+          <w:iCs/>
+          <w:lang w:val="en-GB"/>
+        </w:rPr>
+        <w:t>basically involves</w:t>
+      </w:r>
+      <w:proofErr w:type="gramEnd"/>
+      <w:r>
+        <w:rPr>
+          <w:i/>
+          <w:iCs/>
+          <w:lang w:val="en-GB"/>
+        </w:rPr>
+        <w:t xml:space="preserve"> the usage of computers to ease out daily human tasks, which makes it crucial for the computer to understand how a human carries out a task. </w:t>
+      </w:r>
+      <w:r>
+        <w:rPr>
+          <w:i/>
+          <w:iCs/>
+          <w:lang w:val="en-GB"/>
+        </w:rPr>
+        <w:t>However,</w:t>
+      </w:r>
+      <w:r>
+        <w:rPr>
+          <w:i/>
+          <w:iCs/>
+          <w:lang w:val="en-GB"/>
+        </w:rPr>
+        <w:t xml:space="preserve"> for the computer to perform accurately it must be trained. ML is the subset of artificial intelligence which focuses on the training of the computer either by using Supervised(labelled data) learning, Unsupervised(unlabelled data), Semi-supervised Learning or Reinforcement Learning</w:t>
+      </w:r>
+      <w:proofErr w:type="gramStart"/>
+      <w:r>
+        <w:rPr>
+          <w:i/>
+          <w:iCs/>
+          <w:lang w:val="en-GB"/>
+        </w:rPr>
+        <w:t xml:space="preserve">.  </w:t>
+      </w:r>
+      <w:proofErr w:type="gramEnd"/>
+      <w:r>
+        <w:rPr>
+          <w:i/>
+          <w:iCs/>
+          <w:lang w:val="en-GB"/>
+        </w:rPr>
+        <w:t xml:space="preserve">Our aim here is to train the computer using the labelled data so that it can classify between different hand gestures the human being performs. </w:t>
+      </w:r>
+    </w:p>
+    <w:p>
+      <w:pPr>
+        <w:pStyle w:val="Abstract"/>
+        <w:rPr>
+          <w:i/>
+          <w:iCs/>
+          <w:lang w:val="en-GB"/>
+        </w:rPr>
+      </w:pPr>
+      <w:r>
+        <w:rPr>
+          <w:i/>
+          <w:iCs/>
+          <w:lang w:val="en-GB"/>
+        </w:rPr>
+        <w:t xml:space="preserve">The data was collected using a </w:t>
+      </w:r>
+      <w:proofErr w:type="spellStart"/>
+      <w:r>
+        <w:rPr>
+          <w:i/>
+          <w:iCs/>
+          <w:lang w:val="en-GB"/>
+        </w:rPr>
+        <w:t>phyphox</w:t>
+      </w:r>
+      <w:proofErr w:type="spellEnd"/>
+      <w:r>
+        <w:rPr>
+          <w:i/>
+          <w:iCs/>
+          <w:lang w:val="en-GB"/>
+        </w:rPr>
+        <w:t xml:space="preserve"> app compatible on smartphones which </w:t>
+      </w:r>
+      <w:r>
+        <w:rPr>
+          <w:i/>
+          <w:iCs/>
+          <w:lang w:val="en-GB"/>
+        </w:rPr>
+        <w:t>uses</w:t>
+      </w:r>
+      <w:r>
+        <w:rPr>
+          <w:i/>
+          <w:iCs/>
+          <w:lang w:val="en-GB"/>
+        </w:rPr>
+        <w:t xml:space="preserve"> the accelerometer sensors inside the device. The data has gone through a set of preprocessing techniques like application of a low-pass filter, Fourier transformation and PCA to refine the extracted features given to the model for training. We have deployed ML models like SVM, Random Forest Classifier, XGB, KNN and some Recurrent Neural Network Models like LSTM and GRU looking for </w:t>
+      </w:r>
+      <w:proofErr w:type="spellStart"/>
+      <w:proofErr w:type="gramStart"/>
+      <w:r>
+        <w:rPr>
+          <w:i/>
+          <w:iCs/>
+          <w:lang w:val="en-GB"/>
+        </w:rPr>
+        <w:t>a</w:t>
+      </w:r>
+      <w:proofErr w:type="spellEnd"/>
+      <w:proofErr w:type="gramEnd"/>
+      <w:r>
+        <w:rPr>
+          <w:i/>
+          <w:iCs/>
+          <w:lang w:val="en-GB"/>
+        </w:rPr>
+        <w:t xml:space="preserve"> optimum fit model for multi class classification between gestures 1. Drawing a circle, 2. Waving, 3. Gesturing come here, 4. Gesturing go away. </w:t>
+      </w:r>
+    </w:p>
+    <w:p>
+      <w:pPr>
+        <w:pStyle w:val="Abstract"/>
+        <w:rPr>
+          <w:i/>
+          <w:iCs/>
+          <w:lang w:val="en-GB"/>
+        </w:rPr>
+      </w:pPr>
+      <w:r>
+        <w:rPr>
+          <w:i/>
+          <w:iCs/>
+          <w:lang w:val="en-GB"/>
+        </w:rPr>
+        <w:t>The outcome shows a good  __% accuracy for ___ ML model in comparison with other ML models implemented, and the accuracy of __% LSTM(RNN model) and ___% for GRU(RNN model).</w:t>
       </w:r>
     </w:p>
     <w:p>
       <w:pPr>
         <w:pStyle w:val="Heading1"/>
-      </w:pPr>
-      <w:r>
+        <w:rPr>
+          <w:noProof w:val="0"/>
+        </w:rPr>
+      </w:pPr>
+      <w:r>
+        <w:rPr>
+          <w:noProof w:val="0"/>
+        </w:rPr>
         <w:t>Introduction</w:t>
+      </w:r>
+    </w:p>
+    <w:p>
+      <w:pPr>
+        <w:pStyle w:val="BodyText"/>
+        <w:rPr>
+          <w:lang w:val="en-GB"/>
+        </w:rPr>
+      </w:pPr>
+      <w:r>
+        <w:rPr>
+          <w:lang w:val="en-GB"/>
+        </w:rPr>
+        <w:t>Making a computer understand human gesture is a step towards it[3].Gesture recognition pertains to recognizing meaningful expressions of motion by a human, involving the hands, arms, face, head, and/or body[8]. With a variety of application across different fields including monitoring activities and vital signs, enhancing gaming experience, and supporting applications in robotics and wearable technology. Our  intent is to use smartphones which is a practically used device to establish  communication possibilities between humans and machines differing from the traditional data collection methods. we further explore the usage of this technology to create accessibility features for individuals with disabilities which could be a potential project within the scope of man machine interaction.</w:t>
       </w:r>
     </w:p>
     <w:p>
       <w:pPr>
         <w:pStyle w:val="BodyText"/>
         <w:ind w:firstLine="0pt"/>
-      </w:pPr>
-      <w:r>
-        <w:t xml:space="preserve">AI usage has grown over the year  and will continue to grow in the near future. Mostly businesses already using AI and this has led to researcher exploring  to do more research on application of AI in diverse fields. </w:t>
+        <w:rPr>
+          <w:lang w:val="en-GB"/>
+        </w:rPr>
+      </w:pPr>
+      <w:r>
+        <w:rPr>
+          <w:lang w:val="en-GB"/>
+        </w:rPr>
+        <w:t xml:space="preserve"> In recent years, gesture recognition system has become </w:t>
+      </w:r>
+      <w:proofErr w:type="gramStart"/>
+      <w:r>
+        <w:rPr>
+          <w:lang w:val="en-GB"/>
+        </w:rPr>
+        <w:t>very popular</w:t>
+      </w:r>
+      <w:proofErr w:type="gramEnd"/>
+      <w:r>
+        <w:rPr>
+          <w:lang w:val="en-GB"/>
+        </w:rPr>
+        <w:t xml:space="preserve"> in the field of research, especially facial and hand gesture recognition system[3] gesture classification for hand movement can be classified into static and dynamic depending on the data acquisition method.  In the past a significant amount of research has been </w:t>
+      </w:r>
+      <w:proofErr w:type="gramStart"/>
+      <w:r>
+        <w:rPr>
+          <w:lang w:val="en-GB"/>
+        </w:rPr>
+        <w:t>carried out</w:t>
+      </w:r>
+      <w:proofErr w:type="gramEnd"/>
+      <w:r>
+        <w:rPr>
+          <w:lang w:val="en-GB"/>
+        </w:rPr>
+        <w:t xml:space="preserve"> which investigates machine algorithms like Support Vector Machine[1][3] , Random Forest[1] , Hidden Markov Model which analyses data to discover patterns. A  few Deep Learning models like CNN[1][6] and some hybrid models like CNN-LSTM[1] mostly focusing on  image processing, which has now made it a common subject in the domain. </w:t>
+      </w:r>
+      <w:proofErr w:type="gramStart"/>
+      <w:r>
+        <w:rPr>
+          <w:lang w:val="en-GB"/>
+        </w:rPr>
+        <w:t>However</w:t>
+      </w:r>
+      <w:proofErr w:type="gramEnd"/>
+      <w:r>
+        <w:rPr>
+          <w:lang w:val="en-GB"/>
+        </w:rPr>
+        <w:t xml:space="preserve"> a limited amount of research focuses on using signal data collected as a </w:t>
+      </w:r>
+      <w:r>
+        <w:rPr>
+          <w:lang w:val="en-GB"/>
+        </w:rPr>
+        <w:t>.dataset(.csv file)  using a normally accessible device among humans today.</w:t>
+      </w:r>
+    </w:p>
+    <w:p>
+      <w:pPr>
+        <w:pStyle w:val="Heading1"/>
+        <w:rPr>
+          <w:noProof w:val="0"/>
+        </w:rPr>
+      </w:pPr>
+      <w:r>
+        <w:rPr>
+          <w:noProof w:val="0"/>
+        </w:rPr>
+        <w:t>Background</w:t>
       </w:r>
     </w:p>
     <w:p>
       <w:pPr>
         <w:pStyle w:val="BodyText"/>
-      </w:pPr>
-      <w:r>
-        <w:t>Gesture recognition is one such application which basically is making the computer understand how physical activities are conducted among human beings. This  gesture input to computers offers numerous benefits, including monitoring activities and vital signs, enhancing gaming experiences, and supporting applications in robotics and wearable technology. This technology enables devices to understand and react to human gestures, facilitating control and communication.</w:t>
+        <w:ind w:firstLine="0pt"/>
+        <w:rPr>
+          <w:lang w:val="en-GB"/>
+        </w:rPr>
+      </w:pPr>
+      <w:r>
+        <w:rPr>
+          <w:highlight w:val="yellow"/>
+          <w:lang w:val="en-GB"/>
+        </w:rPr>
+        <w:t>Quote dump:</w:t>
+      </w:r>
+      <w:r>
+        <w:rPr>
+          <w:lang w:val="en-GB"/>
+        </w:rPr>
+        <w:tab/>
       </w:r>
     </w:p>
     <w:p>
       <w:pPr>
         <w:pStyle w:val="BodyText"/>
-      </w:pPr>
-      <w:r>
-        <w:t xml:space="preserve">We are using hand gesture recognition for ( choose one: robotics/ Gaming/ Sign Language translation, etc(choose from the Applications where individuals can use smartphones to collect hand gesture data? Or whatever u feel ) </w:t>
-      </w:r>
-      <w:r>
-        <w:t xml:space="preserve"> </w:t>
+        <w:rPr>
+          <w:lang w:val="en-GB"/>
+        </w:rPr>
+      </w:pPr>
+      <w:r>
+        <w:rPr>
+          <w:lang w:val="en-GB"/>
+        </w:rPr>
+        <w:t>"The highest performance was achieved using a convolutional neural network with long- short term memory (CNN-LSTM)"</w:t>
+      </w:r>
+    </w:p>
+    <w:p>
+      <w:pPr>
+        <w:pStyle w:val="BodyText"/>
+        <w:rPr>
+          <w:lang w:val="en-GB"/>
+        </w:rPr>
+      </w:pPr>
+      <w:r>
+        <w:rPr>
+          <w:lang w:val="en-GB"/>
+        </w:rPr>
+        <w:t xml:space="preserve">"The pre-processing step consisted of a fourth-order low-pass Butterworth filtering with a cut-off frequency of 5 Hz. Such frequency was chosen due to the frequency content of the acquired signals, which was below 5–6 Hz, as verified by Fourier power spectrum analysis. The pre-processing also included raw signal standardization: each signal acquired with the MMR sensors was </w:t>
+      </w:r>
+      <w:r>
+        <w:rPr>
+          <w:lang w:val="en-GB"/>
+        </w:rPr>
+        <w:t>centred</w:t>
+      </w:r>
+      <w:r>
+        <w:rPr>
+          <w:lang w:val="en-GB"/>
+        </w:rPr>
+        <w:t xml:space="preserve"> to have zero mean and standard deviation equal to one."</w:t>
+      </w:r>
+    </w:p>
+    <w:p>
+      <w:pPr>
+        <w:pStyle w:val="BodyText"/>
+        <w:rPr>
+          <w:lang w:val="en-GB"/>
+        </w:rPr>
+      </w:pPr>
+      <w:r>
+        <w:rPr>
+          <w:lang w:val="en-GB"/>
+        </w:rPr>
+        <w:t>"Concerning ML approaches, inspired by human activity recognition work in the literature, the following classifiers were evaluated: Support Vector Machine (SVM) [19,20], Random Forest (RF) and K-Nearest Neighbour (KNN)."</w:t>
+      </w:r>
+    </w:p>
+    <w:p>
+      <w:pPr>
+        <w:pStyle w:val="BodyText"/>
+        <w:rPr>
+          <w:lang w:val="en-GB"/>
+        </w:rPr>
+      </w:pPr>
+      <w:r>
+        <w:rPr>
+          <w:lang w:val="en-GB"/>
+        </w:rPr>
+        <w:t>"The complete dataset, composed of 22 subjects, was divided into training/validation and test sets using leave-one-subject-out cross validation. As concerns ML methods, the training/validation dataset was split into 5 folds, and grid search-based 5-fold cross validation was used for tuning the hyperparameters. As concerns DL methods, validation was performed on 20% of the training/validation set."</w:t>
+      </w:r>
+    </w:p>
+    <w:p>
+      <w:pPr>
+        <w:pStyle w:val="BodyText"/>
+        <w:rPr>
+          <w:lang w:val="en-GB"/>
+        </w:rPr>
+      </w:pPr>
+      <w:r>
+        <w:rPr>
+          <w:lang w:val="en-GB"/>
+        </w:rPr>
+        <w:t xml:space="preserve">"In multi-gesture classification, CNN and CNN-LSTM performed better than ML methods, with CNN-LSTM resulting in the highest balanced </w:t>
+      </w:r>
+      <w:proofErr w:type="gramStart"/>
+      <w:r>
+        <w:rPr>
+          <w:lang w:val="en-GB"/>
+        </w:rPr>
+        <w:t>accuracy</w:t>
+      </w:r>
+      <w:proofErr w:type="gramEnd"/>
+      <w:r>
+        <w:rPr>
+          <w:lang w:val="en-GB"/>
+        </w:rPr>
+        <w:t>"</w:t>
+      </w:r>
+    </w:p>
+    <w:p>
+      <w:pPr>
+        <w:pStyle w:val="BodyText"/>
+        <w:rPr>
+          <w:lang w:val="en-GB"/>
+        </w:rPr>
+      </w:pPr>
+      <w:r>
+        <w:rPr>
+          <w:lang w:val="en-GB"/>
+        </w:rPr>
+        <w:t>"In the binary classification, the highest f1-score and precision values were obtained with CNN" (Moccia, Sara et al.)</w:t>
+      </w:r>
+    </w:p>
+    <w:p>
+      <w:pPr>
+        <w:pStyle w:val="BodyText"/>
+        <w:rPr>
+          <w:lang w:val="en-GB"/>
+        </w:rPr>
+      </w:pPr>
+      <w:r>
+        <w:rPr>
+          <w:lang w:val="en-GB"/>
+        </w:rPr>
+        <w:t>"Support vector machine (SVM) and hidden Markov model (HMM) are two typical machine learning methods in pattern recognition."</w:t>
+      </w:r>
+    </w:p>
+    <w:p>
+      <w:pPr>
+        <w:pStyle w:val="BodyText"/>
+        <w:rPr>
+          <w:lang w:val="en-GB"/>
+        </w:rPr>
+      </w:pPr>
+      <w:r>
+        <w:rPr>
+          <w:lang w:val="en-GB"/>
+        </w:rPr>
+        <w:t xml:space="preserve">"SVM usually needs careful feature extraction and selection, as well as other traditional ML algorithms like naïve Bayes (NB), K-nearest </w:t>
+      </w:r>
+      <w:proofErr w:type="spellStart"/>
+      <w:r>
+        <w:rPr>
+          <w:lang w:val="en-GB"/>
+        </w:rPr>
+        <w:t>neighbors</w:t>
+      </w:r>
+      <w:proofErr w:type="spellEnd"/>
+      <w:r>
+        <w:rPr>
+          <w:lang w:val="en-GB"/>
+        </w:rPr>
+        <w:t xml:space="preserve"> (KNN), and decision tree (DT)"</w:t>
+      </w:r>
+    </w:p>
+    <w:p>
+      <w:pPr>
+        <w:pStyle w:val="BodyText"/>
+        <w:rPr>
+          <w:lang w:val="en-GB"/>
+        </w:rPr>
+      </w:pPr>
+      <w:r>
+        <w:rPr>
+          <w:lang w:val="en-GB"/>
+        </w:rPr>
+        <w:t xml:space="preserve">"For time sequential signals, recurrent neural networks (RNN) allow information to persist. Thus, we can make full use of the contextual information of the sequence. However, RNN might suffer from a vanishing gradient problem with long data sequences. To solve this problem, Hochreiter et al. designed a special RNN, the long short-term memory (LSTM) network that can learn long dependencies" (Zhao, </w:t>
+      </w:r>
+      <w:proofErr w:type="spellStart"/>
+      <w:r>
+        <w:rPr>
+          <w:lang w:val="en-GB"/>
+        </w:rPr>
+        <w:t>Shenglin</w:t>
+      </w:r>
+      <w:proofErr w:type="spellEnd"/>
+      <w:r>
+        <w:rPr>
+          <w:lang w:val="en-GB"/>
+        </w:rPr>
+        <w:t xml:space="preserve"> et al.)</w:t>
       </w:r>
     </w:p>
     <w:p>
       <w:pPr>
         <w:pStyle w:val="Heading1"/>
-      </w:pPr>
-      <w:r>
-        <w:t>Background</w:t>
-      </w:r>
-    </w:p>
-    <w:p>
-      <w:pPr>
-        <w:pStyle w:val="BodyText"/>
-      </w:pPr>
-      <w:r>
-        <w:tab/>
-      </w:r>
-      <w:r>
-        <w:t>"The highest performance was achieved using a convolutional neural network with long- short term memory (CNN-LSTM)"</w:t>
-      </w:r>
-    </w:p>
-    <w:p>
-      <w:pPr>
-        <w:pStyle w:val="BodyText"/>
-      </w:pPr>
-      <w:r>
-        <w:t>"The pre-processing step consisted of a fourth-order low-pass Butterworth filtering with a cut-off frequency of 5 Hz. Such frequency was chosen due to the frequency content of the acquired signals, which was below 5–6 Hz, as verified by Fourier power spectrum analysis. The pre-processing also included raw signal standardization: each signal acquired with the MMR sensors was centered to have zero mean and standard deviation equal to one."</w:t>
-      </w:r>
-    </w:p>
-    <w:p>
-      <w:pPr>
-        <w:pStyle w:val="BodyText"/>
-      </w:pPr>
-      <w:r>
-        <w:t>"Concerning ML approaches, inspired by human activity recognition work in the literature, the following classifiers were evaluated: Support Vector Machine (SVM) [19,20], Random Forest (RF) and K-Nearest Neighbour (KNN)."</w:t>
-      </w:r>
-    </w:p>
-    <w:p>
-      <w:pPr>
-        <w:pStyle w:val="BodyText"/>
-      </w:pPr>
-      <w:r>
-        <w:t>"The complete dataset, composed of 22 subjects, was divided into training/validation and test sets using leave-one-subject-out cross validation. As concerns ML methods, the training/validation dataset was split into 5 folds, and grid search-based 5-fold cross validation was used for tuning the hyperparameters. As concerns DL methods, validation was performed on 20% of the training/validation set."</w:t>
-      </w:r>
-    </w:p>
-    <w:p>
-      <w:pPr>
-        <w:pStyle w:val="BodyText"/>
-      </w:pPr>
-      <w:r>
-        <w:t>"In multi-gesture classification, CNN and CNN-LSTM performed better than ML methods, with CNN-LSTM resulting in the highest balanced accuracy"</w:t>
-      </w:r>
-    </w:p>
-    <w:p>
-      <w:pPr>
-        <w:pStyle w:val="BodyText"/>
-      </w:pPr>
-      <w:r>
-        <w:t>"In the binary classification, the highest f1-score and precision values were obtained with CNN" (Moccia, Sara et al.)</w:t>
-      </w:r>
-    </w:p>
-    <w:p>
-      <w:pPr>
-        <w:pStyle w:val="BodyText"/>
-      </w:pPr>
-      <w:r>
-        <w:t>"Support vector machine (SVM) and hidden Markov model (HMM) are two typical machine learning methods in pattern recognition."</w:t>
-      </w:r>
-    </w:p>
-    <w:p>
-      <w:pPr>
-        <w:pStyle w:val="BodyText"/>
-      </w:pPr>
-      <w:r>
-        <w:t>"SVM usually needs careful feature extraction and selection, as well as other traditional ML algorithms like naïve Bayes (NB), K-nearest neighbors (KNN), and decision tree (DT)"</w:t>
-      </w:r>
-    </w:p>
-    <w:p>
-      <w:pPr>
-        <w:pStyle w:val="BodyText"/>
-      </w:pPr>
-      <w:r>
-        <w:t>"For time sequential signals, recurrent neural networks (RNN) allow information to persist. Thus, we can make full use of the contextual information of the sequence. However, RNN might suffer from a vanishing gradient problem with long data sequences. To solve this problem, Hochreiter et al. designed a special RNN, the long short-term memory (LSTM) network that can learn long dependencies" (Zhao, Shenglin et al.)</w:t>
-      </w:r>
-    </w:p>
-    <w:p>
-      <w:pPr>
-        <w:pStyle w:val="Heading1"/>
-      </w:pPr>
-      <w:r>
-        <w:t>Metholody</w:t>
-      </w:r>
-    </w:p>
-    <w:p>
-      <w:pPr>
-        <w:pStyle w:val="BodyText"/>
-        <w:rPr>
-          <w:lang w:val="en-US"/>
-        </w:rPr>
-      </w:pPr>
-      <w:r>
-        <w:t xml:space="preserve">Methodology </w:t>
-      </w:r>
-      <w:r>
-        <w:t>Introduction goes here.</w:t>
+        <w:rPr>
+          <w:noProof w:val="0"/>
+        </w:rPr>
+      </w:pPr>
+      <w:r>
+        <w:rPr>
+          <w:noProof w:val="0"/>
+        </w:rPr>
+        <w:lastRenderedPageBreak/>
+        <w:t>Methodology</w:t>
+      </w:r>
+    </w:p>
+    <w:p>
+      <w:pPr>
+        <w:jc w:val="both"/>
+      </w:pPr>
+      <w:r>
+        <w:t xml:space="preserve">To achieve our aims of producing a classification model for </w:t>
+      </w:r>
+      <w:r>
+        <w:t xml:space="preserve">four </w:t>
+      </w:r>
+      <w:r>
+        <w:t>gesture</w:t>
+      </w:r>
+      <w:r>
+        <w:t>s (come, go, wave and circle)</w:t>
+      </w:r>
+      <w:r>
+        <w:t xml:space="preserve">, </w:t>
+      </w:r>
+      <w:r>
+        <w:t>the raw gyroscopic data is heavily pre-processed and undergoes several key transformations to contribute to the classification process. Only the most useful features are taken through to the model training phase.</w:t>
       </w:r>
     </w:p>
     <w:p>
       <w:pPr>
         <w:pStyle w:val="Heading2"/>
-      </w:pPr>
-      <w:r>
+        <w:rPr>
+          <w:noProof w:val="0"/>
+        </w:rPr>
+      </w:pPr>
+      <w:r>
+        <w:rPr>
+          <w:noProof w:val="0"/>
+        </w:rPr>
         <w:t>Data Collection</w:t>
       </w:r>
     </w:p>
@@ -405,53 +883,538 @@
         <w:t>five</w:t>
       </w:r>
       <w:r>
-        <w:t xml:space="preserve"> recordings each per gesture – 40 iterations per person per gesture for a total of 480 complete gestures. These gestures were initially recorded continuously, without stopping, as per the coursework specification but after trial and error we discovered that segmenting the data was a lot more difficult when there were no clear spaces between the gestures. Instead, we opted to leave a distinct one second gap between performing each gesture in each recording. Adding these pauses allowed us to segment the recording </w:t>
+        <w:t xml:space="preserve"> recordings each per gesture – 40 iterations per person per gesture for a total of 480 complete gestures. </w:t>
+      </w:r>
+    </w:p>
+    <w:p>
+      <w:pPr>
+        <w:ind w:firstLine="36pt"/>
+        <w:jc w:val="both"/>
+      </w:pPr>
+      <w:r>
+        <w:t xml:space="preserve">These gestures were initially recorded continuously, without stopping, as per the coursework specification but after trial and error we discovered that segmenting the data was a lot more difficult when there were no clear spaces between the gestures. Instead, we opted to leave a distinct one second gap between performing each gesture in each recording. Adding these pauses allowed us to segment the recording </w:t>
       </w:r>
       <w:r>
         <w:t xml:space="preserve">more </w:t>
       </w:r>
       <w:r>
-        <w:t xml:space="preserve">easily into its separate gesture patterns. </w:t>
+        <w:t>easily into its separate gesture patterns.</w:t>
+      </w:r>
+    </w:p>
+    <w:p>
+      <w:pPr>
+        <w:ind w:firstLine="36pt"/>
+        <w:jc w:val="both"/>
+      </w:pPr>
+    </w:p>
+    <w:p>
+      <w:pPr>
+        <w:keepNext/>
+        <w:jc w:val="both"/>
+      </w:pPr>
+      <w:r>
+        <w:rPr>
+          <w:noProof/>
+        </w:rPr>
+        <w:drawing>
+          <wp:inline distT="0" distB="0" distL="0" distR="0" wp14:anchorId="16D7CA89" wp14:editId="0A5A88FB">
+            <wp:extent cx="2029786" cy="3411110"/>
+            <wp:effectExtent l="0" t="0" r="8890" b="0"/>
+            <wp:docPr id="809295372" name="Picture 7"/>
+            <wp:cNvGraphicFramePr>
+              <a:graphicFrameLocks xmlns:a="http://purl.oclc.org/ooxml/drawingml/main" noChangeAspect="1"/>
+            </wp:cNvGraphicFramePr>
+            <a:graphic xmlns:a="http://purl.oclc.org/ooxml/drawingml/main">
+              <a:graphicData uri="http://purl.oclc.org/ooxml/drawingml/picture">
+                <pic:pic xmlns:pic="http://purl.oclc.org/ooxml/drawingml/picture">
+                  <pic:nvPicPr>
+                    <pic:cNvPr id="0" name="Picture 3"/>
+                    <pic:cNvPicPr>
+                      <a:picLocks noChangeAspect="1" noChangeArrowheads="1"/>
+                    </pic:cNvPicPr>
+                  </pic:nvPicPr>
+                  <pic:blipFill>
+                    <a:blip r:embed="rId9" cstate="print">
+                      <a:extLst>
+                        <a:ext uri="{28A0092B-C50C-407E-A947-70E740481C1C}">
+                          <a14:useLocalDpi xmlns:a14="http://schemas.microsoft.com/office/drawing/2010/main" val="0"/>
+                        </a:ext>
+                      </a:extLst>
+                    </a:blip>
+                    <a:srcRect/>
+                    <a:stretch>
+                      <a:fillRect/>
+                    </a:stretch>
+                  </pic:blipFill>
+                  <pic:spPr bwMode="auto">
+                    <a:xfrm>
+                      <a:off x="0" y="0"/>
+                      <a:ext cx="2033289" cy="3416996"/>
+                    </a:xfrm>
+                    <a:prstGeom prst="rect">
+                      <a:avLst/>
+                    </a:prstGeom>
+                    <a:noFill/>
+                    <a:ln>
+                      <a:noFill/>
+                    </a:ln>
+                  </pic:spPr>
+                </pic:pic>
+              </a:graphicData>
+            </a:graphic>
+          </wp:inline>
+        </w:drawing>
+      </w:r>
+    </w:p>
+    <w:p>
+      <w:pPr>
+        <w:pStyle w:val="Caption"/>
+        <w:jc w:val="both"/>
+      </w:pPr>
+      <w:r>
+        <w:t xml:space="preserve">Figure </w:t>
+      </w:r>
+      <w:r>
+        <w:fldChar w:fldCharType="begin"/>
+      </w:r>
+      <w:r>
+        <w:instrText xml:space="preserve"> SEQ Figure \* ARABIC </w:instrText>
+      </w:r>
+      <w:r>
+        <w:fldChar w:fldCharType="separate"/>
+      </w:r>
+      <w:r>
+        <w:rPr>
+          <w:noProof/>
+        </w:rPr>
+        <w:t>1</w:t>
+      </w:r>
+      <w:r>
+        <w:fldChar w:fldCharType="end"/>
+      </w:r>
+      <w:r>
+        <w:t>: Screenshot of the Phyphox recording interface.</w:t>
       </w:r>
     </w:p>
     <w:p>
       <w:pPr>
         <w:pStyle w:val="Heading2"/>
-      </w:pPr>
-      <w:r>
-        <w:t>Data Pre-Processing</w:t>
-      </w:r>
-    </w:p>
-    <w:p>
-      <w:pPr>
+        <w:rPr>
+          <w:noProof w:val="0"/>
+        </w:rPr>
+      </w:pPr>
+      <w:r>
+        <w:rPr>
+          <w:noProof w:val="0"/>
+        </w:rPr>
+        <w:t>Data Visualization</w:t>
+      </w:r>
+    </w:p>
+    <w:p>
+      <w:pPr>
+        <w:ind w:firstLine="14.40pt"/>
         <w:jc w:val="both"/>
       </w:pPr>
       <w:r>
-        <w:t>Once the data was recorded and the associated csv files were imported into panda</w:t>
-      </w:r>
-      <w:r>
-        <w:t>s</w:t>
-      </w:r>
-      <w:r>
-        <w:t xml:space="preserve"> </w:t>
+        <w:t xml:space="preserve">Once the data was recorded and the associated csv files were imported into </w:t>
       </w:r>
       <w:r>
         <w:rPr>
           <w:i/>
           <w:iCs/>
         </w:rPr>
+        <w:t>pandas</w:t>
+      </w:r>
+      <w:r>
+        <w:t xml:space="preserve"> </w:t>
+      </w:r>
+      <w:r>
+        <w:rPr>
+          <w:i/>
+          <w:iCs/>
+        </w:rPr>
         <w:t>DataFrame</w:t>
       </w:r>
       <w:r>
-        <w:t xml:space="preserve"> we began to preprocess the data. </w:t>
-      </w:r>
-      <w:r>
-        <w:t>First,</w:t>
-      </w:r>
-      <w:r>
-        <w:t xml:space="preserve"> we applied a </w:t>
-      </w:r>
-      <w:r>
+        <w:t xml:space="preserve"> </w:t>
+      </w:r>
+      <w:r>
+        <w:t>we applied a basic trim to the data. Inspecting, from the beginning of the file, every 20 data points. If the mean acceleration was &lt; 0.3 then the data was removed. We did this from the beginning of the file as well as the end of the file. This would help us reduce unnecessary noise at the beginning and end of the file, making segmentation easier.</w:t>
+      </w:r>
+    </w:p>
+    <w:p>
+      <w:pPr>
+        <w:keepNext/>
+        <w:ind w:firstLine="14.40pt"/>
+        <w:jc w:val="both"/>
+      </w:pPr>
+      <w:r>
+        <w:t xml:space="preserve">Next, we </w:t>
+      </w:r>
+      <w:r>
+        <w:t xml:space="preserve">began to explore the data by inspecting </w:t>
+      </w:r>
+      <w:r>
+        <w:t xml:space="preserve">the raw sensor data </w:t>
+      </w:r>
+      <w:r>
+        <w:t>and applying visualization</w:t>
+      </w:r>
+      <w:r>
+        <w:t xml:space="preserve"> techniques. This </w:t>
+      </w:r>
+      <w:r>
+        <w:t xml:space="preserve">would allow us to understand the data and what features of the data would </w:t>
+      </w:r>
+      <w:r>
+        <w:t>play</w:t>
+      </w:r>
+      <w:r>
+        <w:t xml:space="preserve"> </w:t>
+      </w:r>
+      <w:r>
+        <w:t>a significant role</w:t>
+      </w:r>
+      <w:r>
+        <w:t xml:space="preserve"> in classification.</w:t>
+      </w:r>
+      <w:r>
+        <w:br/>
+      </w:r>
+    </w:p>
+    <w:p>
+      <w:pPr>
+        <w:keepNext/>
+        <w:jc w:val="both"/>
+      </w:pPr>
+      <w:r>
+        <w:rPr>
+          <w:noProof/>
+        </w:rPr>
+        <w:drawing>
+          <wp:inline distT="0" distB="0" distL="0" distR="0" wp14:anchorId="5642CC20" wp14:editId="3300353B">
+            <wp:extent cx="3084830" cy="1621790"/>
+            <wp:effectExtent l="0" t="0" r="1270" b="0"/>
+            <wp:docPr id="1219783198" name="Picture 6"/>
+            <wp:cNvGraphicFramePr>
+              <a:graphicFrameLocks xmlns:a="http://purl.oclc.org/ooxml/drawingml/main" noChangeAspect="1"/>
+            </wp:cNvGraphicFramePr>
+            <a:graphic xmlns:a="http://purl.oclc.org/ooxml/drawingml/main">
+              <a:graphicData uri="http://purl.oclc.org/ooxml/drawingml/picture">
+                <pic:pic xmlns:pic="http://purl.oclc.org/ooxml/drawingml/picture">
+                  <pic:nvPicPr>
+                    <pic:cNvPr id="0" name="Picture 2"/>
+                    <pic:cNvPicPr>
+                      <a:picLocks noChangeAspect="1" noChangeArrowheads="1"/>
+                    </pic:cNvPicPr>
+                  </pic:nvPicPr>
+                  <pic:blipFill>
+                    <a:blip r:embed="rId10" cstate="print">
+                      <a:extLst>
+                        <a:ext uri="{28A0092B-C50C-407E-A947-70E740481C1C}">
+                          <a14:useLocalDpi xmlns:a14="http://schemas.microsoft.com/office/drawing/2010/main" val="0"/>
+                        </a:ext>
+                      </a:extLst>
+                    </a:blip>
+                    <a:srcRect/>
+                    <a:stretch>
+                      <a:fillRect/>
+                    </a:stretch>
+                  </pic:blipFill>
+                  <pic:spPr bwMode="auto">
+                    <a:xfrm>
+                      <a:off x="0" y="0"/>
+                      <a:ext cx="3084830" cy="1621790"/>
+                    </a:xfrm>
+                    <a:prstGeom prst="rect">
+                      <a:avLst/>
+                    </a:prstGeom>
+                    <a:noFill/>
+                    <a:ln>
+                      <a:noFill/>
+                    </a:ln>
+                  </pic:spPr>
+                </pic:pic>
+              </a:graphicData>
+            </a:graphic>
+          </wp:inline>
+        </w:drawing>
+      </w:r>
+    </w:p>
+    <w:p>
+      <w:pPr>
+        <w:pStyle w:val="Caption"/>
+        <w:jc w:val="both"/>
+      </w:pPr>
+      <w:r>
+        <w:t xml:space="preserve">Figure </w:t>
+      </w:r>
+      <w:r>
+        <w:fldChar w:fldCharType="begin"/>
+      </w:r>
+      <w:r>
+        <w:instrText xml:space="preserve"> SEQ Figure \* ARABIC </w:instrText>
+      </w:r>
+      <w:r>
+        <w:fldChar w:fldCharType="separate"/>
+      </w:r>
+      <w:r>
+        <w:rPr>
+          <w:noProof/>
+        </w:rPr>
+        <w:t>2</w:t>
+      </w:r>
+      <w:r>
+        <w:fldChar w:fldCharType="end"/>
+      </w:r>
+      <w:r>
+        <w:t>: Raw gyroscopic data for a wave gesture recording.</w:t>
+      </w:r>
+    </w:p>
+    <w:p>
+      <w:pPr>
+        <w:keepNext/>
+        <w:jc w:val="both"/>
+      </w:pPr>
+      <w:r>
+        <w:rPr>
+          <w:noProof/>
+        </w:rPr>
+        <w:drawing>
+          <wp:inline distT="0" distB="0" distL="0" distR="0" wp14:anchorId="763236BE" wp14:editId="46E0A3FF">
+            <wp:extent cx="3077210" cy="1614170"/>
+            <wp:effectExtent l="0" t="0" r="8890" b="5080"/>
+            <wp:docPr id="1543236340" name="Picture 5"/>
+            <wp:cNvGraphicFramePr>
+              <a:graphicFrameLocks xmlns:a="http://purl.oclc.org/ooxml/drawingml/main" noChangeAspect="1"/>
+            </wp:cNvGraphicFramePr>
+            <a:graphic xmlns:a="http://purl.oclc.org/ooxml/drawingml/main">
+              <a:graphicData uri="http://purl.oclc.org/ooxml/drawingml/picture">
+                <pic:pic xmlns:pic="http://purl.oclc.org/ooxml/drawingml/picture">
+                  <pic:nvPicPr>
+                    <pic:cNvPr id="0" name="Picture 1"/>
+                    <pic:cNvPicPr>
+                      <a:picLocks noChangeAspect="1" noChangeArrowheads="1"/>
+                    </pic:cNvPicPr>
+                  </pic:nvPicPr>
+                  <pic:blipFill>
+                    <a:blip r:embed="rId11" cstate="print">
+                      <a:extLst>
+                        <a:ext uri="{28A0092B-C50C-407E-A947-70E740481C1C}">
+                          <a14:useLocalDpi xmlns:a14="http://schemas.microsoft.com/office/drawing/2010/main" val="0"/>
+                        </a:ext>
+                      </a:extLst>
+                    </a:blip>
+                    <a:srcRect/>
+                    <a:stretch>
+                      <a:fillRect/>
+                    </a:stretch>
+                  </pic:blipFill>
+                  <pic:spPr bwMode="auto">
+                    <a:xfrm>
+                      <a:off x="0" y="0"/>
+                      <a:ext cx="3077210" cy="1614170"/>
+                    </a:xfrm>
+                    <a:prstGeom prst="rect">
+                      <a:avLst/>
+                    </a:prstGeom>
+                    <a:noFill/>
+                    <a:ln>
+                      <a:noFill/>
+                    </a:ln>
+                  </pic:spPr>
+                </pic:pic>
+              </a:graphicData>
+            </a:graphic>
+          </wp:inline>
+        </w:drawing>
+      </w:r>
+    </w:p>
+    <w:p>
+      <w:pPr>
+        <w:pStyle w:val="Caption"/>
+        <w:jc w:val="both"/>
+      </w:pPr>
+      <w:r>
+        <w:t xml:space="preserve">Figure </w:t>
+      </w:r>
+      <w:r>
+        <w:fldChar w:fldCharType="begin"/>
+      </w:r>
+      <w:r>
+        <w:instrText xml:space="preserve"> SEQ Figure \* ARABIC </w:instrText>
+      </w:r>
+      <w:r>
+        <w:fldChar w:fldCharType="separate"/>
+      </w:r>
+      <w:r>
+        <w:rPr>
+          <w:noProof/>
+        </w:rPr>
+        <w:t>3</w:t>
+      </w:r>
+      <w:r>
+        <w:fldChar w:fldCharType="end"/>
+      </w:r>
+      <w:r>
+        <w:t>: Raw gyroscopic data for a circle gesture recording.</w:t>
+      </w:r>
+    </w:p>
+    <w:p>
+      <w:pPr>
+        <w:pStyle w:val="Heading2"/>
+        <w:rPr>
+          <w:noProof w:val="0"/>
+        </w:rPr>
+      </w:pPr>
+      <w:r>
+        <w:rPr>
+          <w:noProof w:val="0"/>
+        </w:rPr>
+        <w:t>Data Pre-Processing</w:t>
+      </w:r>
+    </w:p>
+    <w:p>
+      <w:pPr>
+        <w:jc w:val="both"/>
+      </w:pPr>
+      <w:r>
+        <w:t xml:space="preserve">Firstly, to balance the dataset and ensure that the model would not prioritise </w:t>
+      </w:r>
+      <w:r>
+        <w:t>one gesture we found which gesture had the least number of recordings and then dropped all recordings greater than that number.</w:t>
+      </w:r>
+    </w:p>
+    <w:p>
+      <w:pPr>
+        <w:ind w:firstLine="14.40pt"/>
+        <w:jc w:val="both"/>
+      </w:pPr>
+      <w:r>
+        <w:t>To begin our pre-processing, we used</w:t>
+      </w:r>
+      <w:r>
+        <w:t xml:space="preserve"> the </w:t>
+      </w:r>
+      <w:r>
+        <w:rPr>
+          <w:i/>
+          <w:iCs/>
+        </w:rPr>
+        <w:t>scipy.signal</w:t>
+      </w:r>
+      <w:r>
+        <w:t xml:space="preserve"> </w:t>
+      </w:r>
+      <w:r>
+        <w:rPr>
+          <w:i/>
+          <w:iCs/>
+        </w:rPr>
+        <w:t>butter</w:t>
+      </w:r>
+      <w:r>
+        <w:t xml:space="preserve"> and </w:t>
+      </w:r>
+      <w:r>
+        <w:rPr>
+          <w:i/>
+          <w:iCs/>
+        </w:rPr>
+        <w:t>filtfilt</w:t>
+      </w:r>
+      <w:r>
+        <w:rPr>
+          <w:i/>
+          <w:iCs/>
+        </w:rPr>
+        <w:t xml:space="preserve"> </w:t>
+      </w:r>
+      <w:r>
+        <w:t>functions</w:t>
+      </w:r>
+      <w:r>
+        <w:t>, appl</w:t>
+      </w:r>
+      <w:r>
+        <w:t>ying</w:t>
+      </w:r>
+      <w:r>
+        <w:t xml:space="preserve"> a low-pass frequency filter to the data. </w:t>
+      </w:r>
+      <w:r>
+        <w:t>This</w:t>
+      </w:r>
+      <w:r>
+        <w:t xml:space="preserve"> </w:t>
+      </w:r>
+      <w:r>
+        <w:t xml:space="preserve">filter </w:t>
+      </w:r>
+      <w:r>
+        <w:t xml:space="preserve">would apply </w:t>
+      </w:r>
+      <w:r>
+        <w:t>dampening to the sensor data and reduce nois</w:t>
+      </w:r>
+      <w:r>
+        <w:t>e</w:t>
+      </w:r>
+      <w:r>
+        <w:t xml:space="preserve">. Visually, this </w:t>
+      </w:r>
+      <w:r>
+        <w:t>made</w:t>
+      </w:r>
+      <w:r>
+        <w:t xml:space="preserve"> the waveforms smoother</w:t>
+      </w:r>
+      <w:r>
+        <w:t xml:space="preserve"> and less jittery</w:t>
+      </w:r>
+      <w:r>
+        <w:t>.</w:t>
+      </w:r>
+      <w:r>
+        <w:t xml:space="preserve"> This was done to ensure that the model was not simply reading all the noise in the system but understanding the more generic shape of the data.</w:t>
+      </w:r>
+      <w:r>
+        <w:t xml:space="preserve"> </w:t>
+      </w:r>
+    </w:p>
+    <w:p>
+      <w:pPr>
+        <w:ind w:firstLine="14.40pt"/>
+        <w:jc w:val="both"/>
+      </w:pPr>
+      <w:r>
+        <w:t xml:space="preserve">We also applied an exponentially weighted moving average (EWMA) filter at this stage. EWMA filtering was performed so that spikes in the data were dampened. This dampening was especially important when considering recordings that contained many </w:t>
+      </w:r>
+      <w:proofErr w:type="gramStart"/>
+      <w:r>
+        <w:t>different types</w:t>
+      </w:r>
+      <w:proofErr w:type="gramEnd"/>
+      <w:r>
+        <w:t xml:space="preserve"> of gestures as some gestures tended to have much higher acceleration than other, simply due to the nature of the gesture.</w:t>
+      </w:r>
+    </w:p>
+    <w:p>
+      <w:pPr>
+        <w:ind w:firstLine="14.40pt"/>
+        <w:jc w:val="both"/>
+      </w:pPr>
+      <w:r>
+        <w:t>Next</w:t>
+      </w:r>
+      <w:r>
+        <w:t xml:space="preserve">, we applied a </w:t>
+      </w:r>
+      <w:r>
+        <w:rPr>
+          <w:i/>
+          <w:iCs/>
+        </w:rPr>
         <w:t>scikit-learn</w:t>
       </w:r>
       <w:r>
@@ -624,7 +1587,6 @@
         <w:jc w:val="both"/>
       </w:pPr>
       <w:r>
-        <w:lastRenderedPageBreak/>
         <w:t xml:space="preserve">We performed this transformation to ensure that the machine learning models did not perceive higher values as more important for training. </w:t>
       </w:r>
     </w:p>
@@ -634,7 +1596,7 @@
         <w:jc w:val="both"/>
       </w:pPr>
       <w:r>
-        <w:t>Next, we applied a basic trim to the data. Inspecting, from the beginning of the file, every 20 data points. If the mean acceleration was &lt; 0.3 then the data was removed. We did this from the beginning of the file as well as the end of the file. This would help us reduce unnecessary noise at the beginning and end of the file, making segmentation easier.</w:t>
+        <w:t xml:space="preserve"> </w:t>
       </w:r>
     </w:p>
     <w:p>
@@ -643,56 +1605,23 @@
         <w:jc w:val="both"/>
       </w:pPr>
       <w:r>
-        <w:t xml:space="preserve">Once the data was normalized and trimmed, utilizing the </w:t>
-      </w:r>
-      <w:r>
-        <w:rPr>
-          <w:i/>
-          <w:iCs/>
-        </w:rPr>
-        <w:t>scipy.signal</w:t>
-      </w:r>
-      <w:r>
-        <w:t xml:space="preserve"> </w:t>
-      </w:r>
-      <w:r>
-        <w:rPr>
-          <w:i/>
-          <w:iCs/>
-        </w:rPr>
-        <w:t>butter</w:t>
-      </w:r>
-      <w:r>
-        <w:t xml:space="preserve"> and </w:t>
-      </w:r>
-      <w:r>
-        <w:rPr>
-          <w:i/>
-          <w:iCs/>
-        </w:rPr>
-        <w:t>filtfilt</w:t>
-      </w:r>
-      <w:r>
-        <w:rPr>
-          <w:i/>
-          <w:iCs/>
-        </w:rPr>
-        <w:t xml:space="preserve"> </w:t>
-      </w:r>
-      <w:r>
-        <w:t>functions</w:t>
-      </w:r>
-      <w:r>
-        <w:t xml:space="preserve">, we applied a low-pass frequency filter to the data. Essentially this would apply </w:t>
-      </w:r>
-      <w:r>
-        <w:t>some dampening to the sensor data and reduce some of the noise in the system. Visually, this appeared to make the waveforms smoother.</w:t>
-      </w:r>
-      <w:r>
-        <w:t xml:space="preserve"> This was done to ensure that the model was not simply reading all the noise in the system but understanding the more generic shape of the data.</w:t>
-      </w:r>
-      <w:r>
-        <w:t xml:space="preserve"> </w:t>
+        <w:lastRenderedPageBreak/>
+        <w:t>Next, we applied a</w:t>
+      </w:r>
+      <w:r>
+        <w:t xml:space="preserve"> Fourier transformation</w:t>
+      </w:r>
+      <w:r>
+        <w:t xml:space="preserve">. Fourier transformation </w:t>
+      </w:r>
+      <w:r>
+        <w:t>can be used to decompose a signal into its underlying frequencies</w:t>
+      </w:r>
+      <w:r>
+        <w:t>,</w:t>
+      </w:r>
+      <w:r>
+        <w:t xml:space="preserve"> which can be useful for removing noise from the gyroscopic data as well as determining the most important parts of the signal that define the gestures. </w:t>
       </w:r>
     </w:p>
     <w:p>
@@ -700,28 +1629,145 @@
         <w:ind w:firstLine="14.40pt"/>
         <w:jc w:val="both"/>
       </w:pPr>
-      <w:r>
-        <w:t xml:space="preserve">Additional signal processing methods were evaluated such as fourier transformation, dynamic time warping and wavelet transformation. Fourier transformation can be used to decompose a signal into its underlying frequencies which can be useful for removing noise from the gyroscopic data as well as determining the most important parts of the signal that define the gestures. </w:t>
-      </w:r>
-      <w:r>
-        <w:t>Dynamic time warping can be used to find the similarities/distance between different waves, which can be used to shift rotate the waves so that slight misalignments in the time domain are not factors in the segmentation and eventual feature extraction of the gestures.</w:t>
+    </w:p>
+    <w:p>
+      <w:pPr>
+        <w:keepNext/>
+        <w:jc w:val="start"/>
+      </w:pPr>
+      <w:r>
+        <w:rPr>
+          <w:noProof/>
+        </w:rPr>
+        <w:drawing>
+          <wp:inline distT="0" distB="0" distL="0" distR="0" wp14:anchorId="7002E046" wp14:editId="52A42F6D">
+            <wp:extent cx="3093085" cy="3093085"/>
+            <wp:effectExtent l="0" t="0" r="0" b="0"/>
+            <wp:docPr id="361061836" name="Picture 10"/>
+            <wp:cNvGraphicFramePr>
+              <a:graphicFrameLocks xmlns:a="http://purl.oclc.org/ooxml/drawingml/main" noChangeAspect="1"/>
+            </wp:cNvGraphicFramePr>
+            <a:graphic xmlns:a="http://purl.oclc.org/ooxml/drawingml/main">
+              <a:graphicData uri="http://purl.oclc.org/ooxml/drawingml/picture">
+                <pic:pic xmlns:pic="http://purl.oclc.org/ooxml/drawingml/picture">
+                  <pic:nvPicPr>
+                    <pic:cNvPr id="0" name="Picture 6"/>
+                    <pic:cNvPicPr>
+                      <a:picLocks noChangeAspect="1" noChangeArrowheads="1"/>
+                    </pic:cNvPicPr>
+                  </pic:nvPicPr>
+                  <pic:blipFill>
+                    <a:blip r:embed="rId12" cstate="print">
+                      <a:extLst>
+                        <a:ext uri="{28A0092B-C50C-407E-A947-70E740481C1C}">
+                          <a14:useLocalDpi xmlns:a14="http://schemas.microsoft.com/office/drawing/2010/main" val="0"/>
+                        </a:ext>
+                      </a:extLst>
+                    </a:blip>
+                    <a:srcRect/>
+                    <a:stretch>
+                      <a:fillRect/>
+                    </a:stretch>
+                  </pic:blipFill>
+                  <pic:spPr bwMode="auto">
+                    <a:xfrm>
+                      <a:off x="0" y="0"/>
+                      <a:ext cx="3093085" cy="3093085"/>
+                    </a:xfrm>
+                    <a:prstGeom prst="rect">
+                      <a:avLst/>
+                    </a:prstGeom>
+                    <a:noFill/>
+                    <a:ln>
+                      <a:noFill/>
+                    </a:ln>
+                  </pic:spPr>
+                </pic:pic>
+              </a:graphicData>
+            </a:graphic>
+          </wp:inline>
+        </w:drawing>
+      </w:r>
+    </w:p>
+    <w:p>
+      <w:pPr>
+        <w:pStyle w:val="Caption"/>
+        <w:jc w:val="start"/>
+      </w:pPr>
+      <w:r>
+        <w:t xml:space="preserve">Figure </w:t>
+      </w:r>
+      <w:r>
+        <w:fldChar w:fldCharType="begin"/>
+      </w:r>
+      <w:r>
+        <w:instrText xml:space="preserve"> SEQ Figure \* ARABIC </w:instrText>
+      </w:r>
+      <w:r>
+        <w:fldChar w:fldCharType="separate"/>
+      </w:r>
+      <w:r>
+        <w:rPr>
+          <w:noProof/>
+        </w:rPr>
+        <w:t>4</w:t>
+      </w:r>
+      <w:r>
+        <w:fldChar w:fldCharType="end"/>
+      </w:r>
+      <w:r>
+        <w:t>: Example gesture data before and after Fourier transformation and filtering.</w:t>
+      </w:r>
+    </w:p>
+    <w:p>
+      <w:pPr>
+        <w:jc w:val="both"/>
+      </w:pPr>
+      <w:r>
+        <w:t>Dynamic time warping</w:t>
+      </w:r>
+      <w:r>
+        <w:t xml:space="preserve"> (DTW)</w:t>
+      </w:r>
+      <w:r>
+        <w:t xml:space="preserve"> can </w:t>
+      </w:r>
+      <w:r>
+        <w:t xml:space="preserve">also </w:t>
+      </w:r>
+      <w:r>
+        <w:t>be used to find the similarities/distance between different waves, which can be used to shift rotate the waves so that slight misalignments in the time domain are not factors in the segmentation and eventual feature extraction of the gestures.</w:t>
+      </w:r>
+      <w:r>
+        <w:t xml:space="preserve"> DTW was considered a stretch goal for the project.</w:t>
       </w:r>
     </w:p>
     <w:p>
       <w:pPr>
         <w:pStyle w:val="Heading2"/>
-      </w:pPr>
-      <w:r>
+        <w:rPr>
+          <w:noProof w:val="0"/>
+        </w:rPr>
+      </w:pPr>
+      <w:r>
+        <w:rPr>
+          <w:noProof w:val="0"/>
+        </w:rPr>
         <w:t>Segmenting the Data</w:t>
       </w:r>
     </w:p>
     <w:p>
       <w:pPr>
-        <w:ind w:firstLine="14.40pt"/>
         <w:jc w:val="both"/>
       </w:pPr>
       <w:r>
-        <w:t xml:space="preserve">The next step of processing was to separate the individual gestures from the files that contained several gestures of the same type. This would be required so that each gesture was </w:t>
+        <w:t xml:space="preserve">The next step of processing was to separate the individual gestures from the files that contained </w:t>
+      </w:r>
+      <w:r>
+        <w:t>6-9</w:t>
+      </w:r>
+      <w:r>
+        <w:t xml:space="preserve"> gestures of the same type. This would be required so that each gesture was </w:t>
       </w:r>
       <w:r>
         <w:t>separated</w:t>
@@ -730,7 +1776,19 @@
         <w:t xml:space="preserve"> in its own block of data to be associated with a label.</w:t>
       </w:r>
       <w:r>
-        <w:t xml:space="preserve"> To apply this separation first we would visually inspect the data and </w:t>
+        <w:t xml:space="preserve"> </w:t>
+      </w:r>
+      <w:r>
+        <w:t>Our first attempt t</w:t>
+      </w:r>
+      <w:r>
+        <w:t xml:space="preserve">o apply this separation </w:t>
+      </w:r>
+      <w:r>
+        <w:t>was to</w:t>
+      </w:r>
+      <w:r>
+        <w:t xml:space="preserve"> visually inspect the data and </w:t>
       </w:r>
       <w:r>
         <w:t>its</w:t>
@@ -742,7 +1800,19 @@
         <w:t>identify</w:t>
       </w:r>
       <w:r>
-        <w:t xml:space="preserve"> a good value to decide on when one gesture was </w:t>
+        <w:t xml:space="preserve"> </w:t>
+      </w:r>
+      <w:r>
+        <w:t>a</w:t>
+      </w:r>
+      <w:r>
+        <w:t xml:space="preserve">n appropriate </w:t>
+      </w:r>
+      <w:r>
+        <w:t>value</w:t>
+      </w:r>
+      <w:r>
+        <w:t xml:space="preserve"> to decide on when one gesture was </w:t>
       </w:r>
       <w:r>
         <w:t>starting,</w:t>
@@ -753,13 +1823,11 @@
     </w:p>
     <w:p>
       <w:pPr>
+        <w:keepNext/>
         <w:spacing w:before="12pt" w:after="12pt"/>
         <w:jc w:val="both"/>
       </w:pPr>
       <w:r>
-        <w:rPr>
-          <w:noProof/>
-        </w:rPr>
         <w:drawing>
           <wp:inline distT="0" distB="0" distL="0" distR="0" wp14:anchorId="7EA02AC9" wp14:editId="77C9AD1C">
             <wp:extent cx="3089910" cy="1092200"/>
@@ -776,7 +1844,7 @@
                     <pic:cNvPicPr/>
                   </pic:nvPicPr>
                   <pic:blipFill>
-                    <a:blip r:embed="rId9"/>
+                    <a:blip r:embed="rId13"/>
                     <a:stretch>
                       <a:fillRect/>
                     </a:stretch>
@@ -799,22 +1867,282 @@
     </w:p>
     <w:p>
       <w:pPr>
+        <w:pStyle w:val="Caption"/>
+        <w:jc w:val="both"/>
+      </w:pPr>
+      <w:r>
+        <w:t xml:space="preserve">Figure </w:t>
+      </w:r>
+      <w:r>
+        <w:fldChar w:fldCharType="begin"/>
+      </w:r>
+      <w:r>
+        <w:instrText xml:space="preserve"> SEQ Figure \* ARABIC </w:instrText>
+      </w:r>
+      <w:r>
+        <w:fldChar w:fldCharType="separate"/>
+      </w:r>
+      <w:r>
+        <w:rPr>
+          <w:noProof/>
+        </w:rPr>
+        <w:t>5</w:t>
+      </w:r>
+      <w:r>
+        <w:fldChar w:fldCharType="end"/>
+      </w:r>
+      <w:r>
+        <w:t>:Rolling standard deviation of a circle gesture recording.</w:t>
+      </w:r>
+    </w:p>
+    <w:p>
+      <w:pPr>
+        <w:spacing w:before="12pt" w:after="12pt"/>
+        <w:jc w:val="both"/>
+      </w:pPr>
+      <w:r>
+        <w:t>This figure outlines our suggested splitting point (any points where the acceleration standard deviation is lower than the threshold, in green).</w:t>
+      </w:r>
+      <w:r>
+        <w:t xml:space="preserve"> Using these points, we could segment the file into its separate gestures ready for feature extraction.</w:t>
+      </w:r>
+    </w:p>
+    <w:p>
+      <w:pPr>
         <w:spacing w:before="12pt" w:after="12pt"/>
         <w:ind w:firstLine="14.40pt"/>
         <w:jc w:val="both"/>
       </w:pPr>
       <w:r>
-        <w:t>This figure outlines our suggested splitting point (any points where the acceleration standard deviation is lower than the threshold, in green).</w:t>
-      </w:r>
-      <w:r>
-        <w:t xml:space="preserve"> Using these points, we could segment the file into its separate gestures ready for feature extraction.</w:t>
+        <w:t xml:space="preserve">An alternative approach was then adopted where we utilised </w:t>
+      </w:r>
+      <w:r>
+        <w:rPr>
+          <w:i/>
+          <w:iCs/>
+        </w:rPr>
+        <w:t xml:space="preserve">scipy.signal </w:t>
+      </w:r>
+      <w:proofErr w:type="spellStart"/>
+      <w:r>
+        <w:rPr>
+          <w:i/>
+          <w:iCs/>
+        </w:rPr>
+        <w:t>find_peaks</w:t>
+      </w:r>
+      <w:proofErr w:type="spellEnd"/>
+      <w:r>
+        <w:rPr>
+          <w:i/>
+          <w:iCs/>
+        </w:rPr>
+        <w:t xml:space="preserve"> </w:t>
+      </w:r>
+      <w:r>
+        <w:t>to automatically detect peaks in absolute acceleration</w:t>
+      </w:r>
+      <w:r>
+        <w:t>,</w:t>
+      </w:r>
+      <w:r>
+        <w:t xml:space="preserve"> and from those peaks expand </w:t>
+      </w:r>
+      <w:proofErr w:type="gramStart"/>
+      <w:r>
+        <w:t>it’s</w:t>
+      </w:r>
+      <w:proofErr w:type="gramEnd"/>
+      <w:r>
+        <w:t xml:space="preserve"> boundaries until the acceleration was below some threshold</w:t>
+      </w:r>
+      <w:r>
+        <w:t xml:space="preserve"> (indicating the end of the gesture)</w:t>
+      </w:r>
+      <w:r>
+        <w:t>.</w:t>
+      </w:r>
+    </w:p>
+    <w:p>
+      <w:pPr>
+        <w:keepNext/>
+        <w:spacing w:before="12pt" w:after="12pt"/>
+        <w:jc w:val="both"/>
+      </w:pPr>
+      <w:r>
+        <w:drawing>
+          <wp:inline distT="0" distB="0" distL="0" distR="0" wp14:anchorId="16923874" wp14:editId="5C702800">
+            <wp:extent cx="3089910" cy="2457450"/>
+            <wp:effectExtent l="0" t="0" r="0" b="0"/>
+            <wp:docPr id="443390491" name="Picture 2" descr="A graph of a graph&#10;&#10;Description automatically generated"/>
+            <wp:cNvGraphicFramePr>
+              <a:graphicFrameLocks xmlns:a="http://purl.oclc.org/ooxml/drawingml/main" noChangeAspect="1"/>
+            </wp:cNvGraphicFramePr>
+            <a:graphic xmlns:a="http://purl.oclc.org/ooxml/drawingml/main">
+              <a:graphicData uri="http://purl.oclc.org/ooxml/drawingml/picture">
+                <pic:pic xmlns:pic="http://purl.oclc.org/ooxml/drawingml/picture">
+                  <pic:nvPicPr>
+                    <pic:cNvPr id="443390491" name="Picture 2" descr="A graph of a graph&#10;&#10;Description automatically generated"/>
+                    <pic:cNvPicPr/>
+                  </pic:nvPicPr>
+                  <pic:blipFill>
+                    <a:blip r:embed="rId14">
+                      <a:extLst>
+                        <a:ext uri="{28A0092B-C50C-407E-A947-70E740481C1C}">
+                          <a14:useLocalDpi xmlns:a14="http://schemas.microsoft.com/office/drawing/2010/main" val="0"/>
+                        </a:ext>
+                      </a:extLst>
+                    </a:blip>
+                    <a:stretch>
+                      <a:fillRect/>
+                    </a:stretch>
+                  </pic:blipFill>
+                  <pic:spPr>
+                    <a:xfrm>
+                      <a:off x="0" y="0"/>
+                      <a:ext cx="3089910" cy="2457450"/>
+                    </a:xfrm>
+                    <a:prstGeom prst="rect">
+                      <a:avLst/>
+                    </a:prstGeom>
+                  </pic:spPr>
+                </pic:pic>
+              </a:graphicData>
+            </a:graphic>
+          </wp:inline>
+        </w:drawing>
+      </w:r>
+    </w:p>
+    <w:p>
+      <w:pPr>
+        <w:pStyle w:val="Caption"/>
+        <w:jc w:val="both"/>
+      </w:pPr>
+      <w:r>
+        <w:t xml:space="preserve">Figure </w:t>
+      </w:r>
+      <w:r>
+        <w:fldChar w:fldCharType="begin"/>
+      </w:r>
+      <w:r>
+        <w:instrText xml:space="preserve"> SEQ Figure \* ARABIC </w:instrText>
+      </w:r>
+      <w:r>
+        <w:fldChar w:fldCharType="separate"/>
+      </w:r>
+      <w:r>
+        <w:rPr>
+          <w:noProof/>
+        </w:rPr>
+        <w:t>6</w:t>
+      </w:r>
+      <w:r>
+        <w:fldChar w:fldCharType="end"/>
+      </w:r>
+      <w:r>
+        <w:t>: Absolute acceleration graph for a circle recording, showing the peaks in the data that represent the gestures.</w:t>
+      </w:r>
+    </w:p>
+    <w:p>
+      <w:pPr>
+        <w:keepNext/>
+        <w:jc w:val="both"/>
+      </w:pPr>
+      <w:r>
+        <w:rPr>
+          <w:noProof/>
+        </w:rPr>
+        <w:drawing>
+          <wp:inline distT="0" distB="0" distL="0" distR="0" wp14:anchorId="4962801E" wp14:editId="590FEA81">
+            <wp:extent cx="3084830" cy="1979930"/>
+            <wp:effectExtent l="0" t="0" r="1270" b="1270"/>
+            <wp:docPr id="185433275" name="Picture 9"/>
+            <wp:cNvGraphicFramePr>
+              <a:graphicFrameLocks xmlns:a="http://purl.oclc.org/ooxml/drawingml/main" noChangeAspect="1"/>
+            </wp:cNvGraphicFramePr>
+            <a:graphic xmlns:a="http://purl.oclc.org/ooxml/drawingml/main">
+              <a:graphicData uri="http://purl.oclc.org/ooxml/drawingml/picture">
+                <pic:pic xmlns:pic="http://purl.oclc.org/ooxml/drawingml/picture">
+                  <pic:nvPicPr>
+                    <pic:cNvPr id="0" name="Picture 5"/>
+                    <pic:cNvPicPr>
+                      <a:picLocks noChangeAspect="1" noChangeArrowheads="1"/>
+                    </pic:cNvPicPr>
+                  </pic:nvPicPr>
+                  <pic:blipFill>
+                    <a:blip r:embed="rId15" cstate="print">
+                      <a:extLst>
+                        <a:ext uri="{28A0092B-C50C-407E-A947-70E740481C1C}">
+                          <a14:useLocalDpi xmlns:a14="http://schemas.microsoft.com/office/drawing/2010/main" val="0"/>
+                        </a:ext>
+                      </a:extLst>
+                    </a:blip>
+                    <a:srcRect/>
+                    <a:stretch>
+                      <a:fillRect/>
+                    </a:stretch>
+                  </pic:blipFill>
+                  <pic:spPr bwMode="auto">
+                    <a:xfrm>
+                      <a:off x="0" y="0"/>
+                      <a:ext cx="3084830" cy="1979930"/>
+                    </a:xfrm>
+                    <a:prstGeom prst="rect">
+                      <a:avLst/>
+                    </a:prstGeom>
+                    <a:noFill/>
+                    <a:ln>
+                      <a:noFill/>
+                    </a:ln>
+                  </pic:spPr>
+                </pic:pic>
+              </a:graphicData>
+            </a:graphic>
+          </wp:inline>
+        </w:drawing>
+      </w:r>
+    </w:p>
+    <w:p>
+      <w:pPr>
+        <w:pStyle w:val="Caption"/>
+        <w:jc w:val="both"/>
+      </w:pPr>
+      <w:r>
+        <w:t xml:space="preserve">Figure </w:t>
+      </w:r>
+      <w:r>
+        <w:fldChar w:fldCharType="begin"/>
+      </w:r>
+      <w:r>
+        <w:instrText xml:space="preserve"> SEQ Figure \* ARABIC </w:instrText>
+      </w:r>
+      <w:r>
+        <w:fldChar w:fldCharType="separate"/>
+      </w:r>
+      <w:r>
+        <w:rPr>
+          <w:noProof/>
+        </w:rPr>
+        <w:t>7</w:t>
+      </w:r>
+      <w:r>
+        <w:fldChar w:fldCharType="end"/>
+      </w:r>
+      <w:r>
+        <w:t>: A preview of the segmented gesture data.</w:t>
       </w:r>
     </w:p>
     <w:p>
       <w:pPr>
         <w:pStyle w:val="Heading2"/>
-      </w:pPr>
-      <w:r>
+        <w:rPr>
+          <w:noProof w:val="0"/>
+        </w:rPr>
+      </w:pPr>
+      <w:r>
+        <w:rPr>
+          <w:noProof w:val="0"/>
+        </w:rPr>
         <w:t>Feature Extraction</w:t>
       </w:r>
     </w:p>
@@ -823,13 +2151,19 @@
         <w:jc w:val="both"/>
       </w:pPr>
       <w:r>
-        <w:t xml:space="preserve">For the model to accept our data we would need to transform the data once again so that each gesture’s data was the same shape. This means that we could not have varying lengths of data for a gesture. To achieve this </w:t>
+        <w:t xml:space="preserve">For the model to accept our data we would need to transform the data once again so that each gesture’s data was the same shape. To achieve this </w:t>
       </w:r>
       <w:r>
         <w:t>requirement,</w:t>
       </w:r>
       <w:r>
-        <w:t xml:space="preserve"> we would segment the data once again, this time with each gesture being broken up into </w:t>
+        <w:t xml:space="preserve"> we would segment the data</w:t>
+      </w:r>
+      <w:r>
+        <w:t>,</w:t>
+      </w:r>
+      <w:r>
+        <w:t xml:space="preserve"> this time with each gesture being broken up into </w:t>
       </w:r>
       <m:oMath>
         <m:r>
@@ -840,38 +2174,47 @@
         </m:r>
       </m:oMath>
       <w:r>
-        <w:t xml:space="preserve"> distinct sections with some overlap. Then using these slices of data, we could extract key features such as: </w:t>
-      </w:r>
-      <w:r>
-        <w:t>mean, st</w:t>
+        <w:t xml:space="preserve"> distinct sections with some overlap. Then using these slices of data, we could extract key features such as: mean, st</w:t>
       </w:r>
       <w:r>
         <w:t>andard deviation</w:t>
       </w:r>
       <w:r>
-        <w:t>', media', skew</w:t>
+        <w:t>, media</w:t>
+      </w:r>
+      <w:r>
+        <w:t>n</w:t>
+      </w:r>
+      <w:r>
+        <w:t>, skew</w:t>
       </w:r>
       <w:r>
         <w:t xml:space="preserve"> and</w:t>
       </w:r>
       <w:r>
-        <w:t xml:space="preserve"> kurtosis</w:t>
-      </w:r>
-      <w:r>
-        <w:t xml:space="preserve">. </w:t>
-      </w:r>
-      <w:r>
-        <w:t xml:space="preserve">This would result in data that is a summary of each slice of the gesture. </w:t>
-      </w:r>
-      <w:r>
-        <w:t>These features could then be visualized and taken through the feature selection process.</w:t>
+        <w:t xml:space="preserve"> kurtosis. This would result in data that is a summary of each slice of the gesture. </w:t>
+      </w:r>
+      <w:r>
+        <w:t>These features could then be visuali</w:t>
+      </w:r>
+      <w:r>
+        <w:t>s</w:t>
+      </w:r>
+      <w:r>
+        <w:t>ed and taken through the feature selection process.</w:t>
       </w:r>
     </w:p>
     <w:p>
       <w:pPr>
         <w:pStyle w:val="Heading2"/>
-      </w:pPr>
-      <w:r>
+        <w:rPr>
+          <w:noProof w:val="0"/>
+        </w:rPr>
+      </w:pPr>
+      <w:r>
+        <w:rPr>
+          <w:noProof w:val="0"/>
+        </w:rPr>
         <w:t>Feature selection</w:t>
       </w:r>
     </w:p>
@@ -889,25 +2232,13 @@
         <w:t xml:space="preserve"> we visually inspected the averages of the features to find the features that had the clearest disparity between the gestures.</w:t>
       </w:r>
       <w:r>
-        <w:t xml:space="preserve"> Feature selection is critical in </w:t>
-      </w:r>
-      <w:r>
-        <w:t xml:space="preserve">order to reduce the computational </w:t>
-      </w:r>
-      <w:r>
-        <w:t xml:space="preserve">and time </w:t>
-      </w:r>
-      <w:r>
-        <w:t xml:space="preserve">cost of classification, </w:t>
-      </w:r>
-      <w:r>
-        <w:t>as well as</w:t>
-      </w:r>
-      <w:r>
-        <w:t xml:space="preserve"> increase </w:t>
-      </w:r>
-      <w:r>
-        <w:t>the model’s accuracy.</w:t>
+        <w:t xml:space="preserve"> Feature selection is critical </w:t>
+      </w:r>
+      <w:r>
+        <w:t>to</w:t>
+      </w:r>
+      <w:r>
+        <w:t xml:space="preserve"> reduce the computational and time cost of classification, as well as increase the model’s accuracy.</w:t>
       </w:r>
     </w:p>
     <w:p>
@@ -917,9 +2248,11 @@
     </w:p>
     <w:p>
       <w:pPr>
+        <w:keepNext/>
         <w:jc w:val="both"/>
       </w:pPr>
       <w:r>
+        <w:lastRenderedPageBreak/>
         <w:drawing>
           <wp:inline distT="0" distB="0" distL="0" distR="0" wp14:anchorId="13B69A98" wp14:editId="466C907F">
             <wp:extent cx="3089910" cy="791845"/>
@@ -936,7 +2269,7 @@
                     <pic:cNvPicPr/>
                   </pic:nvPicPr>
                   <pic:blipFill>
-                    <a:blip r:embed="rId10"/>
+                    <a:blip r:embed="rId16"/>
                     <a:stretch>
                       <a:fillRect/>
                     </a:stretch>
@@ -959,6 +2292,37 @@
     </w:p>
     <w:p>
       <w:pPr>
+        <w:pStyle w:val="Caption"/>
+        <w:jc w:val="both"/>
+      </w:pPr>
+      <w:r>
+        <w:t xml:space="preserve">Figure </w:t>
+      </w:r>
+      <w:r>
+        <w:fldChar w:fldCharType="begin"/>
+      </w:r>
+      <w:r>
+        <w:instrText xml:space="preserve"> SEQ Figure \* ARABIC </w:instrText>
+      </w:r>
+      <w:r>
+        <w:fldChar w:fldCharType="separate"/>
+      </w:r>
+      <w:r>
+        <w:rPr>
+          <w:noProof/>
+        </w:rPr>
+        <w:t>8</w:t>
+      </w:r>
+      <w:r>
+        <w:fldChar w:fldCharType="end"/>
+      </w:r>
+      <w:r>
+        <w:t>: Feature extraction/visualisation for the mean of each segment.</w:t>
+      </w:r>
+    </w:p>
+    <w:p>
+      <w:pPr>
+        <w:keepNext/>
         <w:jc w:val="both"/>
       </w:pPr>
       <w:r>
@@ -978,7 +2342,7 @@
                     <pic:cNvPicPr/>
                   </pic:nvPicPr>
                   <pic:blipFill>
-                    <a:blip r:embed="rId11"/>
+                    <a:blip r:embed="rId17"/>
                     <a:stretch>
                       <a:fillRect/>
                     </a:stretch>
@@ -1001,6 +2365,43 @@
     </w:p>
     <w:p>
       <w:pPr>
+        <w:pStyle w:val="Caption"/>
+        <w:jc w:val="both"/>
+      </w:pPr>
+      <w:r>
+        <w:t xml:space="preserve">Figure </w:t>
+      </w:r>
+      <w:r>
+        <w:fldChar w:fldCharType="begin"/>
+      </w:r>
+      <w:r>
+        <w:instrText xml:space="preserve"> SEQ Figure \* ARABIC </w:instrText>
+      </w:r>
+      <w:r>
+        <w:fldChar w:fldCharType="separate"/>
+      </w:r>
+      <w:r>
+        <w:rPr>
+          <w:noProof/>
+        </w:rPr>
+        <w:t>9</w:t>
+      </w:r>
+      <w:r>
+        <w:fldChar w:fldCharType="end"/>
+      </w:r>
+      <w:r>
+        <w:t xml:space="preserve">: Feature extraction/visualisation for the </w:t>
+      </w:r>
+      <w:r>
+        <w:t>standard deviation</w:t>
+      </w:r>
+      <w:r>
+        <w:t xml:space="preserve"> of each segment.</w:t>
+      </w:r>
+    </w:p>
+    <w:p>
+      <w:pPr>
+        <w:keepNext/>
         <w:jc w:val="both"/>
       </w:pPr>
       <w:r>
@@ -1020,7 +2421,7 @@
                     <pic:cNvPicPr/>
                   </pic:nvPicPr>
                   <pic:blipFill>
-                    <a:blip r:embed="rId12"/>
+                    <a:blip r:embed="rId18"/>
                     <a:stretch>
                       <a:fillRect/>
                     </a:stretch>
@@ -1043,16 +2444,79 @@
     </w:p>
     <w:p>
       <w:pPr>
-        <w:ind w:start="14.40pt"/>
+        <w:pStyle w:val="Caption"/>
         <w:jc w:val="both"/>
       </w:pPr>
+      <w:r>
+        <w:t xml:space="preserve">Figure </w:t>
+      </w:r>
+      <w:r>
+        <w:fldChar w:fldCharType="begin"/>
+      </w:r>
+      <w:r>
+        <w:instrText xml:space="preserve"> SEQ Figure \* ARABIC </w:instrText>
+      </w:r>
+      <w:r>
+        <w:fldChar w:fldCharType="separate"/>
+      </w:r>
+      <w:r>
+        <w:rPr>
+          <w:noProof/>
+        </w:rPr>
+        <w:t>10</w:t>
+      </w:r>
+      <w:r>
+        <w:fldChar w:fldCharType="end"/>
+      </w:r>
+      <w:r>
+        <w:t xml:space="preserve">: Feature extraction/visualisation for the </w:t>
+      </w:r>
+      <w:r>
+        <w:t>kurtosis</w:t>
+      </w:r>
+      <w:r>
+        <w:t xml:space="preserve"> of each segment.</w:t>
+      </w:r>
     </w:p>
     <w:p>
       <w:pPr>
         <w:jc w:val="both"/>
       </w:pPr>
       <w:r>
-        <w:t>The features that provided clear separation between the gestures were selected and the features that did not provide strong correlation were dropped.</w:t>
+        <w:t>Originally,</w:t>
+      </w:r>
+      <w:r>
+        <w:t xml:space="preserve"> </w:t>
+      </w:r>
+      <w:r>
+        <w:t>we had planned t</w:t>
+      </w:r>
+      <w:r>
+        <w:t xml:space="preserve">o </w:t>
+      </w:r>
+      <w:r>
+        <w:t xml:space="preserve">use these visualisations to </w:t>
+      </w:r>
+      <w:r>
+        <w:t xml:space="preserve">find </w:t>
+      </w:r>
+      <w:r>
+        <w:t xml:space="preserve">features that provided clear separation between the gestures and </w:t>
+      </w:r>
+      <w:r>
+        <w:t xml:space="preserve">to drop </w:t>
+      </w:r>
+      <w:r>
+        <w:t>the features that did not provide strong correlation</w:t>
+      </w:r>
+      <w:r>
+        <w:t xml:space="preserve">. However, this process allowed room for ambiguity and did not allow easy automation. Instead, principal component analysis was </w:t>
+      </w:r>
+      <w:r>
+        <w:t>used</w:t>
+      </w:r>
+      <w:r>
+        <w:t xml:space="preserve"> to automate the process of feature aggregation and selection.</w:t>
       </w:r>
     </w:p>
     <w:p>
@@ -1062,16 +2526,239 @@
     </w:p>
     <w:p>
       <w:pPr>
+        <w:keepNext/>
         <w:jc w:val="both"/>
       </w:pPr>
-    </w:p>
-    <w:p>
-      <w:pPr>
-        <w:pStyle w:val="tablehead"/>
-      </w:pPr>
-      <w:r>
-        <w:t>Table Type Styles</w:t>
-      </w:r>
+      <w:r>
+        <w:drawing>
+          <wp:inline distT="0" distB="0" distL="0" distR="0" wp14:anchorId="179FD4A1" wp14:editId="3771C85A">
+            <wp:extent cx="3089910" cy="2741930"/>
+            <wp:effectExtent l="0" t="0" r="0" b="1270"/>
+            <wp:docPr id="1065652760" name="Picture 1" descr="A group of graphs with different colored dots&#10;&#10;Description automatically generated"/>
+            <wp:cNvGraphicFramePr>
+              <a:graphicFrameLocks xmlns:a="http://purl.oclc.org/ooxml/drawingml/main" noChangeAspect="1"/>
+            </wp:cNvGraphicFramePr>
+            <a:graphic xmlns:a="http://purl.oclc.org/ooxml/drawingml/main">
+              <a:graphicData uri="http://purl.oclc.org/ooxml/drawingml/picture">
+                <pic:pic xmlns:pic="http://purl.oclc.org/ooxml/drawingml/picture">
+                  <pic:nvPicPr>
+                    <pic:cNvPr id="1065652760" name="Picture 1" descr="A group of graphs with different colored dots&#10;&#10;Description automatically generated"/>
+                    <pic:cNvPicPr/>
+                  </pic:nvPicPr>
+                  <pic:blipFill>
+                    <a:blip r:embed="rId19" cstate="print">
+                      <a:extLst>
+                        <a:ext uri="{28A0092B-C50C-407E-A947-70E740481C1C}">
+                          <a14:useLocalDpi xmlns:a14="http://schemas.microsoft.com/office/drawing/2010/main" val="0"/>
+                        </a:ext>
+                      </a:extLst>
+                    </a:blip>
+                    <a:stretch>
+                      <a:fillRect/>
+                    </a:stretch>
+                  </pic:blipFill>
+                  <pic:spPr>
+                    <a:xfrm>
+                      <a:off x="0" y="0"/>
+                      <a:ext cx="3089910" cy="2741930"/>
+                    </a:xfrm>
+                    <a:prstGeom prst="rect">
+                      <a:avLst/>
+                    </a:prstGeom>
+                  </pic:spPr>
+                </pic:pic>
+              </a:graphicData>
+            </a:graphic>
+          </wp:inline>
+        </w:drawing>
+      </w:r>
+    </w:p>
+    <w:p>
+      <w:pPr>
+        <w:pStyle w:val="Caption"/>
+        <w:jc w:val="both"/>
+      </w:pPr>
+      <w:r>
+        <w:t xml:space="preserve">Figure </w:t>
+      </w:r>
+      <w:r>
+        <w:fldChar w:fldCharType="begin"/>
+      </w:r>
+      <w:r>
+        <w:instrText xml:space="preserve"> SEQ Figure \* ARABIC </w:instrText>
+      </w:r>
+      <w:r>
+        <w:fldChar w:fldCharType="separate"/>
+      </w:r>
+      <w:r>
+        <w:rPr>
+          <w:noProof/>
+        </w:rPr>
+        <w:t>11</w:t>
+      </w:r>
+      <w:r>
+        <w:fldChar w:fldCharType="end"/>
+      </w:r>
+      <w:r>
+        <w:t>: Principal component analysis example output.</w:t>
+      </w:r>
+    </w:p>
+    <w:p>
+      <w:pPr>
+        <w:pStyle w:val="Heading2"/>
+      </w:pPr>
+      <w:r>
+        <w:t>Model selection and parameter hypertuning</w:t>
+      </w:r>
+    </w:p>
+    <w:p>
+      <w:pPr>
+        <w:jc w:val="both"/>
+      </w:pPr>
+      <w:r>
+        <w:rPr>
+          <w:highlight w:val="yellow"/>
+        </w:rPr>
+        <w:t>HERE</w:t>
+      </w:r>
+      <w:r>
+        <w:t>…</w:t>
+      </w:r>
+    </w:p>
+    <w:p>
+      <w:pPr>
+        <w:pStyle w:val="Heading1"/>
+        <w:rPr>
+          <w:noProof w:val="0"/>
+        </w:rPr>
+      </w:pPr>
+      <w:r>
+        <w:rPr>
+          <w:noProof w:val="0"/>
+        </w:rPr>
+        <w:t>Results</w:t>
+      </w:r>
+    </w:p>
+    <w:p>
+      <w:pPr>
+        <w:pStyle w:val="BodyText"/>
+        <w:ind w:firstLine="0pt"/>
+        <w:rPr>
+          <w:lang w:val="en-GB"/>
+        </w:rPr>
+      </w:pPr>
+      <w:r>
+        <w:rPr>
+          <w:lang w:val="en-GB"/>
+        </w:rPr>
+        <w:t xml:space="preserve">Our model performance was drastically reduced when adding the fourth gesture type, including both come and </w:t>
+      </w:r>
+      <w:r>
+        <w:rPr>
+          <w:lang w:val="en-GB"/>
+        </w:rPr>
+        <w:t>go.</w:t>
+      </w:r>
+    </w:p>
+    <w:p>
+      <w:pPr>
+        <w:pStyle w:val="BodyText"/>
+        <w:keepNext/>
+        <w:ind w:firstLine="0pt"/>
+      </w:pPr>
+      <w:r>
+        <w:rPr>
+          <w:noProof/>
+          <w:lang w:val="en-GB"/>
+        </w:rPr>
+        <w:drawing>
+          <wp:inline distT="0" distB="0" distL="0" distR="0" wp14:anchorId="253DD830" wp14:editId="575E13C6">
+            <wp:extent cx="3084830" cy="2003425"/>
+            <wp:effectExtent l="0" t="0" r="1270" b="0"/>
+            <wp:docPr id="1051420443" name="Picture 11"/>
+            <wp:cNvGraphicFramePr>
+              <a:graphicFrameLocks xmlns:a="http://purl.oclc.org/ooxml/drawingml/main" noChangeAspect="1"/>
+            </wp:cNvGraphicFramePr>
+            <a:graphic xmlns:a="http://purl.oclc.org/ooxml/drawingml/main">
+              <a:graphicData uri="http://purl.oclc.org/ooxml/drawingml/picture">
+                <pic:pic xmlns:pic="http://purl.oclc.org/ooxml/drawingml/picture">
+                  <pic:nvPicPr>
+                    <pic:cNvPr id="0" name="Picture 7"/>
+                    <pic:cNvPicPr>
+                      <a:picLocks noChangeAspect="1" noChangeArrowheads="1"/>
+                    </pic:cNvPicPr>
+                  </pic:nvPicPr>
+                  <pic:blipFill>
+                    <a:blip r:embed="rId20" cstate="print">
+                      <a:extLst>
+                        <a:ext uri="{28A0092B-C50C-407E-A947-70E740481C1C}">
+                          <a14:useLocalDpi xmlns:a14="http://schemas.microsoft.com/office/drawing/2010/main" val="0"/>
+                        </a:ext>
+                      </a:extLst>
+                    </a:blip>
+                    <a:srcRect/>
+                    <a:stretch>
+                      <a:fillRect/>
+                    </a:stretch>
+                  </pic:blipFill>
+                  <pic:spPr bwMode="auto">
+                    <a:xfrm>
+                      <a:off x="0" y="0"/>
+                      <a:ext cx="3084830" cy="2003425"/>
+                    </a:xfrm>
+                    <a:prstGeom prst="rect">
+                      <a:avLst/>
+                    </a:prstGeom>
+                    <a:noFill/>
+                    <a:ln>
+                      <a:noFill/>
+                    </a:ln>
+                  </pic:spPr>
+                </pic:pic>
+              </a:graphicData>
+            </a:graphic>
+          </wp:inline>
+        </w:drawing>
+      </w:r>
+    </w:p>
+    <w:p>
+      <w:pPr>
+        <w:pStyle w:val="Caption"/>
+        <w:jc w:val="both"/>
+      </w:pPr>
+      <w:r>
+        <w:t xml:space="preserve">Figure </w:t>
+      </w:r>
+      <w:r>
+        <w:fldChar w:fldCharType="begin"/>
+      </w:r>
+      <w:r>
+        <w:instrText xml:space="preserve"> SEQ Figure \* ARABIC </w:instrText>
+      </w:r>
+      <w:r>
+        <w:fldChar w:fldCharType="separate"/>
+      </w:r>
+      <w:r>
+        <w:rPr>
+          <w:noProof/>
+        </w:rPr>
+        <w:t>12</w:t>
+      </w:r>
+      <w:r>
+        <w:fldChar w:fldCharType="end"/>
+      </w:r>
+      <w:r>
+        <w:t>: K-means clustering visualisation for three gestures.</w:t>
+      </w:r>
+    </w:p>
+    <w:p>
+      <w:pPr>
+        <w:pStyle w:val="BodyText"/>
+        <w:ind w:firstLine="0pt"/>
+        <w:rPr>
+          <w:lang w:val="en-GB"/>
+        </w:rPr>
+      </w:pPr>
     </w:p>
     <w:tbl>
       <w:tblPr>
@@ -1210,11 +2897,17 @@
             <w:pPr>
               <w:pStyle w:val="tablecopy"/>
               <w:rPr>
+                <w:noProof w:val="0"/>
                 <w:sz w:val="8"/>
                 <w:szCs w:val="8"/>
+                <w:lang w:val="en-GB"/>
               </w:rPr>
             </w:pPr>
             <w:r>
+              <w:rPr>
+                <w:noProof w:val="0"/>
+                <w:lang w:val="en-GB"/>
+              </w:rPr>
               <w:t>copy</w:t>
             </w:r>
           </w:p>
@@ -1227,16 +2920,35 @@
           <w:p>
             <w:pPr>
               <w:pStyle w:val="tablecopy"/>
+              <w:rPr>
+                <w:noProof w:val="0"/>
+                <w:lang w:val="en-GB"/>
+              </w:rPr>
             </w:pPr>
             <w:r>
-              <w:t>More table copy</w:t>
+              <w:rPr>
+                <w:noProof w:val="0"/>
+                <w:lang w:val="en-GB"/>
+              </w:rPr>
+              <w:t xml:space="preserve">More table </w:t>
+            </w:r>
+            <w:proofErr w:type="spellStart"/>
+            <w:r>
+              <w:rPr>
+                <w:noProof w:val="0"/>
+                <w:lang w:val="en-GB"/>
+              </w:rPr>
+              <w:t>copy</w:t>
             </w:r>
             <w:r>
               <w:rPr>
+                <w:noProof w:val="0"/>
                 <w:vertAlign w:val="superscript"/>
+                <w:lang w:val="en-GB"/>
               </w:rPr>
               <w:t>a</w:t>
             </w:r>
+            <w:proofErr w:type="spellEnd"/>
           </w:p>
         </w:tc>
         <w:tc>
@@ -1271,215 +2983,185 @@
     </w:tbl>
     <w:p>
       <w:pPr>
-        <w:pStyle w:val="tablefootnote"/>
-      </w:pPr>
-      <w:r>
-        <w:t xml:space="preserve">Sample </w:t>
-      </w:r>
-      <w:r>
-        <w:t>of</w:t>
-      </w:r>
-      <w:r>
-        <w:t xml:space="preserve"> a </w:t>
-      </w:r>
-      <w:r>
-        <w:t>Table</w:t>
-      </w:r>
-      <w:r>
-        <w:t xml:space="preserve"> </w:t>
-      </w:r>
-      <w:r>
-        <w:t>footnote</w:t>
-      </w:r>
-      <w:r>
-        <w:t xml:space="preserve">. </w:t>
-      </w:r>
-      <w:r>
-        <w:t>(</w:t>
-      </w:r>
-      <w:r>
-        <w:rPr>
-          <w:i/>
-        </w:rPr>
-        <w:t>Table footnote</w:t>
-      </w:r>
-      <w:r>
-        <w:t>)</w:t>
-      </w:r>
-    </w:p>
-    <w:p>
-      <w:pPr>
-        <w:pStyle w:val="figurecaption"/>
-      </w:pPr>
-      <w:r>
-        <w:t xml:space="preserve">Example of a figure </w:t>
-      </w:r>
-      <w:r>
-        <w:t>caption</w:t>
-      </w:r>
-      <w:r>
-        <w:t xml:space="preserve">. </w:t>
-      </w:r>
-      <w:r>
-        <w:rPr>
-          <w:iCs/>
-        </w:rPr>
-        <w:t>(</w:t>
-      </w:r>
-      <w:r>
+        <w:pStyle w:val="BodyText"/>
+        <w:rPr>
+          <w:lang w:val="en-GB"/>
+        </w:rPr>
+      </w:pPr>
+    </w:p>
+    <w:p>
+      <w:pPr>
+        <w:pStyle w:val="Heading1"/>
+        <w:rPr>
+          <w:noProof w:val="0"/>
+        </w:rPr>
+      </w:pPr>
+      <w:r>
+        <w:rPr>
+          <w:noProof w:val="0"/>
+        </w:rPr>
+        <w:t>Discussions</w:t>
+      </w:r>
+    </w:p>
+    <w:p>
+      <w:pPr>
+        <w:pStyle w:val="ListParagraph"/>
+        <w:numPr>
+          <w:ilvl w:val="0"/>
+          <w:numId w:val="25"/>
+        </w:numPr>
+        <w:jc w:val="both"/>
+      </w:pPr>
+      <w:r>
+        <w:t>Limitations</w:t>
+      </w:r>
+    </w:p>
+    <w:p>
+      <w:pPr>
+        <w:pStyle w:val="ListParagraph"/>
+        <w:numPr>
+          <w:ilvl w:val="0"/>
+          <w:numId w:val="25"/>
+        </w:numPr>
+        <w:jc w:val="both"/>
+      </w:pPr>
+      <w:r>
+        <w:t>Stretch goals</w:t>
+      </w:r>
+      <w:r>
+        <w:t xml:space="preserve"> (DTW)</w:t>
+      </w:r>
+    </w:p>
+    <w:p>
+      <w:pPr>
+        <w:pStyle w:val="ListParagraph"/>
+        <w:numPr>
+          <w:ilvl w:val="0"/>
+          <w:numId w:val="25"/>
+        </w:numPr>
+        <w:jc w:val="both"/>
+      </w:pPr>
+    </w:p>
+    <w:p>
+      <w:pPr>
+        <w:pStyle w:val="Heading1"/>
+        <w:rPr>
+          <w:noProof w:val="0"/>
+        </w:rPr>
+      </w:pPr>
+      <w:r>
+        <w:rPr>
+          <w:noProof w:val="0"/>
+        </w:rPr>
+        <w:t>Conclusion</w:t>
+      </w:r>
+    </w:p>
+    <w:p>
+      <w:pPr>
+        <w:pStyle w:val="BodyText"/>
+        <w:rPr>
+          <w:lang w:val="en-GB"/>
+        </w:rPr>
+      </w:pPr>
+      <w:r>
+        <w:rPr>
+          <w:lang w:val="en-GB"/>
+        </w:rPr>
+        <w:t xml:space="preserve">Classifying gestures from mobile device sensor can be difficult due to the variation in movement that is possible from user on a mobile device. </w:t>
+      </w:r>
+    </w:p>
+    <w:p>
+      <w:pPr>
+        <w:pStyle w:val="Heading1"/>
+        <w:rPr>
+          <w:noProof w:val="0"/>
+        </w:rPr>
+      </w:pPr>
+      <w:r>
+        <w:rPr>
+          <w:noProof w:val="0"/>
+        </w:rPr>
+        <w:t>References</w:t>
+      </w:r>
+    </w:p>
+    <w:p/>
+    <w:p>
+      <w:pPr>
+        <w:jc w:val="start"/>
         <w:rPr>
           <w:i/>
           <w:iCs/>
         </w:rPr>
-        <w:t>figure caption</w:t>
-      </w:r>
-      <w:r>
-        <w:rPr>
-          <w:iCs/>
-        </w:rPr>
-        <w:t>)</w:t>
-      </w:r>
-    </w:p>
-    <w:p>
-      <w:pPr>
-        <w:pStyle w:val="Heading1"/>
-      </w:pPr>
-      <w:r>
-        <w:t>Results</w:t>
-      </w:r>
-    </w:p>
-    <w:p>
-      <w:pPr>
-        <w:pStyle w:val="BodyText"/>
-      </w:pPr>
-      <w:r>
-        <w:rPr>
-          <w:highlight w:val="yellow"/>
-        </w:rPr>
-        <w:t>Results go here.</w:t>
-      </w:r>
-    </w:p>
-    <w:p>
-      <w:pPr>
-        <w:pStyle w:val="Heading1"/>
-      </w:pPr>
-      <w:r>
-        <w:t>Discussions</w:t>
-      </w:r>
-    </w:p>
-    <w:p>
-      <w:pPr>
-        <w:pStyle w:val="BodyText"/>
-      </w:pPr>
-      <w:r>
-        <w:rPr>
-          <w:highlight w:val="yellow"/>
-        </w:rPr>
-        <w:t>Discussion</w:t>
-      </w:r>
-      <w:r>
-        <w:rPr>
-          <w:highlight w:val="yellow"/>
-        </w:rPr>
-        <w:t xml:space="preserve"> go</w:t>
-      </w:r>
-      <w:r>
-        <w:rPr>
-          <w:highlight w:val="yellow"/>
-        </w:rPr>
-        <w:t>es</w:t>
-      </w:r>
-      <w:r>
-        <w:rPr>
-          <w:highlight w:val="yellow"/>
-        </w:rPr>
-        <w:t xml:space="preserve"> here.</w:t>
-      </w:r>
-    </w:p>
-    <w:p>
-      <w:pPr>
-        <w:pStyle w:val="Heading1"/>
-      </w:pPr>
-      <w:r>
-        <w:t>Conclusion</w:t>
-      </w:r>
-    </w:p>
-    <w:p>
-      <w:pPr>
-        <w:pStyle w:val="BodyText"/>
-      </w:pPr>
-      <w:r>
-        <w:rPr>
-          <w:highlight w:val="yellow"/>
-        </w:rPr>
-        <w:t>Conclusion</w:t>
-      </w:r>
-      <w:r>
-        <w:rPr>
-          <w:highlight w:val="yellow"/>
-        </w:rPr>
-        <w:t xml:space="preserve"> go</w:t>
-      </w:r>
-      <w:r>
-        <w:rPr>
-          <w:highlight w:val="yellow"/>
-        </w:rPr>
-        <w:t>es</w:t>
-      </w:r>
-      <w:r>
-        <w:rPr>
-          <w:highlight w:val="yellow"/>
-        </w:rPr>
-        <w:t xml:space="preserve"> here.</w:t>
-      </w:r>
-    </w:p>
-    <w:p>
-      <w:pPr>
-        <w:pStyle w:val="BodyText"/>
-      </w:pPr>
-    </w:p>
-    <w:p>
-      <w:pPr>
-        <w:pStyle w:val="Heading1"/>
-      </w:pPr>
-      <w:r>
-        <w:t>References</w:t>
-      </w:r>
-    </w:p>
-    <w:p/>
-    <w:p>
-      <w:pPr>
-        <w:jc w:val="start"/>
+      </w:pPr>
+    </w:p>
+    <w:p>
+      <w:pPr>
+        <w:pStyle w:val="references"/>
+        <w:rPr>
+          <w:noProof w:val="0"/>
+          <w:lang w:val="en-GB" w:eastAsia="en-GB"/>
+        </w:rPr>
+      </w:pPr>
+      <w:proofErr w:type="spellStart"/>
+      <w:r>
+        <w:rPr>
+          <w:noProof w:val="0"/>
+          <w:lang w:val="en-GB" w:eastAsia="en-GB"/>
+        </w:rPr>
+        <w:t>Akhavian</w:t>
+      </w:r>
+      <w:proofErr w:type="spellEnd"/>
+      <w:r>
+        <w:rPr>
+          <w:noProof w:val="0"/>
+          <w:lang w:val="en-GB" w:eastAsia="en-GB"/>
+        </w:rPr>
+        <w:t xml:space="preserve">, R. and </w:t>
+      </w:r>
+      <w:proofErr w:type="spellStart"/>
+      <w:r>
+        <w:rPr>
+          <w:noProof w:val="0"/>
+          <w:lang w:val="en-GB" w:eastAsia="en-GB"/>
+        </w:rPr>
+        <w:t>Behzadan</w:t>
+      </w:r>
+      <w:proofErr w:type="spellEnd"/>
+      <w:r>
+        <w:rPr>
+          <w:noProof w:val="0"/>
+          <w:lang w:val="en-GB" w:eastAsia="en-GB"/>
+        </w:rPr>
+        <w:t xml:space="preserve">, A.H. (2015) ‘Construction equipment activity recognition for simulation input </w:t>
+      </w:r>
+      <w:proofErr w:type="spellStart"/>
+      <w:r>
+        <w:rPr>
+          <w:noProof w:val="0"/>
+          <w:lang w:val="en-GB" w:eastAsia="en-GB"/>
+        </w:rPr>
+        <w:t>modeling</w:t>
+      </w:r>
+      <w:proofErr w:type="spellEnd"/>
+      <w:r>
+        <w:rPr>
+          <w:noProof w:val="0"/>
+          <w:lang w:val="en-GB" w:eastAsia="en-GB"/>
+        </w:rPr>
+        <w:t xml:space="preserve"> using mobile sensors and machine learning classifiers’, </w:t>
+      </w:r>
+      <w:r>
         <w:rPr>
           <w:i/>
           <w:iCs/>
-          <w:noProof/>
-        </w:rPr>
-      </w:pPr>
-    </w:p>
-    <w:p>
-      <w:pPr>
-        <w:pStyle w:val="references"/>
-        <w:rPr>
+          <w:noProof w:val="0"/>
           <w:lang w:val="en-GB" w:eastAsia="en-GB"/>
         </w:rPr>
-      </w:pPr>
-      <w:r>
-        <w:rPr>
-          <w:lang w:val="en-GB" w:eastAsia="en-GB"/>
-        </w:rPr>
-        <w:t xml:space="preserve">Akhavian, R. and Behzadan, A.H. (2015) ‘Construction equipment activity recognition for simulation input modeling using mobile sensors and machine learning classifiers’, </w:t>
-      </w:r>
-      <w:r>
-        <w:rPr>
-          <w:i/>
-          <w:iCs/>
-          <w:lang w:val="en-GB" w:eastAsia="en-GB"/>
-        </w:rPr>
         <w:t>Advanced engineering informatics</w:t>
       </w:r>
       <w:r>
         <w:rPr>
+          <w:noProof w:val="0"/>
           <w:lang w:val="en-GB" w:eastAsia="en-GB"/>
         </w:rPr>
         <w:t>, 29(4), pp. 867–877. Available at: https://doi.org/10.1016/j.aei.2015.03.001.</w:t>
@@ -1493,15 +3175,26 @@
           <w:numId w:val="0"/>
         </w:numPr>
         <w:ind w:start="17.70pt"/>
+        <w:rPr>
+          <w:noProof w:val="0"/>
+          <w:lang w:val="en-GB"/>
+        </w:rPr>
       </w:pPr>
     </w:p>
     <w:p>
       <w:pPr>
         <w:pStyle w:val="references"/>
         <w:ind w:start="17.70pt" w:hanging="17.70pt"/>
-      </w:pPr>
-      <w:r>
-        <w:lastRenderedPageBreak/>
+        <w:rPr>
+          <w:noProof w:val="0"/>
+          <w:lang w:val="en-GB"/>
+        </w:rPr>
+      </w:pPr>
+      <w:r>
+        <w:rPr>
+          <w:noProof w:val="0"/>
+          <w:lang w:val="en-GB"/>
+        </w:rPr>
         <w:t xml:space="preserve">Moccia, Sara et al. “Automated Classification of Hand Gestures Using a Wristband and Machine Learning for Possible Application in Pill Intake Monitoring.” Computer methods and programs in biomedicine 219 (2022): 106753–106753. Web. </w:t>
       </w:r>
     </w:p>
@@ -1509,38 +3202,99 @@
       <w:pPr>
         <w:pStyle w:val="references"/>
         <w:ind w:start="17.70pt" w:hanging="17.70pt"/>
-      </w:pPr>
-      <w:r>
-        <w:t>Odhiambo, Chrisogonas Odero et al. “Detecting Medication-Taking Gestures Using Machine Learning and Accelerometer Data Collected via Smartwatch Technology: Instrument Validation Study.” JMIR human factors 10 (2023): e42714–e42714. Web.</w:t>
+        <w:rPr>
+          <w:noProof w:val="0"/>
+          <w:lang w:val="en-GB"/>
+        </w:rPr>
+      </w:pPr>
+      <w:r>
+        <w:rPr>
+          <w:noProof w:val="0"/>
+          <w:lang w:val="en-GB"/>
+        </w:rPr>
+        <w:t xml:space="preserve">Odhiambo, </w:t>
+      </w:r>
+      <w:proofErr w:type="spellStart"/>
+      <w:r>
+        <w:rPr>
+          <w:noProof w:val="0"/>
+          <w:lang w:val="en-GB"/>
+        </w:rPr>
+        <w:t>Chrisogonas</w:t>
+      </w:r>
+      <w:proofErr w:type="spellEnd"/>
+      <w:r>
+        <w:rPr>
+          <w:noProof w:val="0"/>
+          <w:lang w:val="en-GB"/>
+        </w:rPr>
+        <w:t xml:space="preserve"> Odero et al. “Detecting Medication-Taking Gestures Using Machine Learning and Accelerometer Data Collected via Smartwatch Technology: Instrument Validation Study.” JMIR human factors 10 (2023): e42714–e42714. Web.</w:t>
       </w:r>
     </w:p>
     <w:p>
       <w:pPr>
         <w:pStyle w:val="references"/>
         <w:ind w:start="17.70pt" w:hanging="17.70pt"/>
-      </w:pPr>
-      <w:r>
-        <w:t>Zhao, Shenglin et al. “Hand Gesture Recognition on a Resource-Limited Interactive Wristband.” Sensors (Basel, Switzerland) 21.17 (2021): 5713. Web.</w:t>
+        <w:rPr>
+          <w:noProof w:val="0"/>
+          <w:lang w:val="en-GB"/>
+        </w:rPr>
+      </w:pPr>
+      <w:r>
+        <w:rPr>
+          <w:noProof w:val="0"/>
+          <w:lang w:val="en-GB"/>
+        </w:rPr>
+        <w:t xml:space="preserve">Zhao, </w:t>
+      </w:r>
+      <w:proofErr w:type="spellStart"/>
+      <w:r>
+        <w:rPr>
+          <w:noProof w:val="0"/>
+          <w:lang w:val="en-GB"/>
+        </w:rPr>
+        <w:t>Shenglin</w:t>
+      </w:r>
+      <w:proofErr w:type="spellEnd"/>
+      <w:r>
+        <w:rPr>
+          <w:noProof w:val="0"/>
+          <w:lang w:val="en-GB"/>
+        </w:rPr>
+        <w:t xml:space="preserve"> et al. “Hand Gesture Recognition on a Resource-Limited Interactive Wristband.” Sensors (Basel, Switzerland) 21.17 (2021): 5713. Web.</w:t>
       </w:r>
     </w:p>
     <w:p>
       <w:pPr>
         <w:pStyle w:val="references"/>
         <w:ind w:start="17.70pt" w:hanging="17.70pt"/>
-      </w:pPr>
-      <w:r>
-        <w:t xml:space="preserve">Siddiqui, Uzma Abid et al. “Wearable-Sensors-Based Platform for Gesture Recognition of Autism Spectrum Disorder Children Using </w:t>
-      </w:r>
-      <w:r>
-        <w:t>Machine Learning Algorithms.” Sensors (Basel, Switzerland) 21.10 (2021): 3319. Web.</w:t>
+        <w:rPr>
+          <w:noProof w:val="0"/>
+          <w:lang w:val="en-GB"/>
+        </w:rPr>
+      </w:pPr>
+      <w:r>
+        <w:rPr>
+          <w:noProof w:val="0"/>
+          <w:lang w:val="en-GB"/>
+        </w:rPr>
+        <w:t>Siddiqui, Uzma Abid et al. “Wearable-Sensors-Based Platform for Gesture Recognition of Autism Spectrum Disorder Children Using Machine Learning Algorithms.” Sensors (Basel, Switzerland) 21.10 (2021): 3319. Web.</w:t>
       </w:r>
     </w:p>
     <w:p>
       <w:pPr>
         <w:pStyle w:val="references"/>
         <w:ind w:start="17.70pt" w:hanging="17.70pt"/>
-      </w:pPr>
-      <w:r>
+        <w:rPr>
+          <w:noProof w:val="0"/>
+          <w:lang w:val="en-GB"/>
+        </w:rPr>
+      </w:pPr>
+      <w:r>
+        <w:rPr>
+          <w:noProof w:val="0"/>
+          <w:lang w:val="en-GB"/>
+        </w:rPr>
         <w:t>Yu, Yi et al. “Exploration of Chinese Sign Language Recognition Using Wearable Sensors Based on Deep Belief Net.” IEEE journal of biomedical and health informatics 24.5 (2020): 1310–1320. Web.</w:t>
       </w:r>
     </w:p>
@@ -1548,14 +3302,40 @@
       <w:pPr>
         <w:pStyle w:val="references"/>
         <w:ind w:start="17.70pt" w:hanging="17.70pt"/>
-      </w:pPr>
-      <w:r>
-        <w:t xml:space="preserve">Han H, Yoon SW. Gyroscope-Based Continuous Human Hand Gesture Recognition for Multi-Modal Wearable Input Device for Human Machine Interaction. Sensors (Basel). 2019 Jun 5;19(11):2562. doi: 10.3390/s19112562. </w:t>
-      </w:r>
-      <w:hyperlink r:id="rId13" w:history="1">
+        <w:rPr>
+          <w:noProof w:val="0"/>
+          <w:lang w:val="en-GB"/>
+        </w:rPr>
+      </w:pPr>
+      <w:r>
+        <w:rPr>
+          <w:noProof w:val="0"/>
+          <w:lang w:val="en-GB"/>
+        </w:rPr>
+        <w:t xml:space="preserve">Han H, Yoon SW. Gyroscope-Based Continuous Human Hand Gesture Recognition for Multi-Modal Wearable Input Device for Human Machine Interaction. Sensors (Basel). 2019 Jun 5;19(11):2562. </w:t>
+      </w:r>
+      <w:proofErr w:type="spellStart"/>
+      <w:r>
+        <w:rPr>
+          <w:noProof w:val="0"/>
+          <w:lang w:val="en-GB"/>
+        </w:rPr>
+        <w:t>doi</w:t>
+      </w:r>
+      <w:proofErr w:type="spellEnd"/>
+      <w:r>
+        <w:rPr>
+          <w:noProof w:val="0"/>
+          <w:lang w:val="en-GB"/>
+        </w:rPr>
+        <w:t xml:space="preserve">: 10.3390/s19112562. </w:t>
+      </w:r>
+      <w:hyperlink r:id="rId21" w:history="1">
         <w:r>
           <w:rPr>
             <w:rStyle w:val="Hyperlink"/>
+            <w:noProof w:val="0"/>
+            <w:lang w:val="en-GB"/>
           </w:rPr>
           <w:t>https://www.ncbi.nlm.nih.gov/pmc/articles/PMC6603535/</w:t>
         </w:r>
@@ -1565,29 +3345,9 @@
       <w:pPr>
         <w:pStyle w:val="references"/>
         <w:ind w:start="17.70pt" w:hanging="17.70pt"/>
-      </w:pPr>
-      <w:r>
-        <w:t xml:space="preserve">Stancic, I. et al. (2022) ‘Comparison and Evaluation of Machine Learning-Based Classification of Hand Gestures Captured by Inertial Sensors’, Computation, 10(9), p. 159. Available at: </w:t>
-      </w:r>
-      <w:hyperlink r:id="rId14" w:history="1">
-        <w:r>
-          <w:rPr>
-            <w:rStyle w:val="Hyperlink"/>
-          </w:rPr>
-          <w:t>https://doi.org/10.3390/computation10090159</w:t>
-        </w:r>
-      </w:hyperlink>
-      <w:r>
-        <w:t>.</w:t>
-      </w:r>
-    </w:p>
-    <w:p>
-      <w:pPr>
-        <w:pStyle w:val="BodyText"/>
-        <w:ind w:firstLine="0pt"/>
-        <w:rPr>
-          <w:b/>
-          <w:color w:val="FF0000"/>
+        <w:rPr>
+          <w:noProof w:val="0"/>
+          <w:lang w:val="en-GB"/>
         </w:rPr>
         <w:sectPr>
           <w:type w:val="continuous"/>
@@ -1597,6 +3357,47 @@
           <w:docGrid w:linePitch="360"/>
         </w:sectPr>
       </w:pPr>
+      <w:proofErr w:type="spellStart"/>
+      <w:r>
+        <w:rPr>
+          <w:noProof w:val="0"/>
+          <w:lang w:val="en-GB"/>
+        </w:rPr>
+        <w:t>Stancic</w:t>
+      </w:r>
+      <w:proofErr w:type="spellEnd"/>
+      <w:r>
+        <w:rPr>
+          <w:noProof w:val="0"/>
+          <w:lang w:val="en-GB"/>
+        </w:rPr>
+        <w:t xml:space="preserve">, I. et al. (2022) ‘Comparison and Evaluation of Machine Learning-Based Classification of Hand Gestures Captured by Inertial </w:t>
+      </w:r>
+      <w:r>
+        <w:rPr>
+          <w:noProof w:val="0"/>
+          <w:lang w:val="en-GB"/>
+        </w:rPr>
+        <w:lastRenderedPageBreak/>
+        <w:t xml:space="preserve">Sensors’, Computation, 10(9), p. 159. Available at: </w:t>
+      </w:r>
+      <w:hyperlink r:id="rId22" w:history="1">
+        <w:r>
+          <w:rPr>
+            <w:rStyle w:val="Hyperlink"/>
+            <w:noProof w:val="0"/>
+            <w:lang w:val="en-GB"/>
+          </w:rPr>
+          <w:t>https://doi.org/10.3390/computation10090159</w:t>
+        </w:r>
+      </w:hyperlink>
+      <w:r>
+        <w:rPr>
+          <w:noProof w:val="0"/>
+          <w:lang w:val="en-GB"/>
+        </w:rPr>
+        <w:t>.</w:t>
+      </w:r>
     </w:p>
     <w:p>
       <w:pPr>
@@ -1668,9 +3469,6 @@
     <w:p>
       <w:pPr>
         <w:pStyle w:val="FootnoteText"/>
-        <w:rPr>
-          <w:lang w:val="en-GB"/>
-        </w:rPr>
       </w:pPr>
       <w:r>
         <w:rPr>
@@ -1679,10 +3477,7 @@
         <w:footnoteRef/>
       </w:r>
       <w:r>
-        <w:t xml:space="preserve"> </w:t>
-      </w:r>
-      <w:r>
-        <w:t>https://phyphox.org/</w:t>
+        <w:t xml:space="preserve"> https://phyphox.org/</w:t>
       </w:r>
     </w:p>
   </w:footnote>
@@ -2912,6 +4707,118 @@
     </w:lvl>
   </w:abstractNum>
   <w:abstractNum w:abstractNumId="19" w15:restartNumberingAfterBreak="0">
+    <w:nsid w:val="63AA460C"/>
+    <w:multiLevelType w:val="hybridMultilevel"/>
+    <w:tmpl w:val="AB66043A"/>
+    <w:lvl w:ilvl="0" w:tplc="E8C0A702">
+      <w:numFmt w:val="bullet"/>
+      <w:lvlText w:val="-"/>
+      <w:lvlJc w:val="start"/>
+      <w:pPr>
+        <w:ind w:start="36pt" w:hanging="18pt"/>
+      </w:pPr>
+      <w:rPr>
+        <w:rFonts w:ascii="Times New Roman" w:eastAsia="SimSun" w:hAnsi="Times New Roman" w:cs="Times New Roman" w:hint="default"/>
+      </w:rPr>
+    </w:lvl>
+    <w:lvl w:ilvl="1" w:tplc="08090003" w:tentative="1">
+      <w:start w:val="1"/>
+      <w:numFmt w:val="bullet"/>
+      <w:lvlText w:val="o"/>
+      <w:lvlJc w:val="start"/>
+      <w:pPr>
+        <w:ind w:start="72pt" w:hanging="18pt"/>
+      </w:pPr>
+      <w:rPr>
+        <w:rFonts w:ascii="Courier New" w:hAnsi="Courier New" w:cs="Courier New" w:hint="default"/>
+      </w:rPr>
+    </w:lvl>
+    <w:lvl w:ilvl="2" w:tplc="08090005" w:tentative="1">
+      <w:start w:val="1"/>
+      <w:numFmt w:val="bullet"/>
+      <w:lvlText w:val=""/>
+      <w:lvlJc w:val="start"/>
+      <w:pPr>
+        <w:ind w:start="108pt" w:hanging="18pt"/>
+      </w:pPr>
+      <w:rPr>
+        <w:rFonts w:ascii="Wingdings" w:hAnsi="Wingdings" w:hint="default"/>
+      </w:rPr>
+    </w:lvl>
+    <w:lvl w:ilvl="3" w:tplc="08090001" w:tentative="1">
+      <w:start w:val="1"/>
+      <w:numFmt w:val="bullet"/>
+      <w:lvlText w:val=""/>
+      <w:lvlJc w:val="start"/>
+      <w:pPr>
+        <w:ind w:start="144pt" w:hanging="18pt"/>
+      </w:pPr>
+      <w:rPr>
+        <w:rFonts w:ascii="Symbol" w:hAnsi="Symbol" w:hint="default"/>
+      </w:rPr>
+    </w:lvl>
+    <w:lvl w:ilvl="4" w:tplc="08090003" w:tentative="1">
+      <w:start w:val="1"/>
+      <w:numFmt w:val="bullet"/>
+      <w:lvlText w:val="o"/>
+      <w:lvlJc w:val="start"/>
+      <w:pPr>
+        <w:ind w:start="180pt" w:hanging="18pt"/>
+      </w:pPr>
+      <w:rPr>
+        <w:rFonts w:ascii="Courier New" w:hAnsi="Courier New" w:cs="Courier New" w:hint="default"/>
+      </w:rPr>
+    </w:lvl>
+    <w:lvl w:ilvl="5" w:tplc="08090005" w:tentative="1">
+      <w:start w:val="1"/>
+      <w:numFmt w:val="bullet"/>
+      <w:lvlText w:val=""/>
+      <w:lvlJc w:val="start"/>
+      <w:pPr>
+        <w:ind w:start="216pt" w:hanging="18pt"/>
+      </w:pPr>
+      <w:rPr>
+        <w:rFonts w:ascii="Wingdings" w:hAnsi="Wingdings" w:hint="default"/>
+      </w:rPr>
+    </w:lvl>
+    <w:lvl w:ilvl="6" w:tplc="08090001" w:tentative="1">
+      <w:start w:val="1"/>
+      <w:numFmt w:val="bullet"/>
+      <w:lvlText w:val=""/>
+      <w:lvlJc w:val="start"/>
+      <w:pPr>
+        <w:ind w:start="252pt" w:hanging="18pt"/>
+      </w:pPr>
+      <w:rPr>
+        <w:rFonts w:ascii="Symbol" w:hAnsi="Symbol" w:hint="default"/>
+      </w:rPr>
+    </w:lvl>
+    <w:lvl w:ilvl="7" w:tplc="08090003" w:tentative="1">
+      <w:start w:val="1"/>
+      <w:numFmt w:val="bullet"/>
+      <w:lvlText w:val="o"/>
+      <w:lvlJc w:val="start"/>
+      <w:pPr>
+        <w:ind w:start="288pt" w:hanging="18pt"/>
+      </w:pPr>
+      <w:rPr>
+        <w:rFonts w:ascii="Courier New" w:hAnsi="Courier New" w:cs="Courier New" w:hint="default"/>
+      </w:rPr>
+    </w:lvl>
+    <w:lvl w:ilvl="8" w:tplc="08090005" w:tentative="1">
+      <w:start w:val="1"/>
+      <w:numFmt w:val="bullet"/>
+      <w:lvlText w:val=""/>
+      <w:lvlJc w:val="start"/>
+      <w:pPr>
+        <w:ind w:start="324pt" w:hanging="18pt"/>
+      </w:pPr>
+      <w:rPr>
+        <w:rFonts w:ascii="Wingdings" w:hAnsi="Wingdings" w:hint="default"/>
+      </w:rPr>
+    </w:lvl>
+  </w:abstractNum>
+  <w:abstractNum w:abstractNumId="20" w15:restartNumberingAfterBreak="0">
     <w:nsid w:val="6C402C58"/>
     <w:multiLevelType w:val="hybridMultilevel"/>
     <w:tmpl w:val="9A1CA078"/>
@@ -3056,7 +4963,7 @@
       </w:rPr>
     </w:lvl>
   </w:abstractNum>
-  <w:abstractNum w:abstractNumId="20" w15:restartNumberingAfterBreak="0">
+  <w:abstractNum w:abstractNumId="21" w15:restartNumberingAfterBreak="0">
     <w:nsid w:val="6CD32DA8"/>
     <w:multiLevelType w:val="singleLevel"/>
     <w:tmpl w:val="166470C2"/>
@@ -3086,7 +4993,7 @@
     <w:abstractNumId w:val="14"/>
   </w:num>
   <w:num w:numId="2" w16cid:durableId="549656519">
-    <w:abstractNumId w:val="19"/>
+    <w:abstractNumId w:val="20"/>
   </w:num>
   <w:num w:numId="3" w16cid:durableId="1704210794">
     <w:abstractNumId w:val="13"/>
@@ -3107,7 +5014,7 @@
     <w:abstractNumId w:val="18"/>
   </w:num>
   <w:num w:numId="9" w16cid:durableId="837035573">
-    <w:abstractNumId w:val="20"/>
+    <w:abstractNumId w:val="21"/>
   </w:num>
   <w:num w:numId="10" w16cid:durableId="2109888797">
     <w:abstractNumId w:val="15"/>
@@ -3153,6 +5060,9 @@
   </w:num>
   <w:num w:numId="24" w16cid:durableId="304244899">
     <w:abstractNumId w:val="17"/>
+  </w:num>
+  <w:num w:numId="25" w16cid:durableId="1429694143">
+    <w:abstractNumId w:val="19"/>
   </w:num>
 </w:numbering>
 </file>
@@ -3455,6 +5365,9 @@
     <w:pPr>
       <w:jc w:val="center"/>
     </w:pPr>
+    <w:rPr>
+      <w:lang w:val="en-GB"/>
+    </w:rPr>
   </w:style>
   <w:style w:type="paragraph" w:styleId="Heading1">
     <w:name w:val="heading 1"/>
@@ -3575,7 +5488,6 @@
   <w:style w:type="character" w:default="1" w:styleId="DefaultParagraphFont">
     <w:name w:val="Default Paragraph Font"/>
     <w:uiPriority w:val="1"/>
-    <w:semiHidden/>
     <w:unhideWhenUsed/>
   </w:style>
   <w:style w:type="table" w:default="1" w:styleId="TableNormal">
@@ -3941,6 +5853,35 @@
       <w:color w:val="666666"/>
     </w:rPr>
   </w:style>
+  <w:style w:type="paragraph" w:styleId="Caption">
+    <w:name w:val="caption"/>
+    <w:basedOn w:val="Normal"/>
+    <w:next w:val="Normal"/>
+    <w:unhideWhenUsed/>
+    <w:qFormat/>
+    <w:rsid w:val="00FC7787"/>
+    <w:pPr>
+      <w:spacing w:after="10pt"/>
+    </w:pPr>
+    <w:rPr>
+      <w:i/>
+      <w:iCs/>
+      <w:color w:val="44546A" w:themeColor="text2"/>
+      <w:sz w:val="18"/>
+      <w:szCs w:val="18"/>
+    </w:rPr>
+  </w:style>
+  <w:style w:type="paragraph" w:styleId="ListParagraph">
+    <w:name w:val="List Paragraph"/>
+    <w:basedOn w:val="Normal"/>
+    <w:uiPriority w:val="34"/>
+    <w:qFormat/>
+    <w:rsid w:val="00E04249"/>
+    <w:pPr>
+      <w:ind w:start="36pt"/>
+      <w:contextualSpacing/>
+    </w:pPr>
+  </w:style>
 </w:styles>
 </file>
 

</xml_diff>

<commit_message>
Worked on LSTM with Amit
</commit_message>
<xml_diff>
--- a/documents/report.docx
+++ b/documents/report.docx
@@ -340,164 +340,78 @@
           <w:iCs/>
           <w:lang w:val="en-GB"/>
         </w:rPr>
-        <w:t xml:space="preserve">AI is the </w:t>
-      </w:r>
-      <w:r>
+        <w:t xml:space="preserve">AI is the future, and it basically involves the usage of computers to ease out daily human tasks, which makes it crucial for the computer to understand how a human carries out a task. However, for the computer to perform accurately it must be trained. ML is the subset of artificial intelligence which focuses on the training of the computer either by using Supervised(labelled data) learning, Unsupervised(unlabelled data), Semi-supervised Learning or Reinforcement Learning.  Our aim here is to train the computer using the labelled data so that it can classify between different hand gestures the human being performs. </w:t>
+      </w:r>
+    </w:p>
+    <w:p>
+      <w:pPr>
+        <w:pStyle w:val="Abstract"/>
         <w:rPr>
           <w:i/>
           <w:iCs/>
           <w:lang w:val="en-GB"/>
         </w:rPr>
-        <w:t>future,</w:t>
-      </w:r>
+      </w:pPr>
       <w:r>
         <w:rPr>
           <w:i/>
           <w:iCs/>
           <w:lang w:val="en-GB"/>
         </w:rPr>
-        <w:t xml:space="preserve"> and it </w:t>
-      </w:r>
-      <w:proofErr w:type="gramStart"/>
+        <w:t xml:space="preserve">The data was collected using a </w:t>
+      </w:r>
+      <w:proofErr w:type="spellStart"/>
       <w:r>
         <w:rPr>
           <w:i/>
           <w:iCs/>
           <w:lang w:val="en-GB"/>
         </w:rPr>
-        <w:t>basically involves</w:t>
-      </w:r>
-      <w:proofErr w:type="gramEnd"/>
+        <w:t>phyphox</w:t>
+      </w:r>
+      <w:proofErr w:type="spellEnd"/>
       <w:r>
         <w:rPr>
           <w:i/>
           <w:iCs/>
           <w:lang w:val="en-GB"/>
         </w:rPr>
-        <w:t xml:space="preserve"> the usage of computers to ease out daily human tasks, which makes it crucial for the computer to understand how a human carries out a task. </w:t>
-      </w:r>
+        <w:t xml:space="preserve"> app compatible on smartphones which uses the accelerometer sensors inside the device. The data has gone through a set of preprocessing techniques like application of a low-pass filter, Fourier transformation and PCA to refine the extracted features given to the model for training. We have deployed ML models like SVM, Random Forest Classifier, XGB, KNN and some Recurrent Neural Network Models like LSTM and GRU looking for </w:t>
+      </w:r>
+      <w:proofErr w:type="spellStart"/>
       <w:r>
         <w:rPr>
           <w:i/>
           <w:iCs/>
           <w:lang w:val="en-GB"/>
         </w:rPr>
-        <w:t>However,</w:t>
-      </w:r>
+        <w:t>a</w:t>
+      </w:r>
+      <w:proofErr w:type="spellEnd"/>
       <w:r>
         <w:rPr>
           <w:i/>
           <w:iCs/>
           <w:lang w:val="en-GB"/>
         </w:rPr>
-        <w:t xml:space="preserve"> for the computer to perform accurately it must be trained. ML is the subset of artificial intelligence which focuses on the training of the computer either by using Supervised(labelled data) learning, Unsupervised(unlabelled data), Semi-supervised Learning or Reinforcement Learning</w:t>
-      </w:r>
-      <w:proofErr w:type="gramStart"/>
-      <w:r>
+        <w:t xml:space="preserve"> optimum fit model for multi class classification between gestures 1. Drawing a circle, 2. Waving, 3. Gesturing come here, 4. Gesturing go away. </w:t>
+      </w:r>
+    </w:p>
+    <w:p>
+      <w:pPr>
+        <w:pStyle w:val="Abstract"/>
         <w:rPr>
           <w:i/>
           <w:iCs/>
           <w:lang w:val="en-GB"/>
         </w:rPr>
-        <w:t xml:space="preserve">.  </w:t>
-      </w:r>
-      <w:proofErr w:type="gramEnd"/>
+      </w:pPr>
       <w:r>
         <w:rPr>
           <w:i/>
           <w:iCs/>
           <w:lang w:val="en-GB"/>
         </w:rPr>
-        <w:t xml:space="preserve">Our aim here is to train the computer using the labelled data so that it can classify between different hand gestures the human being performs. </w:t>
-      </w:r>
-    </w:p>
-    <w:p>
-      <w:pPr>
-        <w:pStyle w:val="Abstract"/>
-        <w:rPr>
-          <w:i/>
-          <w:iCs/>
-          <w:lang w:val="en-GB"/>
-        </w:rPr>
-      </w:pPr>
-      <w:r>
-        <w:rPr>
-          <w:i/>
-          <w:iCs/>
-          <w:lang w:val="en-GB"/>
-        </w:rPr>
-        <w:t xml:space="preserve">The data was collected using a </w:t>
-      </w:r>
-      <w:proofErr w:type="spellStart"/>
-      <w:r>
-        <w:rPr>
-          <w:i/>
-          <w:iCs/>
-          <w:lang w:val="en-GB"/>
-        </w:rPr>
-        <w:t>phyphox</w:t>
-      </w:r>
-      <w:proofErr w:type="spellEnd"/>
-      <w:r>
-        <w:rPr>
-          <w:i/>
-          <w:iCs/>
-          <w:lang w:val="en-GB"/>
-        </w:rPr>
-        <w:t xml:space="preserve"> app compatible on smartphones which </w:t>
-      </w:r>
-      <w:r>
-        <w:rPr>
-          <w:i/>
-          <w:iCs/>
-          <w:lang w:val="en-GB"/>
-        </w:rPr>
-        <w:t>uses</w:t>
-      </w:r>
-      <w:r>
-        <w:rPr>
-          <w:i/>
-          <w:iCs/>
-          <w:lang w:val="en-GB"/>
-        </w:rPr>
-        <w:t xml:space="preserve"> the accelerometer sensors inside the device. The data has gone through a set of preprocessing techniques like application of a low-pass filter, Fourier transformation and PCA to refine the extracted features given to the model for training. We have deployed ML models like SVM, Random Forest Classifier, XGB, KNN and some Recurrent Neural Network Models like LSTM and GRU looking for </w:t>
-      </w:r>
-      <w:proofErr w:type="spellStart"/>
-      <w:proofErr w:type="gramStart"/>
-      <w:r>
-        <w:rPr>
-          <w:i/>
-          <w:iCs/>
-          <w:lang w:val="en-GB"/>
-        </w:rPr>
-        <w:t>a</w:t>
-      </w:r>
-      <w:proofErr w:type="spellEnd"/>
-      <w:proofErr w:type="gramEnd"/>
-      <w:r>
-        <w:rPr>
-          <w:i/>
-          <w:iCs/>
-          <w:lang w:val="en-GB"/>
-        </w:rPr>
-        <w:t xml:space="preserve"> optimum fit model for multi class classification between gestures 1. Drawing a circle, 2. Waving, 3. Gesturing come here, 4. Gesturing go away. </w:t>
-      </w:r>
-    </w:p>
-    <w:p>
-      <w:pPr>
-        <w:pStyle w:val="Abstract"/>
-        <w:rPr>
-          <w:i/>
-          <w:iCs/>
-          <w:lang w:val="en-GB"/>
-        </w:rPr>
-      </w:pPr>
-      <w:r>
-        <w:rPr>
-          <w:i/>
-          <w:iCs/>
-          <w:lang w:val="en-GB"/>
-        </w:rPr>
         <w:t>The outcome shows a good  __% accuracy for ___ ML model in comparison with other ML models implemented, and the accuracy of __% LSTM(RNN model) and ___% for GRU(RNN model).</w:t>
       </w:r>
     </w:p>
@@ -541,49 +455,7 @@
         <w:rPr>
           <w:lang w:val="en-GB"/>
         </w:rPr>
-        <w:t xml:space="preserve"> In recent years, gesture recognition system has become </w:t>
-      </w:r>
-      <w:proofErr w:type="gramStart"/>
-      <w:r>
-        <w:rPr>
-          <w:lang w:val="en-GB"/>
-        </w:rPr>
-        <w:t>very popular</w:t>
-      </w:r>
-      <w:proofErr w:type="gramEnd"/>
-      <w:r>
-        <w:rPr>
-          <w:lang w:val="en-GB"/>
-        </w:rPr>
-        <w:t xml:space="preserve"> in the field of research, especially facial and hand gesture recognition system[3] gesture classification for hand movement can be classified into static and dynamic depending on the data acquisition method.  In the past a significant amount of research has been </w:t>
-      </w:r>
-      <w:proofErr w:type="gramStart"/>
-      <w:r>
-        <w:rPr>
-          <w:lang w:val="en-GB"/>
-        </w:rPr>
-        <w:t>carried out</w:t>
-      </w:r>
-      <w:proofErr w:type="gramEnd"/>
-      <w:r>
-        <w:rPr>
-          <w:lang w:val="en-GB"/>
-        </w:rPr>
-        <w:t xml:space="preserve"> which investigates machine algorithms like Support Vector Machine[1][3] , Random Forest[1] , Hidden Markov Model which analyses data to discover patterns. A  few Deep Learning models like CNN[1][6] and some hybrid models like CNN-LSTM[1] mostly focusing on  image processing, which has now made it a common subject in the domain. </w:t>
-      </w:r>
-      <w:proofErr w:type="gramStart"/>
-      <w:r>
-        <w:rPr>
-          <w:lang w:val="en-GB"/>
-        </w:rPr>
-        <w:t>However</w:t>
-      </w:r>
-      <w:proofErr w:type="gramEnd"/>
-      <w:r>
-        <w:rPr>
-          <w:lang w:val="en-GB"/>
-        </w:rPr>
-        <w:t xml:space="preserve"> a limited amount of research focuses on using signal data collected as a </w:t>
+        <w:t xml:space="preserve"> In recent years, gesture recognition system has become very popular in the field of research, especially facial and hand gesture recognition system[3] gesture classification for hand movement can be classified into static and dynamic depending on the data acquisition method.  In the past a significant amount of research has been carried out which investigates machine algorithms like Support Vector Machine[1][3] , Random Forest[1] , Hidden Markov Model which analyses data to discover patterns. A  few Deep Learning models like CNN[1][6] and some hybrid models like CNN-LSTM[1] mostly focusing on  image processing, which has now made it a common subject in the domain. However a limited amount of research focuses on using signal data collected as a </w:t>
       </w:r>
       <w:r>
         <w:rPr>
@@ -707,21 +579,7 @@
         <w:rPr>
           <w:lang w:val="en-GB"/>
         </w:rPr>
-        <w:t xml:space="preserve">"In multi-gesture classification, CNN and CNN-LSTM performed better than ML methods, with CNN-LSTM resulting in the highest balanced </w:t>
-      </w:r>
-      <w:proofErr w:type="gramStart"/>
-      <w:r>
-        <w:rPr>
-          <w:lang w:val="en-GB"/>
-        </w:rPr>
-        <w:t>accuracy</w:t>
-      </w:r>
-      <w:proofErr w:type="gramEnd"/>
-      <w:r>
-        <w:rPr>
-          <w:lang w:val="en-GB"/>
-        </w:rPr>
-        <w:t>"</w:t>
+        <w:t>"In multi-gesture classification, CNN and CNN-LSTM performed better than ML methods, with CNN-LSTM resulting in the highest balanced accuracy"</w:t>
       </w:r>
     </w:p>
     <w:p>
@@ -1052,16 +910,7 @@
         <w:t xml:space="preserve">Next, we </w:t>
       </w:r>
       <w:r>
-        <w:t xml:space="preserve">began to explore the data by inspecting </w:t>
-      </w:r>
-      <w:r>
-        <w:t xml:space="preserve">the raw sensor data </w:t>
-      </w:r>
-      <w:r>
-        <w:t>and applying visualization</w:t>
-      </w:r>
-      <w:r>
-        <w:t xml:space="preserve"> techniques. This </w:t>
+        <w:t xml:space="preserve">began to explore the data by inspecting the raw sensor data and applying visualization techniques. This </w:t>
       </w:r>
       <w:r>
         <w:t xml:space="preserve">would allow us to understand the data and what features of the data would </w:t>
@@ -1388,15 +1237,7 @@
         <w:jc w:val="both"/>
       </w:pPr>
       <w:r>
-        <w:t xml:space="preserve">We also applied an exponentially weighted moving average (EWMA) filter at this stage. EWMA filtering was performed so that spikes in the data were dampened. This dampening was especially important when considering recordings that contained many </w:t>
-      </w:r>
-      <w:proofErr w:type="gramStart"/>
-      <w:r>
-        <w:t>different types</w:t>
-      </w:r>
-      <w:proofErr w:type="gramEnd"/>
-      <w:r>
-        <w:t xml:space="preserve"> of gestures as some gestures tended to have much higher acceleration than other, simply due to the nature of the gesture.</w:t>
+        <w:t>We also applied an exponentially weighted moving average (EWMA) filter at this stage. EWMA filtering was performed so that spikes in the data were dampened. This dampening was especially important when considering recordings that contained many different types of gestures as some gestures tended to have much higher acceleration than other, simply due to the nature of the gesture.</w:t>
       </w:r>
     </w:p>
     <w:p>
@@ -1828,6 +1669,9 @@
         <w:jc w:val="both"/>
       </w:pPr>
       <w:r>
+        <w:rPr>
+          <w:noProof/>
+        </w:rPr>
         <w:drawing>
           <wp:inline distT="0" distB="0" distL="0" distR="0" wp14:anchorId="7EA02AC9" wp14:editId="77C9AD1C">
             <wp:extent cx="3089910" cy="1092200"/>
@@ -1916,27 +1760,36 @@
       <w:r>
         <w:t xml:space="preserve">An alternative approach was then adopted where we utilised </w:t>
       </w:r>
+      <w:proofErr w:type="spellStart"/>
       <w:r>
         <w:rPr>
           <w:i/>
           <w:iCs/>
         </w:rPr>
-        <w:t xml:space="preserve">scipy.signal </w:t>
-      </w:r>
-      <w:proofErr w:type="spellStart"/>
+        <w:t>scipy.signal</w:t>
+      </w:r>
+      <w:proofErr w:type="spellEnd"/>
       <w:r>
         <w:rPr>
           <w:i/>
           <w:iCs/>
         </w:rPr>
-        <w:t>find_peaks</w:t>
-      </w:r>
-      <w:proofErr w:type="spellEnd"/>
+        <w:t xml:space="preserve"> </w:t>
+      </w:r>
+      <w:proofErr w:type="spellStart"/>
       <w:r>
         <w:rPr>
           <w:i/>
           <w:iCs/>
         </w:rPr>
+        <w:t>find_peaks</w:t>
+      </w:r>
+      <w:proofErr w:type="spellEnd"/>
+      <w:r>
+        <w:rPr>
+          <w:i/>
+          <w:iCs/>
+        </w:rPr>
         <w:t xml:space="preserve"> </w:t>
       </w:r>
       <w:r>
@@ -1946,15 +1799,7 @@
         <w:t>,</w:t>
       </w:r>
       <w:r>
-        <w:t xml:space="preserve"> and from those peaks expand </w:t>
-      </w:r>
-      <w:proofErr w:type="gramStart"/>
-      <w:r>
-        <w:t>it’s</w:t>
-      </w:r>
-      <w:proofErr w:type="gramEnd"/>
-      <w:r>
-        <w:t xml:space="preserve"> boundaries until the acceleration was below some threshold</w:t>
+        <w:t xml:space="preserve"> and from those peaks expand it’s boundaries until the acceleration was below some threshold</w:t>
       </w:r>
       <w:r>
         <w:t xml:space="preserve"> (indicating the end of the gesture)</w:t>
@@ -1970,6 +1815,9 @@
         <w:jc w:val="both"/>
       </w:pPr>
       <w:r>
+        <w:rPr>
+          <w:noProof/>
+        </w:rPr>
         <w:drawing>
           <wp:inline distT="0" distB="0" distL="0" distR="0" wp14:anchorId="16923874" wp14:editId="5C702800">
             <wp:extent cx="3089910" cy="2457450"/>
@@ -2252,6 +2100,9 @@
         <w:jc w:val="both"/>
       </w:pPr>
       <w:r>
+        <w:rPr>
+          <w:noProof/>
+        </w:rPr>
         <w:lastRenderedPageBreak/>
         <w:drawing>
           <wp:inline distT="0" distB="0" distL="0" distR="0" wp14:anchorId="13B69A98" wp14:editId="466C907F">
@@ -2326,6 +2177,9 @@
         <w:jc w:val="both"/>
       </w:pPr>
       <w:r>
+        <w:rPr>
+          <w:noProof/>
+        </w:rPr>
         <w:drawing>
           <wp:inline distT="0" distB="0" distL="0" distR="0" wp14:anchorId="10712276" wp14:editId="11E312A6">
             <wp:extent cx="3089910" cy="786130"/>
@@ -2405,6 +2259,9 @@
         <w:jc w:val="both"/>
       </w:pPr>
       <w:r>
+        <w:rPr>
+          <w:noProof/>
+        </w:rPr>
         <w:drawing>
           <wp:inline distT="0" distB="0" distL="0" distR="0" wp14:anchorId="443103B4" wp14:editId="352A87FD">
             <wp:extent cx="3089910" cy="784225"/>
@@ -2530,6 +2387,9 @@
         <w:jc w:val="both"/>
       </w:pPr>
       <w:r>
+        <w:rPr>
+          <w:noProof/>
+        </w:rPr>
         <w:drawing>
           <wp:inline distT="0" distB="0" distL="0" distR="0" wp14:anchorId="179FD4A1" wp14:editId="3771C85A">
             <wp:extent cx="3089910" cy="2741930"/>
@@ -2600,7 +2460,19 @@
         <w:fldChar w:fldCharType="end"/>
       </w:r>
       <w:r>
-        <w:t>: Principal component analysis example output.</w:t>
+        <w:t>: Principal component analysis</w:t>
+      </w:r>
+      <w:r>
+        <w:t xml:space="preserve"> visualisation</w:t>
+      </w:r>
+      <w:r>
+        <w:t xml:space="preserve"> </w:t>
+      </w:r>
+      <w:r>
+        <w:t>for n=3</w:t>
+      </w:r>
+      <w:r>
+        <w:t>.</w:t>
       </w:r>
     </w:p>
     <w:p>
@@ -2659,6 +2531,67 @@
         </w:rPr>
         <w:t>go.</w:t>
       </w:r>
+    </w:p>
+    <w:p>
+      <w:pPr>
+        <w:pStyle w:val="Heading2"/>
+      </w:pPr>
+      <w:r>
+        <w:t>Machine learning Models</w:t>
+      </w:r>
+    </w:p>
+    <w:p>
+      <w:pPr>
+        <w:pStyle w:val="Heading3"/>
+      </w:pPr>
+      <w:r>
+        <w:t>K-means Clustering</w:t>
+      </w:r>
+    </w:p>
+    <w:p>
+      <w:pPr>
+        <w:jc w:val="both"/>
+      </w:pPr>
+    </w:p>
+    <w:p>
+      <w:pPr>
+        <w:jc w:val="both"/>
+      </w:pPr>
+      <w:r>
+        <w:t>Despite the appearance of well-defined clusters, the model has a s</w:t>
+      </w:r>
+      <w:r>
+        <w:t xml:space="preserve">ilhouette </w:t>
+      </w:r>
+      <w:r>
+        <w:t>s</w:t>
+      </w:r>
+      <w:r>
+        <w:t>core</w:t>
+      </w:r>
+      <w:r>
+        <w:t xml:space="preserve"> of</w:t>
+      </w:r>
+      <w:r>
+        <w:t xml:space="preserve"> </w:t>
+      </w:r>
+      <w:r>
+        <w:t xml:space="preserve">only </w:t>
+      </w:r>
+      <w:r>
+        <w:t>0.6</w:t>
+      </w:r>
+      <w:r>
+        <w:t>2</w:t>
+      </w:r>
+      <w:r>
+        <w:t>, an accuracy of 0.31 on testing data and a validation accuracy of 0.23. Increasing the number of principle components in the data drastically reduces the accuracy of the model to almost zero.</w:t>
+      </w:r>
+    </w:p>
+    <w:p>
+      <w:pPr>
+        <w:jc w:val="both"/>
+      </w:pPr>
     </w:p>
     <w:p>
       <w:pPr>
@@ -2672,10 +2605,10 @@
           <w:lang w:val="en-GB"/>
         </w:rPr>
         <w:drawing>
-          <wp:inline distT="0" distB="0" distL="0" distR="0" wp14:anchorId="253DD830" wp14:editId="575E13C6">
-            <wp:extent cx="3084830" cy="2003425"/>
-            <wp:effectExtent l="0" t="0" r="1270" b="0"/>
-            <wp:docPr id="1051420443" name="Picture 11"/>
+          <wp:inline distT="0" distB="0" distL="0" distR="0" wp14:anchorId="14AF4E0D" wp14:editId="416E076C">
+            <wp:extent cx="3093085" cy="2488565"/>
+            <wp:effectExtent l="0" t="0" r="0" b="6985"/>
+            <wp:docPr id="307547213" name="Picture 1"/>
             <wp:cNvGraphicFramePr>
               <a:graphicFrameLocks xmlns:a="http://purl.oclc.org/ooxml/drawingml/main" noChangeAspect="1"/>
             </wp:cNvGraphicFramePr>
@@ -2683,13 +2616,13 @@
               <a:graphicData uri="http://purl.oclc.org/ooxml/drawingml/picture">
                 <pic:pic xmlns:pic="http://purl.oclc.org/ooxml/drawingml/picture">
                   <pic:nvPicPr>
-                    <pic:cNvPr id="0" name="Picture 7"/>
+                    <pic:cNvPr id="0" name="Picture 1"/>
                     <pic:cNvPicPr>
                       <a:picLocks noChangeAspect="1" noChangeArrowheads="1"/>
                     </pic:cNvPicPr>
                   </pic:nvPicPr>
                   <pic:blipFill>
-                    <a:blip r:embed="rId20" cstate="print">
+                    <a:blip r:embed="rId20">
                       <a:extLst>
                         <a:ext uri="{28A0092B-C50C-407E-A947-70E740481C1C}">
                           <a14:useLocalDpi xmlns:a14="http://schemas.microsoft.com/office/drawing/2010/main" val="0"/>
@@ -2704,7 +2637,7 @@
                   <pic:spPr bwMode="auto">
                     <a:xfrm>
                       <a:off x="0" y="0"/>
-                      <a:ext cx="3084830" cy="2003425"/>
+                      <a:ext cx="3093085" cy="2488565"/>
                     </a:xfrm>
                     <a:prstGeom prst="rect">
                       <a:avLst/>
@@ -2742,14 +2675,397 @@
         <w:rPr>
           <w:noProof/>
         </w:rPr>
-        <w:t>12</w:t>
+        <w:t>13</w:t>
       </w:r>
       <w:r>
         <w:fldChar w:fldCharType="end"/>
       </w:r>
       <w:r>
-        <w:t>: K-means clustering visualisation for three gestures.</w:t>
-      </w:r>
+        <w:t xml:space="preserve">: K-means clustering visualisation for </w:t>
+      </w:r>
+      <w:r>
+        <w:t>four</w:t>
+      </w:r>
+      <w:r>
+        <w:t xml:space="preserve"> </w:t>
+      </w:r>
+      <w:r>
+        <w:t>gestures.</w:t>
+      </w:r>
+    </w:p>
+    <w:p>
+      <w:pPr>
+        <w:pStyle w:val="BodyText"/>
+        <w:ind w:firstLine="0pt"/>
+        <w:rPr>
+          <w:lang w:val="en-GB"/>
+        </w:rPr>
+      </w:pPr>
+      <w:r>
+        <w:rPr>
+          <w:lang w:val="en-GB"/>
+        </w:rPr>
+        <w:t>Blah</w:t>
+      </w:r>
+    </w:p>
+    <w:p>
+      <w:pPr>
+        <w:pStyle w:val="Heading3"/>
+        <w:numPr>
+          <w:ilvl w:val="2"/>
+          <w:numId w:val="27"/>
+        </w:numPr>
+      </w:pPr>
+      <w:r>
+        <w:t>K-nearest neighbours (KNN)</w:t>
+      </w:r>
+    </w:p>
+    <w:p>
+      <w:pPr>
+        <w:jc w:val="both"/>
+      </w:pPr>
+      <w:r>
+        <w:t>Blah</w:t>
+      </w:r>
+    </w:p>
+    <w:p>
+      <w:pPr>
+        <w:pStyle w:val="Heading3"/>
+      </w:pPr>
+      <w:r>
+        <w:t>Random Forest Classifier</w:t>
+      </w:r>
+    </w:p>
+    <w:p>
+      <w:pPr>
+        <w:jc w:val="both"/>
+      </w:pPr>
+      <w:r>
+        <w:t xml:space="preserve">The Random Forest classifier was implemented to predict gestures using data from an accelerometer sensor. The dataset was partitioned into training, and testing sets using </w:t>
+      </w:r>
+      <w:proofErr w:type="spellStart"/>
+      <w:r>
+        <w:t>train_test_split</w:t>
+      </w:r>
+      <w:proofErr w:type="spellEnd"/>
+      <w:r>
+        <w:t xml:space="preserve"> function. Features were standardized using </w:t>
+      </w:r>
+      <w:proofErr w:type="spellStart"/>
+      <w:r>
+        <w:t>StandardScaler</w:t>
+      </w:r>
+      <w:proofErr w:type="spellEnd"/>
+      <w:r>
+        <w:t xml:space="preserve"> to ensure uniformity across different features. A </w:t>
+      </w:r>
+      <w:proofErr w:type="spellStart"/>
+      <w:r>
+        <w:rPr>
+          <w:i/>
+          <w:iCs/>
+        </w:rPr>
+        <w:t>RandomForestClassifier</w:t>
+      </w:r>
+      <w:proofErr w:type="spellEnd"/>
+      <w:r>
+        <w:t xml:space="preserve"> was used with a predefined random state for reproducibility. Grid search was applied to fine-tune hyperparameters such as the number of estimators, maximum depth, minimum samples split, and minimum samples leaf. Cross-validation (cv=3) was used with balanced accuracy as the scoring metric. The best parameters obtained from the grid search were {'</w:t>
+      </w:r>
+      <w:proofErr w:type="spellStart"/>
+      <w:r>
+        <w:t>n_estimators</w:t>
+      </w:r>
+      <w:proofErr w:type="spellEnd"/>
+      <w:r>
+        <w:t>': 250, '</w:t>
+      </w:r>
+      <w:proofErr w:type="spellStart"/>
+      <w:r>
+        <w:t>max_depth</w:t>
+      </w:r>
+      <w:proofErr w:type="spellEnd"/>
+      <w:r>
+        <w:t>': None, '</w:t>
+      </w:r>
+      <w:proofErr w:type="spellStart"/>
+      <w:r>
+        <w:t>min_samples_split</w:t>
+      </w:r>
+      <w:proofErr w:type="spellEnd"/>
+      <w:r>
+        <w:t>': 10, '</w:t>
+      </w:r>
+      <w:proofErr w:type="spellStart"/>
+      <w:r>
+        <w:t>min_samples_leaf</w:t>
+      </w:r>
+      <w:proofErr w:type="spellEnd"/>
+      <w:r>
+        <w:t>': 2}. The  optimal model was then used to predict gestures on the testing set. The test set achieved a balanced accuracy of 69%, thereby providing an indication of the model's overall predictive ability.</w:t>
+      </w:r>
+    </w:p>
+    <w:p>
+      <w:pPr>
+        <w:jc w:val="both"/>
+      </w:pPr>
+    </w:p>
+    <w:p>
+      <w:pPr>
+        <w:jc w:val="both"/>
+      </w:pPr>
+    </w:p>
+    <w:p>
+      <w:pPr>
+        <w:pStyle w:val="Heading3"/>
+      </w:pPr>
+      <w:r>
+        <w:t>Support Vector Machines (SVM)</w:t>
+      </w:r>
+    </w:p>
+    <w:p>
+      <w:pPr>
+        <w:jc w:val="both"/>
+      </w:pPr>
+      <w:r>
+        <w:t>Bl</w:t>
+      </w:r>
+    </w:p>
+    <w:p>
+      <w:pPr>
+        <w:jc w:val="both"/>
+      </w:pPr>
+      <w:r>
+        <w:t xml:space="preserve">The Support Vector Machine (SVM) classifier was used to classify gestures using a dataset that was split into training and testing sets using </w:t>
+      </w:r>
+      <w:proofErr w:type="spellStart"/>
+      <w:r>
+        <w:t>train_test_split</w:t>
+      </w:r>
+      <w:proofErr w:type="spellEnd"/>
+      <w:r>
+        <w:t xml:space="preserve"> function. The data was </w:t>
+      </w:r>
+      <w:r>
+        <w:t>pre-processed</w:t>
+      </w:r>
+      <w:r>
+        <w:t xml:space="preserve"> using standard scaling, and a grid search with cross-validation was carried out to optimize the SVM's hyperparameters, focusing on the regularization parameter C, kernel type, and gamma value. The optimal parameters were C=0.1, using an '</w:t>
+      </w:r>
+      <w:proofErr w:type="spellStart"/>
+      <w:r>
+        <w:t>rbf</w:t>
+      </w:r>
+      <w:proofErr w:type="spellEnd"/>
+      <w:r>
+        <w:t>' kernel, and 'scale' for gamma.</w:t>
+      </w:r>
+    </w:p>
+    <w:p>
+      <w:pPr>
+        <w:jc w:val="both"/>
+      </w:pPr>
+      <w:r>
+        <w:t xml:space="preserve"> </w:t>
+      </w:r>
+    </w:p>
+    <w:p>
+      <w:pPr>
+        <w:jc w:val="both"/>
+      </w:pPr>
+      <w:r>
+        <w:lastRenderedPageBreak/>
+        <w:t>After training, the SVM model achieved a balanced accuracy of approximately 54.84% on the test set, indicating its ability to generalize to unseen data. While this accuracy may be considered modest, it provides valuable insights into the classification performance of the SVM for the given gesture recognition task.</w:t>
+      </w:r>
+    </w:p>
+    <w:p>
+      <w:pPr>
+        <w:jc w:val="both"/>
+      </w:pPr>
+      <w:r>
+        <w:t xml:space="preserve"> </w:t>
+      </w:r>
+    </w:p>
+    <w:p>
+      <w:pPr>
+        <w:jc w:val="both"/>
+      </w:pPr>
+      <w:r>
+        <w:t xml:space="preserve">It's worth noting that the process involved substantial computational resources, and attempts were made to fine-tune the parameters by experimenting with various </w:t>
+      </w:r>
+      <w:proofErr w:type="spellStart"/>
+      <w:r>
+        <w:t>kernal</w:t>
+      </w:r>
+      <w:proofErr w:type="spellEnd"/>
+      <w:r>
+        <w:t xml:space="preserve"> types and C values, but these adjustments did not yield significant improvements in performance.</w:t>
+      </w:r>
+    </w:p>
+    <w:p>
+      <w:pPr>
+        <w:jc w:val="both"/>
+      </w:pPr>
+      <w:r>
+        <w:t xml:space="preserve"> </w:t>
+      </w:r>
+    </w:p>
+    <w:p>
+      <w:pPr>
+        <w:jc w:val="both"/>
+      </w:pPr>
+      <w:r>
+        <w:t>Overall, accuracy for SVM model has shown its potential for gesture classification, although further exploration, feature engineering, or alternative algorithms could be considered to enhance accuracy further.</w:t>
+      </w:r>
+    </w:p>
+    <w:p>
+      <w:pPr>
+        <w:jc w:val="both"/>
+      </w:pPr>
+    </w:p>
+    <w:p>
+      <w:pPr>
+        <w:jc w:val="both"/>
+      </w:pPr>
+    </w:p>
+    <w:p>
+      <w:pPr>
+        <w:pStyle w:val="Heading3"/>
+      </w:pPr>
+      <w:r>
+        <w:t>XGBoost Classifier</w:t>
+      </w:r>
+    </w:p>
+    <w:p>
+      <w:pPr>
+        <w:jc w:val="both"/>
+      </w:pPr>
+      <w:r>
+        <w:t xml:space="preserve">The XGBoost classifier was used for gesture classification on the dataset. The dataset was divided into training and testing sets, and a grid search was performed to optimize the hyperparameters of the XGBoost model. The parameters used were number of estimators (trees) in the ensemble, maximum depth of each tree, learning </w:t>
+      </w:r>
+      <w:r>
+        <w:t>rate, and</w:t>
+      </w:r>
+      <w:r>
+        <w:t xml:space="preserve"> subsampling ratio. The best parameters identified through the grid search were an ensemble of 300 trees with a maximum depth of 20, a learning rate of 0.1, a subsampling ratio of 0.8.</w:t>
+      </w:r>
+      <w:r>
+        <w:t xml:space="preserve"> </w:t>
+      </w:r>
+    </w:p>
+    <w:p>
+      <w:pPr>
+        <w:jc w:val="both"/>
+      </w:pPr>
+    </w:p>
+    <w:p>
+      <w:pPr>
+        <w:jc w:val="both"/>
+      </w:pPr>
+      <w:r>
+        <w:t xml:space="preserve">After training, it achieved a balanced accuracy of approximately </w:t>
+      </w:r>
+      <w:r>
+        <w:rPr>
+          <w:highlight w:val="yellow"/>
+        </w:rPr>
+        <w:t>68.17</w:t>
+      </w:r>
+      <w:r>
+        <w:t>% on the test set. This performance indicates the model's ability to classify gestures based on the features.</w:t>
+      </w:r>
+    </w:p>
+    <w:p>
+      <w:pPr>
+        <w:jc w:val="both"/>
+      </w:pPr>
+    </w:p>
+    <w:p>
+      <w:pPr>
+        <w:jc w:val="both"/>
+      </w:pPr>
+      <w:r>
+        <w:t>In comparison to SVM, the XGBoost model demonstrated a</w:t>
+      </w:r>
+      <w:r>
+        <w:t xml:space="preserve"> </w:t>
+      </w:r>
+      <w:r>
+        <w:t>higher balanced accuracy, suggesting its potential as a robust classifier for gesture recognition. Further exploration could involve feature engineering, or additional parameter tuning to potentially enhance classification performance even further.</w:t>
+      </w:r>
+    </w:p>
+    <w:p>
+      <w:pPr>
+        <w:pStyle w:val="Heading2"/>
+      </w:pPr>
+      <w:r>
+        <w:t xml:space="preserve">Neural </w:t>
+      </w:r>
+      <w:r>
+        <w:t>Network Architectures</w:t>
+      </w:r>
+    </w:p>
+    <w:p>
+      <w:pPr>
+        <w:pStyle w:val="Heading3"/>
+      </w:pPr>
+      <w:r>
+        <w:t>Gated Recurrent Unit (GRU)</w:t>
+      </w:r>
+    </w:p>
+    <w:p>
+      <w:pPr>
+        <w:jc w:val="both"/>
+      </w:pPr>
+      <w:r>
+        <w:t>Blah</w:t>
+      </w:r>
+    </w:p>
+    <w:p>
+      <w:pPr>
+        <w:jc w:val="both"/>
+      </w:pPr>
+    </w:p>
+    <w:p>
+      <w:pPr>
+        <w:pStyle w:val="Heading3"/>
+        <w:numPr>
+          <w:ilvl w:val="2"/>
+          <w:numId w:val="26"/>
+        </w:numPr>
+      </w:pPr>
+      <w:r>
+        <w:t>Long Short-Term Memory layer</w:t>
+      </w:r>
+      <w:r>
+        <w:t xml:space="preserve"> (LSTM)</w:t>
+      </w:r>
+    </w:p>
+    <w:p>
+      <w:pPr>
+        <w:jc w:val="both"/>
+      </w:pPr>
+      <w:r>
+        <w:t>Blah</w:t>
+      </w:r>
+    </w:p>
+    <w:p>
+      <w:pPr>
+        <w:jc w:val="both"/>
+      </w:pPr>
+    </w:p>
+    <w:p>
+      <w:pPr>
+        <w:jc w:val="both"/>
+      </w:pPr>
+    </w:p>
+    <w:p>
+      <w:pPr>
+        <w:pStyle w:val="BodyText"/>
+        <w:ind w:firstLine="0pt"/>
+        <w:rPr>
+          <w:lang w:val="en-GB"/>
+        </w:rPr>
+      </w:pPr>
     </w:p>
     <w:p>
       <w:pPr>
@@ -3371,15 +3687,7 @@
           <w:noProof w:val="0"/>
           <w:lang w:val="en-GB"/>
         </w:rPr>
-        <w:t xml:space="preserve">, I. et al. (2022) ‘Comparison and Evaluation of Machine Learning-Based Classification of Hand Gestures Captured by Inertial </w:t>
-      </w:r>
-      <w:r>
-        <w:rPr>
-          <w:noProof w:val="0"/>
-          <w:lang w:val="en-GB"/>
-        </w:rPr>
-        <w:lastRenderedPageBreak/>
-        <w:t xml:space="preserve">Sensors’, Computation, 10(9), p. 159. Available at: </w:t>
+        <w:t xml:space="preserve">, I. et al. (2022) ‘Comparison and Evaluation of Machine Learning-Based Classification of Hand Gestures Captured by Inertial Sensors’, Computation, 10(9), p. 159. Available at: </w:t>
       </w:r>
       <w:hyperlink r:id="rId22" w:history="1">
         <w:r>
@@ -5063,6 +5371,66 @@
   </w:num>
   <w:num w:numId="25" w16cid:durableId="1429694143">
     <w:abstractNumId w:val="19"/>
+  </w:num>
+  <w:num w:numId="26" w16cid:durableId="1647390201">
+    <w:abstractNumId w:val="16"/>
+    <w:lvlOverride w:ilvl="0">
+      <w:startOverride w:val="1"/>
+    </w:lvlOverride>
+    <w:lvlOverride w:ilvl="1">
+      <w:startOverride w:val="1"/>
+    </w:lvlOverride>
+    <w:lvlOverride w:ilvl="2">
+      <w:startOverride w:val="1"/>
+    </w:lvlOverride>
+    <w:lvlOverride w:ilvl="3">
+      <w:startOverride w:val="1"/>
+    </w:lvlOverride>
+    <w:lvlOverride w:ilvl="4">
+      <w:startOverride w:val="1"/>
+    </w:lvlOverride>
+    <w:lvlOverride w:ilvl="5">
+      <w:startOverride w:val="1"/>
+    </w:lvlOverride>
+    <w:lvlOverride w:ilvl="6">
+      <w:startOverride w:val="1"/>
+    </w:lvlOverride>
+    <w:lvlOverride w:ilvl="7">
+      <w:startOverride w:val="1"/>
+    </w:lvlOverride>
+    <w:lvlOverride w:ilvl="8">
+      <w:startOverride w:val="1"/>
+    </w:lvlOverride>
+  </w:num>
+  <w:num w:numId="27" w16cid:durableId="1627854779">
+    <w:abstractNumId w:val="16"/>
+    <w:lvlOverride w:ilvl="0">
+      <w:startOverride w:val="1"/>
+    </w:lvlOverride>
+    <w:lvlOverride w:ilvl="1">
+      <w:startOverride w:val="1"/>
+    </w:lvlOverride>
+    <w:lvlOverride w:ilvl="2">
+      <w:startOverride w:val="1"/>
+    </w:lvlOverride>
+    <w:lvlOverride w:ilvl="3">
+      <w:startOverride w:val="1"/>
+    </w:lvlOverride>
+    <w:lvlOverride w:ilvl="4">
+      <w:startOverride w:val="1"/>
+    </w:lvlOverride>
+    <w:lvlOverride w:ilvl="5">
+      <w:startOverride w:val="1"/>
+    </w:lvlOverride>
+    <w:lvlOverride w:ilvl="6">
+      <w:startOverride w:val="1"/>
+    </w:lvlOverride>
+    <w:lvlOverride w:ilvl="7">
+      <w:startOverride w:val="1"/>
+    </w:lvlOverride>
+    <w:lvlOverride w:ilvl="8">
+      <w:startOverride w:val="1"/>
+    </w:lvlOverride>
   </w:num>
 </w:numbering>
 </file>
@@ -5488,6 +5856,7 @@
   <w:style w:type="character" w:default="1" w:styleId="DefaultParagraphFont">
     <w:name w:val="Default Paragraph Font"/>
     <w:uiPriority w:val="1"/>
+    <w:semiHidden/>
     <w:unhideWhenUsed/>
   </w:style>
   <w:style w:type="table" w:default="1" w:styleId="TableNormal">

</xml_diff>